<commit_message>
jn: reordenamiento final previo a envio y finalizacion del informe
</commit_message>
<xml_diff>
--- a/04_Entregable 2/envio/CWT Producto 2 - Diccionario de variables.docx
+++ b/04_Entregable 2/envio/CWT Producto 2 - Diccionario de variables.docx
@@ -1,6 +1,6 @@
 
 <file path=word/document.xml><?xml version="1.0" encoding="utf-8"?>
-<w:document xmlns:wpc="http://schemas.microsoft.com/office/word/2010/wordprocessingCanvas" xmlns:mc="http://schemas.openxmlformats.org/markup-compatibility/2006" xmlns:o="urn:schemas-microsoft-com:office:office" xmlns:r="http://schemas.openxmlformats.org/officeDocument/2006/relationships" xmlns:m="http://schemas.openxmlformats.org/officeDocument/2006/math" xmlns:v="urn:schemas-microsoft-com:vml" xmlns:wp14="http://schemas.microsoft.com/office/word/2010/wordprocessingDrawing" xmlns:wp="http://schemas.openxmlformats.org/drawingml/2006/wordprocessingDrawing" xmlns:w10="urn:schemas-microsoft-com:office:word" xmlns:w="http://schemas.openxmlformats.org/wordprocessingml/2006/main" xmlns:w14="http://schemas.microsoft.com/office/word/2010/wordml" xmlns:w15="http://schemas.microsoft.com/office/word/2012/wordml" xmlns:wpg="http://schemas.microsoft.com/office/word/2010/wordprocessingGroup" xmlns:wpi="http://schemas.microsoft.com/office/word/2010/wordprocessingInk" xmlns:wne="http://schemas.microsoft.com/office/word/2006/wordml" xmlns:wps="http://schemas.microsoft.com/office/word/2010/wordprocessingShape" mc:Ignorable="w14 w15 wp14">
+<w:document xmlns:wpc="http://schemas.microsoft.com/office/word/2010/wordprocessingCanvas" xmlns:cx="http://schemas.microsoft.com/office/drawing/2014/chartex" xmlns:cx1="http://schemas.microsoft.com/office/drawing/2015/9/8/chartex" xmlns:cx2="http://schemas.microsoft.com/office/drawing/2015/10/21/chartex" xmlns:cx3="http://schemas.microsoft.com/office/drawing/2016/5/9/chartex" xmlns:cx4="http://schemas.microsoft.com/office/drawing/2016/5/10/chartex" xmlns:cx5="http://schemas.microsoft.com/office/drawing/2016/5/11/chartex" xmlns:cx6="http://schemas.microsoft.com/office/drawing/2016/5/12/chartex" xmlns:cx7="http://schemas.microsoft.com/office/drawing/2016/5/13/chartex" xmlns:cx8="http://schemas.microsoft.com/office/drawing/2016/5/14/chartex" xmlns:mc="http://schemas.openxmlformats.org/markup-compatibility/2006" xmlns:aink="http://schemas.microsoft.com/office/drawing/2016/ink" xmlns:am3d="http://schemas.microsoft.com/office/drawing/2017/model3d" xmlns:o="urn:schemas-microsoft-com:office:office" xmlns:oel="http://schemas.microsoft.com/office/2019/extlst" xmlns:r="http://schemas.openxmlformats.org/officeDocument/2006/relationships" xmlns:m="http://schemas.openxmlformats.org/officeDocument/2006/math" xmlns:v="urn:schemas-microsoft-com:vml" xmlns:wp14="http://schemas.microsoft.com/office/word/2010/wordprocessingDrawing" xmlns:wp="http://schemas.openxmlformats.org/drawingml/2006/wordprocessingDrawing" xmlns:w10="urn:schemas-microsoft-com:office:word" xmlns:w="http://schemas.openxmlformats.org/wordprocessingml/2006/main" xmlns:w14="http://schemas.microsoft.com/office/word/2010/wordml" xmlns:w15="http://schemas.microsoft.com/office/word/2012/wordml" xmlns:w16cex="http://schemas.microsoft.com/office/word/2018/wordml/cex" xmlns:w16cid="http://schemas.microsoft.com/office/word/2016/wordml/cid" xmlns:w16="http://schemas.microsoft.com/office/word/2018/wordml" xmlns:w16du="http://schemas.microsoft.com/office/word/2023/wordml/word16du" xmlns:w16sdtdh="http://schemas.microsoft.com/office/word/2020/wordml/sdtdatahash" xmlns:w16sdtfl="http://schemas.microsoft.com/office/word/2024/wordml/sdtformatlock" xmlns:w16se="http://schemas.microsoft.com/office/word/2015/wordml/symex" xmlns:wpg="http://schemas.microsoft.com/office/word/2010/wordprocessingGroup" xmlns:wpi="http://schemas.microsoft.com/office/word/2010/wordprocessingInk" xmlns:wne="http://schemas.microsoft.com/office/word/2006/wordml" xmlns:wps="http://schemas.microsoft.com/office/word/2010/wordprocessingShape" mc:Ignorable="w14 w15 w16se w16cid w16 w16cex w16sdtdh w16sdtfl w16du wp14">
   <w:body>
     <w:p/>
     <w:p>
@@ -507,59 +507,13 @@
           <w:szCs w:val="24"/>
         </w:rPr>
       </w:pPr>
-      <w:proofErr w:type="spellStart"/>
-      <w:r>
-        <w:rPr>
-          <w:color w:val="000000"/>
-          <w:sz w:val="24"/>
-          <w:szCs w:val="24"/>
-        </w:rPr>
-        <w:t>Wildlife</w:t>
-      </w:r>
-      <w:proofErr w:type="spellEnd"/>
-      <w:r>
-        <w:rPr>
-          <w:color w:val="000000"/>
-          <w:sz w:val="24"/>
-          <w:szCs w:val="24"/>
-        </w:rPr>
-        <w:t xml:space="preserve"> </w:t>
-      </w:r>
-      <w:proofErr w:type="spellStart"/>
-      <w:r>
-        <w:rPr>
-          <w:color w:val="000000"/>
-          <w:sz w:val="24"/>
-          <w:szCs w:val="24"/>
-        </w:rPr>
-        <w:t>Conservation</w:t>
-      </w:r>
-      <w:proofErr w:type="spellEnd"/>
-      <w:r>
-        <w:rPr>
-          <w:color w:val="000000"/>
-          <w:sz w:val="24"/>
-          <w:szCs w:val="24"/>
-        </w:rPr>
-        <w:t xml:space="preserve"> </w:t>
-      </w:r>
-      <w:proofErr w:type="spellStart"/>
-      <w:r>
-        <w:rPr>
-          <w:color w:val="000000"/>
-          <w:sz w:val="24"/>
-          <w:szCs w:val="24"/>
-        </w:rPr>
-        <w:t>Society</w:t>
-      </w:r>
-      <w:proofErr w:type="spellEnd"/>
-      <w:r>
-        <w:rPr>
-          <w:color w:val="000000"/>
-          <w:sz w:val="24"/>
-          <w:szCs w:val="24"/>
-        </w:rPr>
-        <w:t xml:space="preserve"> (WCS)</w:t>
+      <w:r>
+        <w:rPr>
+          <w:color w:val="000000"/>
+          <w:sz w:val="24"/>
+          <w:szCs w:val="24"/>
+        </w:rPr>
+        <w:t>Wildlife Conservation Society (WCS)</w:t>
       </w:r>
       <w:r>
         <w:rPr>
@@ -618,25 +572,7 @@
           <w:sz w:val="24"/>
           <w:szCs w:val="24"/>
         </w:rPr>
-        <w:t>En total se revisaron 15 archivos en formato .</w:t>
-      </w:r>
-      <w:proofErr w:type="spellStart"/>
-      <w:r>
-        <w:rPr>
-          <w:color w:val="000000"/>
-          <w:sz w:val="24"/>
-          <w:szCs w:val="24"/>
-        </w:rPr>
-        <w:t>xlsx</w:t>
-      </w:r>
-      <w:proofErr w:type="spellEnd"/>
-      <w:r>
-        <w:rPr>
-          <w:color w:val="000000"/>
-          <w:sz w:val="24"/>
-          <w:szCs w:val="24"/>
-        </w:rPr>
-        <w:t xml:space="preserve"> en los que constaban </w:t>
+        <w:t xml:space="preserve">En total se revisaron 15 archivos en formato .xlsx en los que constaban </w:t>
       </w:r>
       <w:r>
         <w:rPr>
@@ -648,19 +584,169 @@
       </w:r>
       <w:r>
         <w:rPr>
-          <w:color w:val="FF0000"/>
-          <w:sz w:val="24"/>
-          <w:szCs w:val="24"/>
-        </w:rPr>
-        <w:t>XXXX</w:t>
-      </w:r>
-      <w:r>
-        <w:rPr>
-          <w:color w:val="000000"/>
-          <w:sz w:val="24"/>
-          <w:szCs w:val="24"/>
-        </w:rPr>
-        <w:t xml:space="preserve"> bases de datos de las siguientes instituciones: Fiscalía, Judicatura, MAATE, PNG y UPMA, generando un diccionario de variables para cada archivo.</w:t>
+          <w:sz w:val="24"/>
+          <w:szCs w:val="24"/>
+        </w:rPr>
+        <w:t>37</w:t>
+      </w:r>
+      <w:r>
+        <w:rPr>
+          <w:sz w:val="24"/>
+          <w:szCs w:val="24"/>
+        </w:rPr>
+        <w:t xml:space="preserve"> </w:t>
+      </w:r>
+      <w:r>
+        <w:rPr>
+          <w:color w:val="000000"/>
+          <w:sz w:val="24"/>
+          <w:szCs w:val="24"/>
+        </w:rPr>
+        <w:t>bases de datos de las siguientes instituciones: Fis</w:t>
+      </w:r>
+      <w:r>
+        <w:rPr>
+          <w:color w:val="000000"/>
+          <w:sz w:val="24"/>
+          <w:szCs w:val="24"/>
+        </w:rPr>
+        <w:t>calía General del Estado, Consejo de la Judicatura</w:t>
+      </w:r>
+      <w:r>
+        <w:rPr>
+          <w:color w:val="000000"/>
+          <w:sz w:val="24"/>
+          <w:szCs w:val="24"/>
+        </w:rPr>
+        <w:t xml:space="preserve">, Judicatura, </w:t>
+      </w:r>
+      <w:r>
+        <w:rPr>
+          <w:color w:val="000000"/>
+          <w:sz w:val="24"/>
+          <w:szCs w:val="24"/>
+        </w:rPr>
+        <w:t xml:space="preserve">Ministerio de Ambiente, Agua y Transición Ecológica </w:t>
+      </w:r>
+      <w:r>
+        <w:rPr>
+          <w:color w:val="000000"/>
+          <w:sz w:val="24"/>
+          <w:szCs w:val="24"/>
+        </w:rPr>
+        <w:t>(</w:t>
+      </w:r>
+      <w:r>
+        <w:rPr>
+          <w:color w:val="000000"/>
+          <w:sz w:val="24"/>
+          <w:szCs w:val="24"/>
+        </w:rPr>
+        <w:t>MAATE</w:t>
+      </w:r>
+      <w:r>
+        <w:rPr>
+          <w:color w:val="000000"/>
+          <w:sz w:val="24"/>
+          <w:szCs w:val="24"/>
+        </w:rPr>
+        <w:t>)</w:t>
+      </w:r>
+      <w:r>
+        <w:rPr>
+          <w:color w:val="000000"/>
+          <w:sz w:val="24"/>
+          <w:szCs w:val="24"/>
+        </w:rPr>
+        <w:t xml:space="preserve">, </w:t>
+      </w:r>
+      <w:r>
+        <w:rPr>
+          <w:color w:val="000000"/>
+          <w:sz w:val="24"/>
+          <w:szCs w:val="24"/>
+        </w:rPr>
+        <w:t>Parque Nacional Galápagos (</w:t>
+      </w:r>
+      <w:r>
+        <w:rPr>
+          <w:color w:val="000000"/>
+          <w:sz w:val="24"/>
+          <w:szCs w:val="24"/>
+        </w:rPr>
+        <w:t>PNG</w:t>
+      </w:r>
+      <w:r>
+        <w:rPr>
+          <w:color w:val="000000"/>
+          <w:sz w:val="24"/>
+          <w:szCs w:val="24"/>
+        </w:rPr>
+        <w:t>)</w:t>
+      </w:r>
+      <w:r>
+        <w:rPr>
+          <w:color w:val="000000"/>
+          <w:sz w:val="24"/>
+          <w:szCs w:val="24"/>
+        </w:rPr>
+        <w:t xml:space="preserve"> y </w:t>
+      </w:r>
+      <w:r>
+        <w:rPr>
+          <w:color w:val="000000"/>
+          <w:sz w:val="24"/>
+          <w:szCs w:val="24"/>
+        </w:rPr>
+        <w:t xml:space="preserve">Unidad Nacional de Policía de Protección del Medioambiente </w:t>
+      </w:r>
+      <w:r>
+        <w:rPr>
+          <w:color w:val="000000"/>
+          <w:sz w:val="24"/>
+          <w:szCs w:val="24"/>
+        </w:rPr>
+        <w:t>(</w:t>
+      </w:r>
+      <w:r>
+        <w:rPr>
+          <w:color w:val="000000"/>
+          <w:sz w:val="24"/>
+          <w:szCs w:val="24"/>
+        </w:rPr>
+        <w:t>UPMA</w:t>
+      </w:r>
+      <w:r>
+        <w:rPr>
+          <w:color w:val="000000"/>
+          <w:sz w:val="24"/>
+          <w:szCs w:val="24"/>
+        </w:rPr>
+        <w:t>)</w:t>
+      </w:r>
+      <w:r>
+        <w:rPr>
+          <w:color w:val="000000"/>
+          <w:sz w:val="24"/>
+          <w:szCs w:val="24"/>
+        </w:rPr>
+        <w:t xml:space="preserve">, generando un diccionario de variables para cada </w:t>
+      </w:r>
+      <w:r>
+        <w:rPr>
+          <w:color w:val="000000"/>
+          <w:sz w:val="24"/>
+          <w:szCs w:val="24"/>
+        </w:rPr>
+        <w:t>base de datos presente en los archivos</w:t>
+      </w:r>
+      <w:r>
+        <w:rPr>
+          <w:color w:val="000000"/>
+          <w:sz w:val="24"/>
+          <w:szCs w:val="24"/>
+        </w:rPr>
+        <w:t>.</w:t>
       </w:r>
     </w:p>
     <w:p>
@@ -740,7 +826,27 @@
           <w:szCs w:val="24"/>
           <w:highlight w:val="white"/>
         </w:rPr>
-        <w:t>ejecución de la consultoría fue entregada oportunamente a través del siguiente link. En reuniones posteriores mantenidas entre el equipo consultor y la contraparte de WCS, se socializó la identificación inicial de las bases de datos a trabajar, acordando generar los diccionarios de variables para las siguientes bases de datos:</w:t>
+        <w:t xml:space="preserve">ejecución de la consultoría fue entregada oportunamente a través del siguiente </w:t>
+      </w:r>
+      <w:hyperlink r:id="rId9" w:history="1">
+        <w:r>
+          <w:rPr>
+            <w:rStyle w:val="Hipervnculo"/>
+            <w:sz w:val="24"/>
+            <w:szCs w:val="24"/>
+            <w:highlight w:val="white"/>
+          </w:rPr>
+          <w:t>link</w:t>
+        </w:r>
+      </w:hyperlink>
+      <w:r>
+        <w:rPr>
+          <w:color w:val="000000"/>
+          <w:sz w:val="24"/>
+          <w:szCs w:val="24"/>
+          <w:highlight w:val="white"/>
+        </w:rPr>
+        <w:t>. En reuniones posteriores mantenidas entre el equipo consultor y la contraparte de WCS, se socializó la identificación inicial de las bases de datos a trabajar, acordando generar los diccionarios de variables para las siguientes bases de datos:</w:t>
       </w:r>
     </w:p>
     <w:tbl>
@@ -929,49 +1035,56 @@
                 <w:color w:val="000000"/>
                 <w:sz w:val="20"/>
                 <w:szCs w:val="20"/>
+              </w:rPr>
+              <w:t>Fiscalía General del Estado</w:t>
+            </w:r>
+          </w:p>
+        </w:tc>
+        <w:tc>
+          <w:tcPr>
+            <w:tcW w:w="3402" w:type="dxa"/>
+            <w:vAlign w:val="center"/>
+          </w:tcPr>
+          <w:p>
+            <w:pPr>
+              <w:cnfStyle w:val="000000000000" w:firstRow="0" w:lastRow="0" w:firstColumn="0" w:lastColumn="0" w:oddVBand="0" w:evenVBand="0" w:oddHBand="0" w:evenHBand="0" w:firstRowFirstColumn="0" w:firstRowLastColumn="0" w:lastRowFirstColumn="0" w:lastRowLastColumn="0"/>
+              <w:rPr>
+                <w:sz w:val="20"/>
+                <w:szCs w:val="20"/>
+              </w:rPr>
+            </w:pPr>
+            <w:r>
+              <w:rPr>
+                <w:sz w:val="20"/>
+                <w:szCs w:val="20"/>
+              </w:rPr>
+              <w:t>Informe_estadistico_2025012322001116 FIscalia.xlsx</w:t>
+            </w:r>
+          </w:p>
+        </w:tc>
+        <w:tc>
+          <w:tcPr>
+            <w:tcW w:w="1700" w:type="dxa"/>
+            <w:vAlign w:val="center"/>
+          </w:tcPr>
+          <w:p>
+            <w:pPr>
+              <w:jc w:val="center"/>
+              <w:cnfStyle w:val="000000000000" w:firstRow="0" w:lastRow="0" w:firstColumn="0" w:lastColumn="0" w:oddVBand="0" w:evenVBand="0" w:oddHBand="0" w:evenHBand="0" w:firstRowFirstColumn="0" w:firstRowLastColumn="0" w:lastRowFirstColumn="0" w:lastRowLastColumn="0"/>
+              <w:rPr>
+                <w:sz w:val="20"/>
+                <w:szCs w:val="20"/>
                 <w:highlight w:val="white"/>
               </w:rPr>
-              <w:t>Fiscalía</w:t>
-            </w:r>
-          </w:p>
-        </w:tc>
-        <w:tc>
-          <w:tcPr>
-            <w:tcW w:w="3402" w:type="dxa"/>
-            <w:vAlign w:val="center"/>
-          </w:tcPr>
-          <w:p>
-            <w:pPr>
-              <w:cnfStyle w:val="000000000000" w:firstRow="0" w:lastRow="0" w:firstColumn="0" w:lastColumn="0" w:oddVBand="0" w:evenVBand="0" w:oddHBand="0" w:evenHBand="0" w:firstRowFirstColumn="0" w:firstRowLastColumn="0" w:lastRowFirstColumn="0" w:lastRowLastColumn="0"/>
-              <w:rPr>
-                <w:sz w:val="20"/>
-                <w:szCs w:val="20"/>
-              </w:rPr>
-            </w:pPr>
-            <w:r>
-              <w:rPr>
-                <w:sz w:val="20"/>
-                <w:szCs w:val="20"/>
-              </w:rPr>
-              <w:t>Informe_estadistico_2025012322001116 FIscalia.xlsx</w:t>
-            </w:r>
-          </w:p>
-        </w:tc>
-        <w:tc>
-          <w:tcPr>
-            <w:tcW w:w="1700" w:type="dxa"/>
-            <w:vAlign w:val="center"/>
-          </w:tcPr>
-          <w:p>
-            <w:pPr>
-              <w:jc w:val="center"/>
-              <w:cnfStyle w:val="000000000000" w:firstRow="0" w:lastRow="0" w:firstColumn="0" w:lastColumn="0" w:oddVBand="0" w:evenVBand="0" w:oddHBand="0" w:evenHBand="0" w:firstRowFirstColumn="0" w:firstRowLastColumn="0" w:lastRowFirstColumn="0" w:lastRowLastColumn="0"/>
+            </w:pPr>
+            <w:r>
               <w:rPr>
                 <w:sz w:val="20"/>
                 <w:szCs w:val="20"/>
                 <w:highlight w:val="white"/>
               </w:rPr>
-            </w:pPr>
+              <w:t>1</w:t>
+            </w:r>
           </w:p>
         </w:tc>
       </w:tr>
@@ -1026,49 +1139,56 @@
                 <w:color w:val="000000"/>
                 <w:sz w:val="20"/>
                 <w:szCs w:val="20"/>
+              </w:rPr>
+              <w:t>Consejo de la Judicatura</w:t>
+            </w:r>
+          </w:p>
+        </w:tc>
+        <w:tc>
+          <w:tcPr>
+            <w:tcW w:w="3402" w:type="dxa"/>
+            <w:vAlign w:val="center"/>
+          </w:tcPr>
+          <w:p>
+            <w:pPr>
+              <w:cnfStyle w:val="000000000000" w:firstRow="0" w:lastRow="0" w:firstColumn="0" w:lastColumn="0" w:oddVBand="0" w:evenVBand="0" w:oddHBand="0" w:evenHBand="0" w:firstRowFirstColumn="0" w:firstRowLastColumn="0" w:lastRowFirstColumn="0" w:lastRowLastColumn="0"/>
+              <w:rPr>
+                <w:sz w:val="20"/>
+                <w:szCs w:val="20"/>
+              </w:rPr>
+            </w:pPr>
+            <w:r>
+              <w:rPr>
+                <w:sz w:val="20"/>
+                <w:szCs w:val="20"/>
+              </w:rPr>
+              <w:t>CJ 0936 Causas Art 247 corte agosto 2024(1).xlsx</w:t>
+            </w:r>
+          </w:p>
+        </w:tc>
+        <w:tc>
+          <w:tcPr>
+            <w:tcW w:w="1700" w:type="dxa"/>
+            <w:vAlign w:val="center"/>
+          </w:tcPr>
+          <w:p>
+            <w:pPr>
+              <w:jc w:val="center"/>
+              <w:cnfStyle w:val="000000000000" w:firstRow="0" w:lastRow="0" w:firstColumn="0" w:lastColumn="0" w:oddVBand="0" w:evenVBand="0" w:oddHBand="0" w:evenHBand="0" w:firstRowFirstColumn="0" w:firstRowLastColumn="0" w:lastRowFirstColumn="0" w:lastRowLastColumn="0"/>
+              <w:rPr>
+                <w:sz w:val="20"/>
+                <w:szCs w:val="20"/>
                 <w:highlight w:val="white"/>
               </w:rPr>
-              <w:t>Judicatura</w:t>
-            </w:r>
-          </w:p>
-        </w:tc>
-        <w:tc>
-          <w:tcPr>
-            <w:tcW w:w="3402" w:type="dxa"/>
-            <w:vAlign w:val="center"/>
-          </w:tcPr>
-          <w:p>
-            <w:pPr>
-              <w:cnfStyle w:val="000000000000" w:firstRow="0" w:lastRow="0" w:firstColumn="0" w:lastColumn="0" w:oddVBand="0" w:evenVBand="0" w:oddHBand="0" w:evenHBand="0" w:firstRowFirstColumn="0" w:firstRowLastColumn="0" w:lastRowFirstColumn="0" w:lastRowLastColumn="0"/>
-              <w:rPr>
-                <w:sz w:val="20"/>
-                <w:szCs w:val="20"/>
-              </w:rPr>
-            </w:pPr>
-            <w:r>
-              <w:rPr>
-                <w:sz w:val="20"/>
-                <w:szCs w:val="20"/>
-              </w:rPr>
-              <w:t>CJ 0936 Causas Art 247 corte agosto 2024(1).xlsx</w:t>
-            </w:r>
-          </w:p>
-        </w:tc>
-        <w:tc>
-          <w:tcPr>
-            <w:tcW w:w="1700" w:type="dxa"/>
-            <w:vAlign w:val="center"/>
-          </w:tcPr>
-          <w:p>
-            <w:pPr>
-              <w:jc w:val="center"/>
-              <w:cnfStyle w:val="000000000000" w:firstRow="0" w:lastRow="0" w:firstColumn="0" w:lastColumn="0" w:oddVBand="0" w:evenVBand="0" w:oddHBand="0" w:evenHBand="0" w:firstRowFirstColumn="0" w:firstRowLastColumn="0" w:lastRowFirstColumn="0" w:lastRowLastColumn="0"/>
+            </w:pPr>
+            <w:r>
               <w:rPr>
                 <w:sz w:val="20"/>
                 <w:szCs w:val="20"/>
                 <w:highlight w:val="white"/>
               </w:rPr>
-            </w:pPr>
+              <w:t>3</w:t>
+            </w:r>
           </w:p>
         </w:tc>
       </w:tr>
@@ -1166,6 +1286,14 @@
                 <w:highlight w:val="white"/>
               </w:rPr>
             </w:pPr>
+            <w:r>
+              <w:rPr>
+                <w:sz w:val="20"/>
+                <w:szCs w:val="20"/>
+                <w:highlight w:val="white"/>
+              </w:rPr>
+              <w:t>2</w:t>
+            </w:r>
           </w:p>
         </w:tc>
       </w:tr>
@@ -1263,6 +1391,14 @@
                 <w:highlight w:val="white"/>
               </w:rPr>
             </w:pPr>
+            <w:r>
+              <w:rPr>
+                <w:sz w:val="20"/>
+                <w:szCs w:val="20"/>
+                <w:highlight w:val="white"/>
+              </w:rPr>
+              <w:t>3</w:t>
+            </w:r>
           </w:p>
         </w:tc>
       </w:tr>
@@ -1360,6 +1496,14 @@
                 <w:highlight w:val="white"/>
               </w:rPr>
             </w:pPr>
+            <w:r>
+              <w:rPr>
+                <w:sz w:val="20"/>
+                <w:szCs w:val="20"/>
+                <w:highlight w:val="white"/>
+              </w:rPr>
+              <w:t>2</w:t>
+            </w:r>
           </w:p>
         </w:tc>
       </w:tr>
@@ -1457,6 +1601,14 @@
                 <w:highlight w:val="white"/>
               </w:rPr>
             </w:pPr>
+            <w:r>
+              <w:rPr>
+                <w:sz w:val="20"/>
+                <w:szCs w:val="20"/>
+                <w:highlight w:val="white"/>
+              </w:rPr>
+              <w:t>2</w:t>
+            </w:r>
           </w:p>
         </w:tc>
       </w:tr>
@@ -1554,6 +1706,14 @@
                 <w:highlight w:val="white"/>
               </w:rPr>
             </w:pPr>
+            <w:r>
+              <w:rPr>
+                <w:sz w:val="20"/>
+                <w:szCs w:val="20"/>
+                <w:highlight w:val="white"/>
+              </w:rPr>
+              <w:t>1</w:t>
+            </w:r>
           </w:p>
         </w:tc>
       </w:tr>
@@ -1583,6 +1743,7 @@
                 <w:sz w:val="20"/>
                 <w:szCs w:val="20"/>
               </w:rPr>
+              <w:lastRenderedPageBreak/>
               <w:t>08</w:t>
             </w:r>
           </w:p>
@@ -1651,6 +1812,14 @@
                 <w:highlight w:val="white"/>
               </w:rPr>
             </w:pPr>
+            <w:r>
+              <w:rPr>
+                <w:sz w:val="20"/>
+                <w:szCs w:val="20"/>
+                <w:highlight w:val="white"/>
+              </w:rPr>
+              <w:t>1</w:t>
+            </w:r>
           </w:p>
         </w:tc>
       </w:tr>
@@ -1680,7 +1849,6 @@
                 <w:sz w:val="20"/>
                 <w:szCs w:val="20"/>
               </w:rPr>
-              <w:lastRenderedPageBreak/>
               <w:t>09</w:t>
             </w:r>
           </w:p>
@@ -1749,6 +1917,14 @@
                 <w:highlight w:val="white"/>
               </w:rPr>
             </w:pPr>
+            <w:r>
+              <w:rPr>
+                <w:sz w:val="20"/>
+                <w:szCs w:val="20"/>
+                <w:highlight w:val="white"/>
+              </w:rPr>
+              <w:t>2</w:t>
+            </w:r>
           </w:p>
         </w:tc>
       </w:tr>
@@ -1846,6 +2022,14 @@
                 <w:highlight w:val="white"/>
               </w:rPr>
             </w:pPr>
+            <w:r>
+              <w:rPr>
+                <w:sz w:val="20"/>
+                <w:szCs w:val="20"/>
+                <w:highlight w:val="white"/>
+              </w:rPr>
+              <w:t>1</w:t>
+            </w:r>
           </w:p>
         </w:tc>
       </w:tr>
@@ -1943,6 +2127,14 @@
                 <w:highlight w:val="white"/>
               </w:rPr>
             </w:pPr>
+            <w:r>
+              <w:rPr>
+                <w:sz w:val="20"/>
+                <w:szCs w:val="20"/>
+                <w:highlight w:val="white"/>
+              </w:rPr>
+              <w:t>3</w:t>
+            </w:r>
           </w:p>
         </w:tc>
       </w:tr>
@@ -2021,17 +2213,8 @@
                 <w:sz w:val="20"/>
                 <w:szCs w:val="20"/>
               </w:rPr>
-              <w:t xml:space="preserve">Procesos Judiciales Trafico de Vida </w:t>
-            </w:r>
-            <w:proofErr w:type="spellStart"/>
-            <w:r>
-              <w:rPr>
-                <w:sz w:val="20"/>
-                <w:szCs w:val="20"/>
-              </w:rPr>
-              <w:t>Silvestre.ods</w:t>
-            </w:r>
-            <w:proofErr w:type="spellEnd"/>
+              <w:t>Procesos Judiciales Trafico de Vida Silvestre.ods</w:t>
+            </w:r>
           </w:p>
         </w:tc>
         <w:tc>
@@ -2049,6 +2232,14 @@
                 <w:highlight w:val="white"/>
               </w:rPr>
             </w:pPr>
+            <w:r>
+              <w:rPr>
+                <w:sz w:val="20"/>
+                <w:szCs w:val="20"/>
+                <w:highlight w:val="white"/>
+              </w:rPr>
+              <w:t>1</w:t>
+            </w:r>
           </w:p>
         </w:tc>
       </w:tr>
@@ -2146,6 +2337,14 @@
                 <w:highlight w:val="white"/>
               </w:rPr>
             </w:pPr>
+            <w:r>
+              <w:rPr>
+                <w:sz w:val="20"/>
+                <w:szCs w:val="20"/>
+                <w:highlight w:val="white"/>
+              </w:rPr>
+              <w:t>6</w:t>
+            </w:r>
           </w:p>
         </w:tc>
       </w:tr>
@@ -2243,6 +2442,14 @@
                 <w:highlight w:val="white"/>
               </w:rPr>
             </w:pPr>
+            <w:r>
+              <w:rPr>
+                <w:sz w:val="20"/>
+                <w:szCs w:val="20"/>
+                <w:highlight w:val="white"/>
+              </w:rPr>
+              <w:t>3</w:t>
+            </w:r>
           </w:p>
         </w:tc>
       </w:tr>
@@ -2340,6 +2547,100 @@
                 <w:highlight w:val="white"/>
               </w:rPr>
             </w:pPr>
+            <w:r>
+              <w:rPr>
+                <w:sz w:val="20"/>
+                <w:szCs w:val="20"/>
+                <w:highlight w:val="white"/>
+              </w:rPr>
+              <w:t>6</w:t>
+            </w:r>
+          </w:p>
+        </w:tc>
+      </w:tr>
+      <w:tr>
+        <w:trPr>
+          <w:trHeight w:val="420"/>
+          <w:jc w:val="center"/>
+        </w:trPr>
+        <w:tc>
+          <w:tcPr>
+            <w:cnfStyle w:val="001000000000" w:firstRow="0" w:lastRow="0" w:firstColumn="1" w:lastColumn="0" w:oddVBand="0" w:evenVBand="0" w:oddHBand="0" w:evenHBand="0" w:firstRowFirstColumn="0" w:firstRowLastColumn="0" w:lastRowFirstColumn="0" w:lastRowLastColumn="0"/>
+            <w:tcW w:w="4248" w:type="dxa"/>
+            <w:gridSpan w:val="2"/>
+            <w:vAlign w:val="center"/>
+          </w:tcPr>
+          <w:p>
+            <w:pPr>
+              <w:jc w:val="center"/>
+              <w:rPr>
+                <w:color w:val="000000"/>
+                <w:sz w:val="20"/>
+                <w:szCs w:val="20"/>
+                <w:highlight w:val="white"/>
+              </w:rPr>
+            </w:pPr>
+            <w:r>
+              <w:rPr>
+                <w:color w:val="000000"/>
+                <w:sz w:val="20"/>
+                <w:szCs w:val="20"/>
+                <w:highlight w:val="white"/>
+              </w:rPr>
+              <w:t>Total</w:t>
+            </w:r>
+          </w:p>
+        </w:tc>
+        <w:tc>
+          <w:tcPr>
+            <w:tcW w:w="3402" w:type="dxa"/>
+            <w:vAlign w:val="center"/>
+          </w:tcPr>
+          <w:p>
+            <w:pPr>
+              <w:jc w:val="center"/>
+              <w:cnfStyle w:val="000000000000" w:firstRow="0" w:lastRow="0" w:firstColumn="0" w:lastColumn="0" w:oddVBand="0" w:evenVBand="0" w:oddHBand="0" w:evenHBand="0" w:firstRowFirstColumn="0" w:firstRowLastColumn="0" w:lastRowFirstColumn="0" w:lastRowLastColumn="0"/>
+              <w:rPr>
+                <w:b/>
+                <w:sz w:val="20"/>
+                <w:szCs w:val="20"/>
+              </w:rPr>
+            </w:pPr>
+            <w:r>
+              <w:rPr>
+                <w:b/>
+                <w:sz w:val="20"/>
+                <w:szCs w:val="20"/>
+              </w:rPr>
+              <w:t>15</w:t>
+            </w:r>
+          </w:p>
+        </w:tc>
+        <w:tc>
+          <w:tcPr>
+            <w:tcW w:w="1700" w:type="dxa"/>
+            <w:vAlign w:val="center"/>
+          </w:tcPr>
+          <w:p>
+            <w:pPr>
+              <w:jc w:val="center"/>
+              <w:cnfStyle w:val="000000000000" w:firstRow="0" w:lastRow="0" w:firstColumn="0" w:lastColumn="0" w:oddVBand="0" w:evenVBand="0" w:oddHBand="0" w:evenHBand="0" w:firstRowFirstColumn="0" w:firstRowLastColumn="0" w:lastRowFirstColumn="0" w:lastRowLastColumn="0"/>
+              <w:rPr>
+                <w:b/>
+                <w:sz w:val="20"/>
+                <w:szCs w:val="20"/>
+                <w:highlight w:val="white"/>
+              </w:rPr>
+            </w:pPr>
+            <w:r>
+              <w:rPr>
+                <w:b/>
+                <w:sz w:val="20"/>
+                <w:szCs w:val="20"/>
+                <w:highlight w:val="white"/>
+              </w:rPr>
+              <w:t>37</w:t>
+            </w:r>
           </w:p>
         </w:tc>
       </w:tr>
@@ -3101,6 +3402,7 @@
                 <w:sz w:val="20"/>
                 <w:szCs w:val="20"/>
               </w:rPr>
+              <w:lastRenderedPageBreak/>
               <w:t>Clasificación</w:t>
             </w:r>
           </w:p>
@@ -3183,7 +3485,6 @@
                 <w:sz w:val="20"/>
                 <w:szCs w:val="20"/>
               </w:rPr>
-              <w:lastRenderedPageBreak/>
               <w:t>Ejemplo de valor</w:t>
             </w:r>
           </w:p>
@@ -3230,23 +3531,7 @@
                 <w:sz w:val="20"/>
                 <w:szCs w:val="20"/>
               </w:rPr>
-              <w:t xml:space="preserve">Panthera </w:t>
-            </w:r>
-            <w:proofErr w:type="spellStart"/>
-            <w:r>
-              <w:rPr>
-                <w:sz w:val="20"/>
-                <w:szCs w:val="20"/>
-              </w:rPr>
-              <w:t>onca</w:t>
-            </w:r>
-            <w:proofErr w:type="spellEnd"/>
-            <w:r>
-              <w:rPr>
-                <w:sz w:val="20"/>
-                <w:szCs w:val="20"/>
-              </w:rPr>
-              <w:t xml:space="preserve"> (Jaguar)</w:t>
+              <w:t>Panthera onca (Jaguar)</w:t>
             </w:r>
           </w:p>
         </w:tc>
@@ -3560,59 +3845,8 @@
           <w:szCs w:val="24"/>
           <w:highlight w:val="white"/>
         </w:rPr>
-        <w:t>Fecha y Hora (</w:t>
-      </w:r>
-      <w:proofErr w:type="spellStart"/>
-      <w:r>
-        <w:rPr>
-          <w:color w:val="000000"/>
-          <w:sz w:val="24"/>
-          <w:szCs w:val="24"/>
-          <w:highlight w:val="white"/>
-        </w:rPr>
-        <w:t>dd</w:t>
-      </w:r>
-      <w:proofErr w:type="spellEnd"/>
-      <w:r>
-        <w:rPr>
-          <w:color w:val="000000"/>
-          <w:sz w:val="24"/>
-          <w:szCs w:val="24"/>
-          <w:highlight w:val="white"/>
-        </w:rPr>
-        <w:t>/mm/</w:t>
-      </w:r>
-      <w:proofErr w:type="spellStart"/>
-      <w:r>
-        <w:rPr>
-          <w:color w:val="000000"/>
-          <w:sz w:val="24"/>
-          <w:szCs w:val="24"/>
-          <w:highlight w:val="white"/>
-        </w:rPr>
-        <w:t>aaaa</w:t>
-      </w:r>
-      <w:proofErr w:type="spellEnd"/>
-      <w:r>
-        <w:rPr>
-          <w:color w:val="000000"/>
-          <w:sz w:val="24"/>
-          <w:szCs w:val="24"/>
-          <w:highlight w:val="white"/>
-        </w:rPr>
-        <w:t xml:space="preserve"> y </w:t>
-      </w:r>
-      <w:proofErr w:type="spellStart"/>
-      <w:r>
-        <w:rPr>
-          <w:color w:val="000000"/>
-          <w:sz w:val="24"/>
-          <w:szCs w:val="24"/>
-          <w:highlight w:val="white"/>
-        </w:rPr>
-        <w:t>hh:mm</w:t>
-      </w:r>
-      <w:proofErr w:type="spellEnd"/>
+        <w:t>Fecha y Hora (dd/mm/aaaa y hh:mm</w:t>
+      </w:r>
       <w:r>
         <w:rPr>
           <w:color w:val="000000"/>
@@ -3740,7 +3974,45 @@
           <w:szCs w:val="24"/>
           <w:highlight w:val="white"/>
         </w:rPr>
-        <w:t>Los diccionarios de variables generados se entregaran mediante Google Drive mediante link provisto por la contraparte de WCS.</w:t>
+        <w:t xml:space="preserve">Los diccionarios de variables generados se </w:t>
+      </w:r>
+      <w:r>
+        <w:rPr>
+          <w:color w:val="000000"/>
+          <w:sz w:val="24"/>
+          <w:szCs w:val="24"/>
+          <w:highlight w:val="white"/>
+        </w:rPr>
+        <w:t>entregarán</w:t>
+      </w:r>
+      <w:r>
+        <w:rPr>
+          <w:color w:val="000000"/>
+          <w:sz w:val="24"/>
+          <w:szCs w:val="24"/>
+          <w:highlight w:val="white"/>
+        </w:rPr>
+        <w:t xml:space="preserve"> mediante Google Drive mediante </w:t>
+      </w:r>
+      <w:hyperlink r:id="rId10" w:history="1">
+        <w:r>
+          <w:rPr>
+            <w:rStyle w:val="Hipervnculo"/>
+            <w:sz w:val="24"/>
+            <w:szCs w:val="24"/>
+            <w:highlight w:val="white"/>
+          </w:rPr>
+          <w:t>link</w:t>
+        </w:r>
+      </w:hyperlink>
+      <w:r>
+        <w:rPr>
+          <w:color w:val="000000"/>
+          <w:sz w:val="24"/>
+          <w:szCs w:val="24"/>
+          <w:highlight w:val="white"/>
+        </w:rPr>
+        <w:t xml:space="preserve"> provisto por la contraparte de WCS.</w:t>
       </w:r>
     </w:p>
     <w:p>
@@ -3834,7 +4106,16 @@
           <w:szCs w:val="24"/>
           <w:highlight w:val="white"/>
         </w:rPr>
-        <w:t xml:space="preserve">El uso de los diccionarios de variables construidos sirven para el tratamiento de las bases de datos en su estado actual, sin embargo, se recomienda revisar los medios de recolección y/o integración de </w:t>
+        <w:t>El uso de los diccionarios de variables construidos sirve</w:t>
+      </w:r>
+      <w:r>
+        <w:rPr>
+          <w:color w:val="000000"/>
+          <w:sz w:val="24"/>
+          <w:szCs w:val="24"/>
+          <w:highlight w:val="white"/>
+        </w:rPr>
+        <w:t xml:space="preserve"> para el tratamiento de las bases de datos en su estado actual, sin embargo, se recomienda revisar los medios de recolección y/o integración de </w:t>
       </w:r>
       <w:r>
         <w:rPr>
@@ -3873,6 +4154,26 @@
         </w:rPr>
         <w:t xml:space="preserve"> en las que el procesamiento sea directo.</w:t>
       </w:r>
+    </w:p>
+    <w:p>
+      <w:pPr>
+        <w:pStyle w:val="Prrafodelista"/>
+        <w:pBdr>
+          <w:top w:val="nil"/>
+          <w:left w:val="nil"/>
+          <w:bottom w:val="nil"/>
+          <w:right w:val="nil"/>
+          <w:between w:val="nil"/>
+        </w:pBdr>
+        <w:spacing w:after="120"/>
+        <w:jc w:val="both"/>
+        <w:rPr>
+          <w:color w:val="000000"/>
+          <w:sz w:val="24"/>
+          <w:szCs w:val="24"/>
+          <w:highlight w:val="white"/>
+        </w:rPr>
+      </w:pPr>
     </w:p>
     <w:p>
       <w:pPr>
@@ -3975,12 +4276,52 @@
         </w:rPr>
         <w:t>róximos pasos</w:t>
       </w:r>
-      <w:bookmarkStart w:id="0" w:name="_GoBack"/>
-      <w:bookmarkEnd w:id="0"/>
+    </w:p>
+    <w:p>
+      <w:pPr>
+        <w:pStyle w:val="Prrafodelista"/>
+        <w:numPr>
+          <w:ilvl w:val="0"/>
+          <w:numId w:val="7"/>
+        </w:numPr>
+        <w:pBdr>
+          <w:top w:val="nil"/>
+          <w:left w:val="nil"/>
+          <w:bottom w:val="nil"/>
+          <w:right w:val="nil"/>
+          <w:between w:val="nil"/>
+        </w:pBdr>
+        <w:spacing w:after="120"/>
+        <w:jc w:val="both"/>
+        <w:rPr>
+          <w:color w:val="000000"/>
+          <w:sz w:val="24"/>
+          <w:szCs w:val="24"/>
+          <w:highlight w:val="white"/>
+        </w:rPr>
+      </w:pPr>
+      <w:r>
+        <w:rPr>
+          <w:color w:val="000000"/>
+          <w:sz w:val="24"/>
+          <w:szCs w:val="24"/>
+          <w:highlight w:val="white"/>
+        </w:rPr>
+        <w:t>Los diccionarios de variables realizados son el insumo principal para continuar con el desarrollo de la consultoría</w:t>
+      </w:r>
+      <w:r>
+        <w:rPr>
+          <w:color w:val="000000"/>
+          <w:sz w:val="24"/>
+          <w:szCs w:val="24"/>
+          <w:highlight w:val="white"/>
+        </w:rPr>
+        <w:t>, empezando por un análisis de consistencia y duplicidad, dando paso al diagnóstico del nivel de integración entre las diferentes fuentes de información con la finalidad de mitigar las brechas de información presentes.</w:t>
+      </w:r>
     </w:p>
     <w:sectPr>
-      <w:headerReference w:type="default" r:id="rId9"/>
-      <w:footerReference w:type="default" r:id="rId10"/>
+      <w:headerReference w:type="default" r:id="rId11"/>
+      <w:footerReference w:type="default" r:id="rId12"/>
       <w:pgSz w:w="12240" w:h="15840"/>
       <w:pgMar w:top="1440" w:right="1440" w:bottom="1440" w:left="1440" w:header="720" w:footer="720" w:gutter="0"/>
       <w:pgNumType w:start="1"/>
@@ -3991,7 +4332,7 @@
 </file>
 
 <file path=word/endnotes.xml><?xml version="1.0" encoding="utf-8"?>
-<w:endnotes xmlns:wpc="http://schemas.microsoft.com/office/word/2010/wordprocessingCanvas" xmlns:mc="http://schemas.openxmlformats.org/markup-compatibility/2006" xmlns:o="urn:schemas-microsoft-com:office:office" xmlns:r="http://schemas.openxmlformats.org/officeDocument/2006/relationships" xmlns:m="http://schemas.openxmlformats.org/officeDocument/2006/math" xmlns:v="urn:schemas-microsoft-com:vml" xmlns:wp14="http://schemas.microsoft.com/office/word/2010/wordprocessingDrawing" xmlns:wp="http://schemas.openxmlformats.org/drawingml/2006/wordprocessingDrawing" xmlns:w10="urn:schemas-microsoft-com:office:word" xmlns:w="http://schemas.openxmlformats.org/wordprocessingml/2006/main" xmlns:w14="http://schemas.microsoft.com/office/word/2010/wordml" xmlns:w15="http://schemas.microsoft.com/office/word/2012/wordml" xmlns:wpg="http://schemas.microsoft.com/office/word/2010/wordprocessingGroup" xmlns:wpi="http://schemas.microsoft.com/office/word/2010/wordprocessingInk" xmlns:wne="http://schemas.microsoft.com/office/word/2006/wordml" xmlns:wps="http://schemas.microsoft.com/office/word/2010/wordprocessingShape" mc:Ignorable="w14 w15 wp14">
+<w:endnotes xmlns:wpc="http://schemas.microsoft.com/office/word/2010/wordprocessingCanvas" xmlns:cx="http://schemas.microsoft.com/office/drawing/2014/chartex" xmlns:cx1="http://schemas.microsoft.com/office/drawing/2015/9/8/chartex" xmlns:cx2="http://schemas.microsoft.com/office/drawing/2015/10/21/chartex" xmlns:cx3="http://schemas.microsoft.com/office/drawing/2016/5/9/chartex" xmlns:cx4="http://schemas.microsoft.com/office/drawing/2016/5/10/chartex" xmlns:cx5="http://schemas.microsoft.com/office/drawing/2016/5/11/chartex" xmlns:cx6="http://schemas.microsoft.com/office/drawing/2016/5/12/chartex" xmlns:cx7="http://schemas.microsoft.com/office/drawing/2016/5/13/chartex" xmlns:cx8="http://schemas.microsoft.com/office/drawing/2016/5/14/chartex" xmlns:mc="http://schemas.openxmlformats.org/markup-compatibility/2006" xmlns:aink="http://schemas.microsoft.com/office/drawing/2016/ink" xmlns:am3d="http://schemas.microsoft.com/office/drawing/2017/model3d" xmlns:o="urn:schemas-microsoft-com:office:office" xmlns:oel="http://schemas.microsoft.com/office/2019/extlst" xmlns:r="http://schemas.openxmlformats.org/officeDocument/2006/relationships" xmlns:m="http://schemas.openxmlformats.org/officeDocument/2006/math" xmlns:v="urn:schemas-microsoft-com:vml" xmlns:wp14="http://schemas.microsoft.com/office/word/2010/wordprocessingDrawing" xmlns:wp="http://schemas.openxmlformats.org/drawingml/2006/wordprocessingDrawing" xmlns:w10="urn:schemas-microsoft-com:office:word" xmlns:w="http://schemas.openxmlformats.org/wordprocessingml/2006/main" xmlns:w14="http://schemas.microsoft.com/office/word/2010/wordml" xmlns:w15="http://schemas.microsoft.com/office/word/2012/wordml" xmlns:w16cex="http://schemas.microsoft.com/office/word/2018/wordml/cex" xmlns:w16cid="http://schemas.microsoft.com/office/word/2016/wordml/cid" xmlns:w16="http://schemas.microsoft.com/office/word/2018/wordml" xmlns:w16du="http://schemas.microsoft.com/office/word/2023/wordml/word16du" xmlns:w16sdtdh="http://schemas.microsoft.com/office/word/2020/wordml/sdtdatahash" xmlns:w16sdtfl="http://schemas.microsoft.com/office/word/2024/wordml/sdtformatlock" xmlns:w16se="http://schemas.microsoft.com/office/word/2015/wordml/symex" xmlns:wpg="http://schemas.microsoft.com/office/word/2010/wordprocessingGroup" xmlns:wpi="http://schemas.microsoft.com/office/word/2010/wordprocessingInk" xmlns:wne="http://schemas.microsoft.com/office/word/2006/wordml" xmlns:wps="http://schemas.microsoft.com/office/word/2010/wordprocessingShape" mc:Ignorable="w14 w15 w16se w16cid w16 w16cex w16sdtdh w16sdtfl w16du wp14">
   <w:endnote w:type="separator" w:id="-1">
     <w:p>
       <w:pPr>
@@ -4016,7 +4357,7 @@
 </file>
 
 <file path=word/footer1.xml><?xml version="1.0" encoding="utf-8"?>
-<w:ftr xmlns:wpc="http://schemas.microsoft.com/office/word/2010/wordprocessingCanvas" xmlns:mc="http://schemas.openxmlformats.org/markup-compatibility/2006" xmlns:o="urn:schemas-microsoft-com:office:office" xmlns:r="http://schemas.openxmlformats.org/officeDocument/2006/relationships" xmlns:m="http://schemas.openxmlformats.org/officeDocument/2006/math" xmlns:v="urn:schemas-microsoft-com:vml" xmlns:wp14="http://schemas.microsoft.com/office/word/2010/wordprocessingDrawing" xmlns:wp="http://schemas.openxmlformats.org/drawingml/2006/wordprocessingDrawing" xmlns:w10="urn:schemas-microsoft-com:office:word" xmlns:w="http://schemas.openxmlformats.org/wordprocessingml/2006/main" xmlns:w14="http://schemas.microsoft.com/office/word/2010/wordml" xmlns:w15="http://schemas.microsoft.com/office/word/2012/wordml" xmlns:wpg="http://schemas.microsoft.com/office/word/2010/wordprocessingGroup" xmlns:wpi="http://schemas.microsoft.com/office/word/2010/wordprocessingInk" xmlns:wne="http://schemas.microsoft.com/office/word/2006/wordml" xmlns:wps="http://schemas.microsoft.com/office/word/2010/wordprocessingShape" mc:Ignorable="w14 w15 wp14">
+<w:ftr xmlns:wpc="http://schemas.microsoft.com/office/word/2010/wordprocessingCanvas" xmlns:cx="http://schemas.microsoft.com/office/drawing/2014/chartex" xmlns:cx1="http://schemas.microsoft.com/office/drawing/2015/9/8/chartex" xmlns:cx2="http://schemas.microsoft.com/office/drawing/2015/10/21/chartex" xmlns:cx3="http://schemas.microsoft.com/office/drawing/2016/5/9/chartex" xmlns:cx4="http://schemas.microsoft.com/office/drawing/2016/5/10/chartex" xmlns:cx5="http://schemas.microsoft.com/office/drawing/2016/5/11/chartex" xmlns:cx6="http://schemas.microsoft.com/office/drawing/2016/5/12/chartex" xmlns:cx7="http://schemas.microsoft.com/office/drawing/2016/5/13/chartex" xmlns:cx8="http://schemas.microsoft.com/office/drawing/2016/5/14/chartex" xmlns:mc="http://schemas.openxmlformats.org/markup-compatibility/2006" xmlns:aink="http://schemas.microsoft.com/office/drawing/2016/ink" xmlns:am3d="http://schemas.microsoft.com/office/drawing/2017/model3d" xmlns:o="urn:schemas-microsoft-com:office:office" xmlns:oel="http://schemas.microsoft.com/office/2019/extlst" xmlns:r="http://schemas.openxmlformats.org/officeDocument/2006/relationships" xmlns:m="http://schemas.openxmlformats.org/officeDocument/2006/math" xmlns:v="urn:schemas-microsoft-com:vml" xmlns:wp14="http://schemas.microsoft.com/office/word/2010/wordprocessingDrawing" xmlns:wp="http://schemas.openxmlformats.org/drawingml/2006/wordprocessingDrawing" xmlns:w10="urn:schemas-microsoft-com:office:word" xmlns:w="http://schemas.openxmlformats.org/wordprocessingml/2006/main" xmlns:w14="http://schemas.microsoft.com/office/word/2010/wordml" xmlns:w15="http://schemas.microsoft.com/office/word/2012/wordml" xmlns:w16cex="http://schemas.microsoft.com/office/word/2018/wordml/cex" xmlns:w16cid="http://schemas.microsoft.com/office/word/2016/wordml/cid" xmlns:w16="http://schemas.microsoft.com/office/word/2018/wordml" xmlns:w16du="http://schemas.microsoft.com/office/word/2023/wordml/word16du" xmlns:w16sdtdh="http://schemas.microsoft.com/office/word/2020/wordml/sdtdatahash" xmlns:w16sdtfl="http://schemas.microsoft.com/office/word/2024/wordml/sdtformatlock" xmlns:w16se="http://schemas.microsoft.com/office/word/2015/wordml/symex" xmlns:wpg="http://schemas.microsoft.com/office/word/2010/wordprocessingGroup" xmlns:wpi="http://schemas.microsoft.com/office/word/2010/wordprocessingInk" xmlns:wne="http://schemas.microsoft.com/office/word/2006/wordml" xmlns:wps="http://schemas.microsoft.com/office/word/2010/wordprocessingShape" mc:Ignorable="w14 w15 w16se w16cid w16 w16cex w16sdtdh w16sdtfl w16du wp14">
   <w:p>
     <w:pPr>
       <w:jc w:val="right"/>
@@ -4044,7 +4385,7 @@
 </file>
 
 <file path=word/footnotes.xml><?xml version="1.0" encoding="utf-8"?>
-<w:footnotes xmlns:wpc="http://schemas.microsoft.com/office/word/2010/wordprocessingCanvas" xmlns:mc="http://schemas.openxmlformats.org/markup-compatibility/2006" xmlns:o="urn:schemas-microsoft-com:office:office" xmlns:r="http://schemas.openxmlformats.org/officeDocument/2006/relationships" xmlns:m="http://schemas.openxmlformats.org/officeDocument/2006/math" xmlns:v="urn:schemas-microsoft-com:vml" xmlns:wp14="http://schemas.microsoft.com/office/word/2010/wordprocessingDrawing" xmlns:wp="http://schemas.openxmlformats.org/drawingml/2006/wordprocessingDrawing" xmlns:w10="urn:schemas-microsoft-com:office:word" xmlns:w="http://schemas.openxmlformats.org/wordprocessingml/2006/main" xmlns:w14="http://schemas.microsoft.com/office/word/2010/wordml" xmlns:w15="http://schemas.microsoft.com/office/word/2012/wordml" xmlns:wpg="http://schemas.microsoft.com/office/word/2010/wordprocessingGroup" xmlns:wpi="http://schemas.microsoft.com/office/word/2010/wordprocessingInk" xmlns:wne="http://schemas.microsoft.com/office/word/2006/wordml" xmlns:wps="http://schemas.microsoft.com/office/word/2010/wordprocessingShape" mc:Ignorable="w14 w15 wp14">
+<w:footnotes xmlns:wpc="http://schemas.microsoft.com/office/word/2010/wordprocessingCanvas" xmlns:cx="http://schemas.microsoft.com/office/drawing/2014/chartex" xmlns:cx1="http://schemas.microsoft.com/office/drawing/2015/9/8/chartex" xmlns:cx2="http://schemas.microsoft.com/office/drawing/2015/10/21/chartex" xmlns:cx3="http://schemas.microsoft.com/office/drawing/2016/5/9/chartex" xmlns:cx4="http://schemas.microsoft.com/office/drawing/2016/5/10/chartex" xmlns:cx5="http://schemas.microsoft.com/office/drawing/2016/5/11/chartex" xmlns:cx6="http://schemas.microsoft.com/office/drawing/2016/5/12/chartex" xmlns:cx7="http://schemas.microsoft.com/office/drawing/2016/5/13/chartex" xmlns:cx8="http://schemas.microsoft.com/office/drawing/2016/5/14/chartex" xmlns:mc="http://schemas.openxmlformats.org/markup-compatibility/2006" xmlns:aink="http://schemas.microsoft.com/office/drawing/2016/ink" xmlns:am3d="http://schemas.microsoft.com/office/drawing/2017/model3d" xmlns:o="urn:schemas-microsoft-com:office:office" xmlns:oel="http://schemas.microsoft.com/office/2019/extlst" xmlns:r="http://schemas.openxmlformats.org/officeDocument/2006/relationships" xmlns:m="http://schemas.openxmlformats.org/officeDocument/2006/math" xmlns:v="urn:schemas-microsoft-com:vml" xmlns:wp14="http://schemas.microsoft.com/office/word/2010/wordprocessingDrawing" xmlns:wp="http://schemas.openxmlformats.org/drawingml/2006/wordprocessingDrawing" xmlns:w10="urn:schemas-microsoft-com:office:word" xmlns:w="http://schemas.openxmlformats.org/wordprocessingml/2006/main" xmlns:w14="http://schemas.microsoft.com/office/word/2010/wordml" xmlns:w15="http://schemas.microsoft.com/office/word/2012/wordml" xmlns:w16cex="http://schemas.microsoft.com/office/word/2018/wordml/cex" xmlns:w16cid="http://schemas.microsoft.com/office/word/2016/wordml/cid" xmlns:w16="http://schemas.microsoft.com/office/word/2018/wordml" xmlns:w16du="http://schemas.microsoft.com/office/word/2023/wordml/word16du" xmlns:w16sdtdh="http://schemas.microsoft.com/office/word/2020/wordml/sdtdatahash" xmlns:w16sdtfl="http://schemas.microsoft.com/office/word/2024/wordml/sdtformatlock" xmlns:w16se="http://schemas.microsoft.com/office/word/2015/wordml/symex" xmlns:wpg="http://schemas.microsoft.com/office/word/2010/wordprocessingGroup" xmlns:wpi="http://schemas.microsoft.com/office/word/2010/wordprocessingInk" xmlns:wne="http://schemas.microsoft.com/office/word/2006/wordml" xmlns:wps="http://schemas.microsoft.com/office/word/2010/wordprocessingShape" mc:Ignorable="w14 w15 w16se w16cid w16 w16cex w16sdtdh w16sdtfl w16du wp14">
   <w:footnote w:type="separator" w:id="-1">
     <w:p>
       <w:pPr>
@@ -4086,35 +4427,7 @@
         <w:rPr>
           <w:lang w:val="es-ES"/>
         </w:rPr>
-        <w:t>GPD por sus siglas en inglés (General-</w:t>
-      </w:r>
-      <w:proofErr w:type="spellStart"/>
-      <w:r>
-        <w:rPr>
-          <w:lang w:val="es-ES"/>
-        </w:rPr>
-        <w:t>Purpose</w:t>
-      </w:r>
-      <w:proofErr w:type="spellEnd"/>
-      <w:r>
-        <w:rPr>
-          <w:lang w:val="es-ES"/>
-        </w:rPr>
-        <w:t xml:space="preserve"> </w:t>
-      </w:r>
-      <w:proofErr w:type="spellStart"/>
-      <w:r>
-        <w:rPr>
-          <w:lang w:val="es-ES"/>
-        </w:rPr>
-        <w:t>Datatypes</w:t>
-      </w:r>
-      <w:proofErr w:type="spellEnd"/>
-      <w:r>
-        <w:rPr>
-          <w:lang w:val="es-ES"/>
-        </w:rPr>
-        <w:t>).</w:t>
+        <w:t>GPD por sus siglas en inglés (General-Purpose Datatypes).</w:t>
       </w:r>
     </w:p>
   </w:footnote>
@@ -4122,14 +4435,14 @@
 </file>
 
 <file path=word/header1.xml><?xml version="1.0" encoding="utf-8"?>
-<w:hdr xmlns:wpc="http://schemas.microsoft.com/office/word/2010/wordprocessingCanvas" xmlns:mc="http://schemas.openxmlformats.org/markup-compatibility/2006" xmlns:o="urn:schemas-microsoft-com:office:office" xmlns:r="http://schemas.openxmlformats.org/officeDocument/2006/relationships" xmlns:m="http://schemas.openxmlformats.org/officeDocument/2006/math" xmlns:v="urn:schemas-microsoft-com:vml" xmlns:wp14="http://schemas.microsoft.com/office/word/2010/wordprocessingDrawing" xmlns:wp="http://schemas.openxmlformats.org/drawingml/2006/wordprocessingDrawing" xmlns:w10="urn:schemas-microsoft-com:office:word" xmlns:w="http://schemas.openxmlformats.org/wordprocessingml/2006/main" xmlns:w14="http://schemas.microsoft.com/office/word/2010/wordml" xmlns:w15="http://schemas.microsoft.com/office/word/2012/wordml" xmlns:wpg="http://schemas.microsoft.com/office/word/2010/wordprocessingGroup" xmlns:wpi="http://schemas.microsoft.com/office/word/2010/wordprocessingInk" xmlns:wne="http://schemas.microsoft.com/office/word/2006/wordml" xmlns:wps="http://schemas.microsoft.com/office/word/2010/wordprocessingShape" mc:Ignorable="w14 w15 wp14">
+<w:hdr xmlns:wpc="http://schemas.microsoft.com/office/word/2010/wordprocessingCanvas" xmlns:cx="http://schemas.microsoft.com/office/drawing/2014/chartex" xmlns:cx1="http://schemas.microsoft.com/office/drawing/2015/9/8/chartex" xmlns:cx2="http://schemas.microsoft.com/office/drawing/2015/10/21/chartex" xmlns:cx3="http://schemas.microsoft.com/office/drawing/2016/5/9/chartex" xmlns:cx4="http://schemas.microsoft.com/office/drawing/2016/5/10/chartex" xmlns:cx5="http://schemas.microsoft.com/office/drawing/2016/5/11/chartex" xmlns:cx6="http://schemas.microsoft.com/office/drawing/2016/5/12/chartex" xmlns:cx7="http://schemas.microsoft.com/office/drawing/2016/5/13/chartex" xmlns:cx8="http://schemas.microsoft.com/office/drawing/2016/5/14/chartex" xmlns:mc="http://schemas.openxmlformats.org/markup-compatibility/2006" xmlns:aink="http://schemas.microsoft.com/office/drawing/2016/ink" xmlns:am3d="http://schemas.microsoft.com/office/drawing/2017/model3d" xmlns:o="urn:schemas-microsoft-com:office:office" xmlns:oel="http://schemas.microsoft.com/office/2019/extlst" xmlns:r="http://schemas.openxmlformats.org/officeDocument/2006/relationships" xmlns:m="http://schemas.openxmlformats.org/officeDocument/2006/math" xmlns:v="urn:schemas-microsoft-com:vml" xmlns:wp14="http://schemas.microsoft.com/office/word/2010/wordprocessingDrawing" xmlns:wp="http://schemas.openxmlformats.org/drawingml/2006/wordprocessingDrawing" xmlns:w10="urn:schemas-microsoft-com:office:word" xmlns:w="http://schemas.openxmlformats.org/wordprocessingml/2006/main" xmlns:w14="http://schemas.microsoft.com/office/word/2010/wordml" xmlns:w15="http://schemas.microsoft.com/office/word/2012/wordml" xmlns:w16cex="http://schemas.microsoft.com/office/word/2018/wordml/cex" xmlns:w16cid="http://schemas.microsoft.com/office/word/2016/wordml/cid" xmlns:w16="http://schemas.microsoft.com/office/word/2018/wordml" xmlns:w16du="http://schemas.microsoft.com/office/word/2023/wordml/word16du" xmlns:w16sdtdh="http://schemas.microsoft.com/office/word/2020/wordml/sdtdatahash" xmlns:w16sdtfl="http://schemas.microsoft.com/office/word/2024/wordml/sdtformatlock" xmlns:w16se="http://schemas.microsoft.com/office/word/2015/wordml/symex" xmlns:wpg="http://schemas.microsoft.com/office/word/2010/wordprocessingGroup" xmlns:wpi="http://schemas.microsoft.com/office/word/2010/wordprocessingInk" xmlns:wne="http://schemas.microsoft.com/office/word/2006/wordml" xmlns:wps="http://schemas.microsoft.com/office/word/2010/wordprocessingShape" mc:Ignorable="w14 w15 w16se w16cid w16 w16cex w16sdtdh w16sdtfl w16du wp14">
   <w:p>
     <w:r>
       <w:rPr>
         <w:noProof/>
       </w:rPr>
       <w:drawing>
-        <wp:inline distT="114300" distB="114300" distL="114300" distR="114300">
+        <wp:inline distT="114300" distB="114300" distL="114300" distR="114300" wp14:anchorId="25870FC4" wp14:editId="4974A17A">
           <wp:extent cx="5943600" cy="685800"/>
           <wp:effectExtent l="0" t="0" r="0" b="0"/>
           <wp:docPr id="4" name="image2.jpg"/>
@@ -4169,8 +4482,8 @@
 </file>
 
 <file path=word/numbering.xml><?xml version="1.0" encoding="utf-8"?>
-<w:numbering xmlns:wpc="http://schemas.microsoft.com/office/word/2010/wordprocessingCanvas" xmlns:mc="http://schemas.openxmlformats.org/markup-compatibility/2006" xmlns:o="urn:schemas-microsoft-com:office:office" xmlns:r="http://schemas.openxmlformats.org/officeDocument/2006/relationships" xmlns:m="http://schemas.openxmlformats.org/officeDocument/2006/math" xmlns:v="urn:schemas-microsoft-com:vml" xmlns:wp14="http://schemas.microsoft.com/office/word/2010/wordprocessingDrawing" xmlns:wp="http://schemas.openxmlformats.org/drawingml/2006/wordprocessingDrawing" xmlns:w10="urn:schemas-microsoft-com:office:word" xmlns:w="http://schemas.openxmlformats.org/wordprocessingml/2006/main" xmlns:w14="http://schemas.microsoft.com/office/word/2010/wordml" xmlns:w15="http://schemas.microsoft.com/office/word/2012/wordml" xmlns:wpg="http://schemas.microsoft.com/office/word/2010/wordprocessingGroup" xmlns:wpi="http://schemas.microsoft.com/office/word/2010/wordprocessingInk" xmlns:wne="http://schemas.microsoft.com/office/word/2006/wordml" xmlns:wps="http://schemas.microsoft.com/office/word/2010/wordprocessingShape" mc:Ignorable="w14 w15 wp14">
-  <w:abstractNum w:abstractNumId="0">
+<w:numbering xmlns:wpc="http://schemas.microsoft.com/office/word/2010/wordprocessingCanvas" xmlns:cx="http://schemas.microsoft.com/office/drawing/2014/chartex" xmlns:cx1="http://schemas.microsoft.com/office/drawing/2015/9/8/chartex" xmlns:cx2="http://schemas.microsoft.com/office/drawing/2015/10/21/chartex" xmlns:cx3="http://schemas.microsoft.com/office/drawing/2016/5/9/chartex" xmlns:cx4="http://schemas.microsoft.com/office/drawing/2016/5/10/chartex" xmlns:cx5="http://schemas.microsoft.com/office/drawing/2016/5/11/chartex" xmlns:cx6="http://schemas.microsoft.com/office/drawing/2016/5/12/chartex" xmlns:cx7="http://schemas.microsoft.com/office/drawing/2016/5/13/chartex" xmlns:cx8="http://schemas.microsoft.com/office/drawing/2016/5/14/chartex" xmlns:mc="http://schemas.openxmlformats.org/markup-compatibility/2006" xmlns:aink="http://schemas.microsoft.com/office/drawing/2016/ink" xmlns:am3d="http://schemas.microsoft.com/office/drawing/2017/model3d" xmlns:o="urn:schemas-microsoft-com:office:office" xmlns:oel="http://schemas.microsoft.com/office/2019/extlst" xmlns:r="http://schemas.openxmlformats.org/officeDocument/2006/relationships" xmlns:m="http://schemas.openxmlformats.org/officeDocument/2006/math" xmlns:v="urn:schemas-microsoft-com:vml" xmlns:wp14="http://schemas.microsoft.com/office/word/2010/wordprocessingDrawing" xmlns:wp="http://schemas.openxmlformats.org/drawingml/2006/wordprocessingDrawing" xmlns:w10="urn:schemas-microsoft-com:office:word" xmlns:w="http://schemas.openxmlformats.org/wordprocessingml/2006/main" xmlns:w14="http://schemas.microsoft.com/office/word/2010/wordml" xmlns:w15="http://schemas.microsoft.com/office/word/2012/wordml" xmlns:w16cex="http://schemas.microsoft.com/office/word/2018/wordml/cex" xmlns:w16cid="http://schemas.microsoft.com/office/word/2016/wordml/cid" xmlns:w16="http://schemas.microsoft.com/office/word/2018/wordml" xmlns:w16du="http://schemas.microsoft.com/office/word/2023/wordml/word16du" xmlns:w16sdtdh="http://schemas.microsoft.com/office/word/2020/wordml/sdtdatahash" xmlns:w16sdtfl="http://schemas.microsoft.com/office/word/2024/wordml/sdtformatlock" xmlns:w16se="http://schemas.microsoft.com/office/word/2015/wordml/symex" xmlns:wpg="http://schemas.microsoft.com/office/word/2010/wordprocessingGroup" xmlns:wpi="http://schemas.microsoft.com/office/word/2010/wordprocessingInk" xmlns:wne="http://schemas.microsoft.com/office/word/2006/wordml" xmlns:wps="http://schemas.microsoft.com/office/word/2010/wordprocessingShape" mc:Ignorable="w14 w15 w16se w16cid w16 w16cex w16sdtdh w16sdtfl w16du wp14">
+  <w:abstractNum w:abstractNumId="0" w15:restartNumberingAfterBreak="0">
     <w:nsid w:val="0E43473F"/>
     <w:multiLevelType w:val="multilevel"/>
     <w:tmpl w:val="F43C4BAE"/>
@@ -4256,7 +4569,7 @@
       </w:pPr>
     </w:lvl>
   </w:abstractNum>
-  <w:abstractNum w:abstractNumId="1">
+  <w:abstractNum w:abstractNumId="1" w15:restartNumberingAfterBreak="0">
     <w:nsid w:val="437405CB"/>
     <w:multiLevelType w:val="multilevel"/>
     <w:tmpl w:val="E50484B2"/>
@@ -4373,7 +4686,7 @@
       </w:rPr>
     </w:lvl>
   </w:abstractNum>
-  <w:abstractNum w:abstractNumId="2">
+  <w:abstractNum w:abstractNumId="2" w15:restartNumberingAfterBreak="0">
     <w:nsid w:val="48146FAC"/>
     <w:multiLevelType w:val="multilevel"/>
     <w:tmpl w:val="5DDC39DA"/>
@@ -4490,7 +4803,7 @@
       </w:rPr>
     </w:lvl>
   </w:abstractNum>
-  <w:abstractNum w:abstractNumId="3">
+  <w:abstractNum w:abstractNumId="3" w15:restartNumberingAfterBreak="0">
     <w:nsid w:val="4E5C60C5"/>
     <w:multiLevelType w:val="multilevel"/>
     <w:tmpl w:val="5DDC39DA"/>
@@ -4607,7 +4920,7 @@
       </w:rPr>
     </w:lvl>
   </w:abstractNum>
-  <w:abstractNum w:abstractNumId="4">
+  <w:abstractNum w:abstractNumId="4" w15:restartNumberingAfterBreak="0">
     <w:nsid w:val="57F52B4B"/>
     <w:multiLevelType w:val="multilevel"/>
     <w:tmpl w:val="2062BC20"/>
@@ -4720,7 +5033,7 @@
       </w:rPr>
     </w:lvl>
   </w:abstractNum>
-  <w:abstractNum w:abstractNumId="5">
+  <w:abstractNum w:abstractNumId="5" w15:restartNumberingAfterBreak="0">
     <w:nsid w:val="669406AE"/>
     <w:multiLevelType w:val="hybridMultilevel"/>
     <w:tmpl w:val="069E2D28"/>
@@ -4833,7 +5146,7 @@
       </w:rPr>
     </w:lvl>
   </w:abstractNum>
-  <w:abstractNum w:abstractNumId="6">
+  <w:abstractNum w:abstractNumId="6" w15:restartNumberingAfterBreak="0">
     <w:nsid w:val="67D40F68"/>
     <w:multiLevelType w:val="hybridMultilevel"/>
     <w:tmpl w:val="92DA5F02"/>
@@ -4946,7 +5259,7 @@
       </w:rPr>
     </w:lvl>
   </w:abstractNum>
-  <w:abstractNum w:abstractNumId="7">
+  <w:abstractNum w:abstractNumId="7" w15:restartNumberingAfterBreak="0">
     <w:nsid w:val="73D75A0D"/>
     <w:multiLevelType w:val="hybridMultilevel"/>
     <w:tmpl w:val="F670E96A"/>
@@ -5059,35 +5372,35 @@
       </w:rPr>
     </w:lvl>
   </w:abstractNum>
-  <w:num w:numId="1">
+  <w:num w:numId="1" w16cid:durableId="567764442">
     <w:abstractNumId w:val="3"/>
   </w:num>
-  <w:num w:numId="2">
+  <w:num w:numId="2" w16cid:durableId="131682054">
     <w:abstractNumId w:val="4"/>
   </w:num>
-  <w:num w:numId="3">
+  <w:num w:numId="3" w16cid:durableId="1133405437">
     <w:abstractNumId w:val="1"/>
   </w:num>
-  <w:num w:numId="4">
+  <w:num w:numId="4" w16cid:durableId="1917204547">
     <w:abstractNumId w:val="0"/>
   </w:num>
-  <w:num w:numId="5">
+  <w:num w:numId="5" w16cid:durableId="1301960240">
     <w:abstractNumId w:val="5"/>
   </w:num>
-  <w:num w:numId="6">
+  <w:num w:numId="6" w16cid:durableId="1759401502">
     <w:abstractNumId w:val="2"/>
   </w:num>
-  <w:num w:numId="7">
+  <w:num w:numId="7" w16cid:durableId="836967535">
     <w:abstractNumId w:val="7"/>
   </w:num>
-  <w:num w:numId="8">
+  <w:num w:numId="8" w16cid:durableId="48042032">
     <w:abstractNumId w:val="6"/>
   </w:num>
 </w:numbering>
 </file>
 
 <file path=word/styles.xml><?xml version="1.0" encoding="utf-8"?>
-<w:styles xmlns:mc="http://schemas.openxmlformats.org/markup-compatibility/2006" xmlns:r="http://schemas.openxmlformats.org/officeDocument/2006/relationships" xmlns:w="http://schemas.openxmlformats.org/wordprocessingml/2006/main" xmlns:w14="http://schemas.microsoft.com/office/word/2010/wordml" xmlns:w15="http://schemas.microsoft.com/office/word/2012/wordml" mc:Ignorable="w14 w15">
+<w:styles xmlns:mc="http://schemas.openxmlformats.org/markup-compatibility/2006" xmlns:r="http://schemas.openxmlformats.org/officeDocument/2006/relationships" xmlns:w="http://schemas.openxmlformats.org/wordprocessingml/2006/main" xmlns:w14="http://schemas.microsoft.com/office/word/2010/wordml" xmlns:w15="http://schemas.microsoft.com/office/word/2012/wordml" xmlns:w16cex="http://schemas.microsoft.com/office/word/2018/wordml/cex" xmlns:w16cid="http://schemas.microsoft.com/office/word/2016/wordml/cid" xmlns:w16="http://schemas.microsoft.com/office/word/2018/wordml" xmlns:w16du="http://schemas.microsoft.com/office/word/2023/wordml/word16du" xmlns:w16sdtdh="http://schemas.microsoft.com/office/word/2020/wordml/sdtdatahash" xmlns:w16sdtfl="http://schemas.microsoft.com/office/word/2024/wordml/sdtformatlock" xmlns:w16se="http://schemas.microsoft.com/office/word/2015/wordml/symex" mc:Ignorable="w14 w15 w16se w16cid w16 w16cex w16sdtdh w16sdtfl w16du">
   <w:docDefaults>
     <w:rPrDefault>
       <w:rPr>
@@ -5103,7 +5416,7 @@
       </w:pPr>
     </w:pPrDefault>
   </w:docDefaults>
-  <w:latentStyles w:defLockedState="0" w:defUIPriority="99" w:defSemiHidden="0" w:defUnhideWhenUsed="0" w:defQFormat="0" w:count="371">
+  <w:latentStyles w:defLockedState="0" w:defUIPriority="99" w:defSemiHidden="0" w:defUnhideWhenUsed="0" w:defQFormat="0" w:count="376">
     <w:lsdException w:name="Normal" w:uiPriority="0" w:qFormat="1"/>
     <w:lsdException w:name="heading 1" w:uiPriority="9" w:qFormat="1"/>
     <w:lsdException w:name="heading 2" w:semiHidden="1" w:uiPriority="9" w:unhideWhenUsed="1" w:qFormat="1"/>
@@ -5475,6 +5788,11 @@
     <w:lsdException w:name="List Table 5 Dark Accent 6" w:uiPriority="50"/>
     <w:lsdException w:name="List Table 6 Colorful Accent 6" w:uiPriority="51"/>
     <w:lsdException w:name="List Table 7 Colorful Accent 6" w:uiPriority="52"/>
+    <w:lsdException w:name="Mention" w:semiHidden="1" w:unhideWhenUsed="1"/>
+    <w:lsdException w:name="Smart Hyperlink" w:semiHidden="1" w:unhideWhenUsed="1"/>
+    <w:lsdException w:name="Hashtag" w:semiHidden="1" w:unhideWhenUsed="1"/>
+    <w:lsdException w:name="Unresolved Mention" w:semiHidden="1" w:unhideWhenUsed="1"/>
+    <w:lsdException w:name="Smart Link" w:semiHidden="1" w:unhideWhenUsed="1"/>
   </w:latentStyles>
   <w:style w:type="paragraph" w:default="1" w:styleId="Normal">
     <w:name w:val="Normal"/>
@@ -5608,7 +5926,7 @@
       </w:tblCellMar>
     </w:tblPr>
   </w:style>
-  <w:style w:type="paragraph" w:styleId="Puesto">
+  <w:style w:type="paragraph" w:styleId="Ttulo">
     <w:name w:val="Title"/>
     <w:basedOn w:val="Normal"/>
     <w:next w:val="Normal"/>
@@ -5817,7 +6135,6 @@
       <w:spacing w:line="240" w:lineRule="auto"/>
     </w:pPr>
     <w:tblPr>
-      <w:tblInd w:w="0" w:type="dxa"/>
       <w:tblBorders>
         <w:top w:val="single" w:sz="4" w:space="0" w:color="auto"/>
         <w:left w:val="single" w:sz="4" w:space="0" w:color="auto"/>
@@ -5826,15 +6143,9 @@
         <w:insideH w:val="single" w:sz="4" w:space="0" w:color="auto"/>
         <w:insideV w:val="single" w:sz="4" w:space="0" w:color="auto"/>
       </w:tblBorders>
-      <w:tblCellMar>
-        <w:top w:w="0" w:type="dxa"/>
-        <w:left w:w="108" w:type="dxa"/>
-        <w:bottom w:w="0" w:type="dxa"/>
-        <w:right w:w="108" w:type="dxa"/>
-      </w:tblCellMar>
     </w:tblPr>
   </w:style>
-  <w:style w:type="table" w:styleId="Tabladecuadrcula1clara-nfasis4">
+  <w:style w:type="table" w:styleId="Tablaconcuadrcula1clara-nfasis4">
     <w:name w:val="Grid Table 1 Light Accent 4"/>
     <w:basedOn w:val="Tablanormal"/>
     <w:uiPriority w:val="46"/>
@@ -5845,7 +6156,6 @@
     <w:tblPr>
       <w:tblStyleRowBandSize w:val="1"/>
       <w:tblStyleColBandSize w:val="1"/>
-      <w:tblInd w:w="0" w:type="dxa"/>
       <w:tblBorders>
         <w:top w:val="single" w:sz="4" w:space="0" w:color="CCC0D9" w:themeColor="accent4" w:themeTint="66"/>
         <w:left w:val="single" w:sz="4" w:space="0" w:color="CCC0D9" w:themeColor="accent4" w:themeTint="66"/>
@@ -5854,12 +6164,6 @@
         <w:insideH w:val="single" w:sz="4" w:space="0" w:color="CCC0D9" w:themeColor="accent4" w:themeTint="66"/>
         <w:insideV w:val="single" w:sz="4" w:space="0" w:color="CCC0D9" w:themeColor="accent4" w:themeTint="66"/>
       </w:tblBorders>
-      <w:tblCellMar>
-        <w:top w:w="0" w:type="dxa"/>
-        <w:left w:w="108" w:type="dxa"/>
-        <w:bottom w:w="0" w:type="dxa"/>
-        <w:right w:w="108" w:type="dxa"/>
-      </w:tblCellMar>
     </w:tblPr>
     <w:tblStylePr w:type="firstRow">
       <w:rPr>
@@ -6016,9 +6320,7 @@
       <w:tblStyleRowBandSize w:val="1"/>
       <w:tblStyleColBandSize w:val="1"/>
       <w:tblCellMar>
-        <w:top w:w="0" w:type="dxa"/>
         <w:left w:w="108" w:type="dxa"/>
-        <w:bottom w:w="0" w:type="dxa"/>
         <w:right w:w="108" w:type="dxa"/>
       </w:tblCellMar>
     </w:tblPr>
@@ -6064,9 +6366,7 @@
       <w:tblStyleRowBandSize w:val="1"/>
       <w:tblStyleColBandSize w:val="1"/>
       <w:tblCellMar>
-        <w:top w:w="0" w:type="dxa"/>
         <w:left w:w="108" w:type="dxa"/>
-        <w:bottom w:w="0" w:type="dxa"/>
         <w:right w:w="108" w:type="dxa"/>
       </w:tblCellMar>
     </w:tblPr>
@@ -6140,6 +6440,41 @@
     <w:rsid w:val="005F6E48"/>
     <w:rPr>
       <w:vertAlign w:val="superscript"/>
+    </w:rPr>
+  </w:style>
+  <w:style w:type="character" w:styleId="Hipervnculo">
+    <w:name w:val="Hyperlink"/>
+    <w:basedOn w:val="Fuentedeprrafopredeter"/>
+    <w:uiPriority w:val="99"/>
+    <w:unhideWhenUsed/>
+    <w:rsid w:val="00206A4A"/>
+    <w:rPr>
+      <w:color w:val="0000FF" w:themeColor="hyperlink"/>
+      <w:u w:val="single"/>
+    </w:rPr>
+  </w:style>
+  <w:style w:type="character" w:styleId="Mencinsinresolver">
+    <w:name w:val="Unresolved Mention"/>
+    <w:basedOn w:val="Fuentedeprrafopredeter"/>
+    <w:uiPriority w:val="99"/>
+    <w:semiHidden/>
+    <w:unhideWhenUsed/>
+    <w:rsid w:val="00206A4A"/>
+    <w:rPr>
+      <w:color w:val="605E5C"/>
+      <w:shd w:val="clear" w:color="auto" w:fill="E1DFDD"/>
+    </w:rPr>
+  </w:style>
+  <w:style w:type="character" w:styleId="Hipervnculovisitado">
+    <w:name w:val="FollowedHyperlink"/>
+    <w:basedOn w:val="Fuentedeprrafopredeter"/>
+    <w:uiPriority w:val="99"/>
+    <w:semiHidden/>
+    <w:unhideWhenUsed/>
+    <w:rsid w:val="00206A4A"/>
+    <w:rPr>
+      <w:color w:val="800080" w:themeColor="followedHyperlink"/>
+      <w:u w:val="single"/>
     </w:rPr>
   </w:style>
 </w:styles>
@@ -6466,28 +6801,28 @@
 </file>
 
 <file path=customXml/item1.xml><?xml version="1.0" encoding="utf-8"?>
+<b:Sources xmlns:b="http://schemas.openxmlformats.org/officeDocument/2006/bibliography" xmlns="http://schemas.openxmlformats.org/officeDocument/2006/bibliography" SelectedStyle="\APASixthEditionOfficeOnline.xsl" StyleName="APA" Version="6"/>
+</file>
+
+<file path=customXml/item2.xml><?xml version="1.0" encoding="utf-8"?>
 <go:gDocsCustomXmlDataStorage xmlns:go="http://customooxmlschemas.google.com/" xmlns:r="http://schemas.openxmlformats.org/officeDocument/2006/relationships" uri="GoogleDocsCustomDataVersion2">
   <go:docsCustomData xmlns:go="http://customooxmlschemas.google.com/" roundtripDataSignature="AMtx7mhyn3Jc7Cc/e88HUhI65YcEX/s92Q==">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</go:docsCustomData>
 </go:gDocsCustomXmlDataStorage>
 </file>
 
-<file path=customXml/item2.xml><?xml version="1.0" encoding="utf-8"?>
-<b:Sources xmlns:b="http://schemas.openxmlformats.org/officeDocument/2006/bibliography" xmlns="http://schemas.openxmlformats.org/officeDocument/2006/bibliography" SelectedStyle="\APASixthEditionOfficeOnline.xsl" StyleName="APA" Version="6"/>
+<file path=customXml/itemProps1.xml><?xml version="1.0" encoding="utf-8"?>
+<ds:datastoreItem xmlns:ds="http://schemas.openxmlformats.org/officeDocument/2006/customXml" ds:itemID="{450F0666-2E38-4880-B5A8-30D60DD943F0}">
+  <ds:schemaRefs>
+    <ds:schemaRef ds:uri="http://schemas.openxmlformats.org/officeDocument/2006/bibliography"/>
+  </ds:schemaRefs>
+</ds:datastoreItem>
 </file>
 
-<file path=customXml/itemProps1.xml><?xml version="1.0" encoding="utf-8"?>
+<file path=customXml/itemProps2.xml><?xml version="1.0" encoding="utf-8"?>
 <ds:datastoreItem xmlns:ds="http://schemas.openxmlformats.org/officeDocument/2006/customXml" ds:itemID="{11111111-1234-1234-1234-123412341234}">
   <ds:schemaRefs>
     <ds:schemaRef ds:uri="http://customooxmlschemas.google.com/"/>
     <ds:schemaRef ds:uri="http://schemas.openxmlformats.org/officeDocument/2006/relationships"/>
   </ds:schemaRefs>
 </ds:datastoreItem>
-</file>
-
-<file path=customXml/itemProps2.xml><?xml version="1.0" encoding="utf-8"?>
-<ds:datastoreItem xmlns:ds="http://schemas.openxmlformats.org/officeDocument/2006/customXml" ds:itemID="{450F0666-2E38-4880-B5A8-30D60DD943F0}">
-  <ds:schemaRefs>
-    <ds:schemaRef ds:uri="http://schemas.openxmlformats.org/officeDocument/2006/bibliography"/>
-  </ds:schemaRefs>
-</ds:datastoreItem>
 </file>
</xml_diff>

<commit_message>
jn: cmbios finales al informe
</commit_message>
<xml_diff>
--- a/04_Entregable 2/envio/CWT Producto 2 - Diccionario de variables.docx
+++ b/04_Entregable 2/envio/CWT Producto 2 - Diccionario de variables.docx
@@ -1,6 +1,6 @@
 
 <file path=word/document.xml><?xml version="1.0" encoding="utf-8"?>
-<w:document xmlns:wpc="http://schemas.microsoft.com/office/word/2010/wordprocessingCanvas" xmlns:cx="http://schemas.microsoft.com/office/drawing/2014/chartex" xmlns:cx1="http://schemas.microsoft.com/office/drawing/2015/9/8/chartex" xmlns:cx2="http://schemas.microsoft.com/office/drawing/2015/10/21/chartex" xmlns:cx3="http://schemas.microsoft.com/office/drawing/2016/5/9/chartex" xmlns:cx4="http://schemas.microsoft.com/office/drawing/2016/5/10/chartex" xmlns:cx5="http://schemas.microsoft.com/office/drawing/2016/5/11/chartex" xmlns:cx6="http://schemas.microsoft.com/office/drawing/2016/5/12/chartex" xmlns:cx7="http://schemas.microsoft.com/office/drawing/2016/5/13/chartex" xmlns:cx8="http://schemas.microsoft.com/office/drawing/2016/5/14/chartex" xmlns:mc="http://schemas.openxmlformats.org/markup-compatibility/2006" xmlns:aink="http://schemas.microsoft.com/office/drawing/2016/ink" xmlns:am3d="http://schemas.microsoft.com/office/drawing/2017/model3d" xmlns:o="urn:schemas-microsoft-com:office:office" xmlns:oel="http://schemas.microsoft.com/office/2019/extlst" xmlns:r="http://schemas.openxmlformats.org/officeDocument/2006/relationships" xmlns:m="http://schemas.openxmlformats.org/officeDocument/2006/math" xmlns:v="urn:schemas-microsoft-com:vml" xmlns:wp14="http://schemas.microsoft.com/office/word/2010/wordprocessingDrawing" xmlns:wp="http://schemas.openxmlformats.org/drawingml/2006/wordprocessingDrawing" xmlns:w10="urn:schemas-microsoft-com:office:word" xmlns:w="http://schemas.openxmlformats.org/wordprocessingml/2006/main" xmlns:w14="http://schemas.microsoft.com/office/word/2010/wordml" xmlns:w15="http://schemas.microsoft.com/office/word/2012/wordml" xmlns:w16cex="http://schemas.microsoft.com/office/word/2018/wordml/cex" xmlns:w16cid="http://schemas.microsoft.com/office/word/2016/wordml/cid" xmlns:w16="http://schemas.microsoft.com/office/word/2018/wordml" xmlns:w16du="http://schemas.microsoft.com/office/word/2023/wordml/word16du" xmlns:w16sdtdh="http://schemas.microsoft.com/office/word/2020/wordml/sdtdatahash" xmlns:w16sdtfl="http://schemas.microsoft.com/office/word/2024/wordml/sdtformatlock" xmlns:w16se="http://schemas.microsoft.com/office/word/2015/wordml/symex" xmlns:wpg="http://schemas.microsoft.com/office/word/2010/wordprocessingGroup" xmlns:wpi="http://schemas.microsoft.com/office/word/2010/wordprocessingInk" xmlns:wne="http://schemas.microsoft.com/office/word/2006/wordml" xmlns:wps="http://schemas.microsoft.com/office/word/2010/wordprocessingShape" mc:Ignorable="w14 w15 w16se w16cid w16 w16cex w16sdtdh w16sdtfl w16du wp14">
+<w:document xmlns:wpc="http://schemas.microsoft.com/office/word/2010/wordprocessingCanvas" xmlns:mc="http://schemas.openxmlformats.org/markup-compatibility/2006" xmlns:o="urn:schemas-microsoft-com:office:office" xmlns:r="http://schemas.openxmlformats.org/officeDocument/2006/relationships" xmlns:m="http://schemas.openxmlformats.org/officeDocument/2006/math" xmlns:v="urn:schemas-microsoft-com:vml" xmlns:wp14="http://schemas.microsoft.com/office/word/2010/wordprocessingDrawing" xmlns:wp="http://schemas.openxmlformats.org/drawingml/2006/wordprocessingDrawing" xmlns:w10="urn:schemas-microsoft-com:office:word" xmlns:w="http://schemas.openxmlformats.org/wordprocessingml/2006/main" xmlns:w14="http://schemas.microsoft.com/office/word/2010/wordml" xmlns:w15="http://schemas.microsoft.com/office/word/2012/wordml" xmlns:wpg="http://schemas.microsoft.com/office/word/2010/wordprocessingGroup" xmlns:wpi="http://schemas.microsoft.com/office/word/2010/wordprocessingInk" xmlns:wne="http://schemas.microsoft.com/office/word/2006/wordml" xmlns:wps="http://schemas.microsoft.com/office/word/2010/wordprocessingShape" mc:Ignorable="w14 w15 wp14">
   <w:body>
     <w:p/>
     <w:p>
@@ -507,13 +507,59 @@
           <w:szCs w:val="24"/>
         </w:rPr>
       </w:pPr>
-      <w:r>
-        <w:rPr>
-          <w:color w:val="000000"/>
-          <w:sz w:val="24"/>
-          <w:szCs w:val="24"/>
-        </w:rPr>
-        <w:t>Wildlife Conservation Society (WCS)</w:t>
+      <w:proofErr w:type="spellStart"/>
+      <w:r>
+        <w:rPr>
+          <w:color w:val="000000"/>
+          <w:sz w:val="24"/>
+          <w:szCs w:val="24"/>
+        </w:rPr>
+        <w:t>Wildlife</w:t>
+      </w:r>
+      <w:proofErr w:type="spellEnd"/>
+      <w:r>
+        <w:rPr>
+          <w:color w:val="000000"/>
+          <w:sz w:val="24"/>
+          <w:szCs w:val="24"/>
+        </w:rPr>
+        <w:t xml:space="preserve"> </w:t>
+      </w:r>
+      <w:proofErr w:type="spellStart"/>
+      <w:r>
+        <w:rPr>
+          <w:color w:val="000000"/>
+          <w:sz w:val="24"/>
+          <w:szCs w:val="24"/>
+        </w:rPr>
+        <w:t>Conservation</w:t>
+      </w:r>
+      <w:proofErr w:type="spellEnd"/>
+      <w:r>
+        <w:rPr>
+          <w:color w:val="000000"/>
+          <w:sz w:val="24"/>
+          <w:szCs w:val="24"/>
+        </w:rPr>
+        <w:t xml:space="preserve"> </w:t>
+      </w:r>
+      <w:proofErr w:type="spellStart"/>
+      <w:r>
+        <w:rPr>
+          <w:color w:val="000000"/>
+          <w:sz w:val="24"/>
+          <w:szCs w:val="24"/>
+        </w:rPr>
+        <w:t>Society</w:t>
+      </w:r>
+      <w:proofErr w:type="spellEnd"/>
+      <w:r>
+        <w:rPr>
+          <w:color w:val="000000"/>
+          <w:sz w:val="24"/>
+          <w:szCs w:val="24"/>
+        </w:rPr>
+        <w:t xml:space="preserve"> (WCS)</w:t>
       </w:r>
       <w:r>
         <w:rPr>
@@ -572,7 +618,25 @@
           <w:sz w:val="24"/>
           <w:szCs w:val="24"/>
         </w:rPr>
-        <w:t xml:space="preserve">En total se revisaron 15 archivos en formato .xlsx en los que constaban </w:t>
+        <w:t>En total se revisaron 15 archivos en formato .</w:t>
+      </w:r>
+      <w:proofErr w:type="spellStart"/>
+      <w:r>
+        <w:rPr>
+          <w:color w:val="000000"/>
+          <w:sz w:val="24"/>
+          <w:szCs w:val="24"/>
+        </w:rPr>
+        <w:t>xlsx</w:t>
+      </w:r>
+      <w:proofErr w:type="spellEnd"/>
+      <w:r>
+        <w:rPr>
+          <w:color w:val="000000"/>
+          <w:sz w:val="24"/>
+          <w:szCs w:val="24"/>
+        </w:rPr>
+        <w:t xml:space="preserve"> en los que constaban </w:t>
       </w:r>
       <w:r>
         <w:rPr>
@@ -846,7 +910,34 @@
           <w:szCs w:val="24"/>
           <w:highlight w:val="white"/>
         </w:rPr>
-        <w:t>. En reuniones posteriores mantenidas entre el equipo consultor y la contraparte de WCS, se socializó la identificación inicial de las bases de datos a trabajar, acordando generar los diccionarios de variables para las siguientes bases de datos:</w:t>
+        <w:t xml:space="preserve">. En reuniones posteriores mantenidas entre el equipo consultor y la contraparte de WCS, se socializó la identificación inicial de las bases de datos </w:t>
+      </w:r>
+      <w:r>
+        <w:rPr>
+          <w:color w:val="000000"/>
+          <w:sz w:val="24"/>
+          <w:szCs w:val="24"/>
+        </w:rPr>
+        <w:t>(BDD)</w:t>
+      </w:r>
+      <w:r>
+        <w:rPr>
+          <w:color w:val="000000"/>
+          <w:sz w:val="24"/>
+          <w:szCs w:val="24"/>
+        </w:rPr>
+        <w:t xml:space="preserve"> </w:t>
+      </w:r>
+      <w:bookmarkStart w:id="0" w:name="_GoBack"/>
+      <w:bookmarkEnd w:id="0"/>
+      <w:r>
+        <w:rPr>
+          <w:color w:val="000000"/>
+          <w:sz w:val="24"/>
+          <w:szCs w:val="24"/>
+          <w:highlight w:val="white"/>
+        </w:rPr>
+        <w:t>a trabajar, acordando generar los diccionarios de variables para las siguientes bases de datos:</w:t>
       </w:r>
     </w:p>
     <w:tbl>
@@ -2213,8 +2304,17 @@
                 <w:sz w:val="20"/>
                 <w:szCs w:val="20"/>
               </w:rPr>
-              <w:t>Procesos Judiciales Trafico de Vida Silvestre.ods</w:t>
-            </w:r>
+              <w:t xml:space="preserve">Procesos Judiciales Trafico de Vida </w:t>
+            </w:r>
+            <w:proofErr w:type="spellStart"/>
+            <w:r>
+              <w:rPr>
+                <w:sz w:val="20"/>
+                <w:szCs w:val="20"/>
+              </w:rPr>
+              <w:t>Silvestre.ods</w:t>
+            </w:r>
+            <w:proofErr w:type="spellEnd"/>
           </w:p>
         </w:tc>
         <w:tc>
@@ -2614,6 +2714,14 @@
               </w:rPr>
               <w:t>15</w:t>
             </w:r>
+            <w:r>
+              <w:rPr>
+                <w:b/>
+                <w:sz w:val="20"/>
+                <w:szCs w:val="20"/>
+              </w:rPr>
+              <w:t xml:space="preserve"> archivos</w:t>
+            </w:r>
           </w:p>
         </w:tc>
         <w:tc>
@@ -2640,6 +2748,15 @@
                 <w:highlight w:val="white"/>
               </w:rPr>
               <w:t>37</w:t>
+            </w:r>
+            <w:r>
+              <w:rPr>
+                <w:b/>
+                <w:sz w:val="20"/>
+                <w:szCs w:val="20"/>
+                <w:highlight w:val="white"/>
+              </w:rPr>
+              <w:t xml:space="preserve"> BDD</w:t>
             </w:r>
           </w:p>
         </w:tc>
@@ -3531,7 +3648,23 @@
                 <w:sz w:val="20"/>
                 <w:szCs w:val="20"/>
               </w:rPr>
-              <w:t>Panthera onca (Jaguar)</w:t>
+              <w:t xml:space="preserve">Panthera </w:t>
+            </w:r>
+            <w:proofErr w:type="spellStart"/>
+            <w:r>
+              <w:rPr>
+                <w:sz w:val="20"/>
+                <w:szCs w:val="20"/>
+              </w:rPr>
+              <w:t>onca</w:t>
+            </w:r>
+            <w:proofErr w:type="spellEnd"/>
+            <w:r>
+              <w:rPr>
+                <w:sz w:val="20"/>
+                <w:szCs w:val="20"/>
+              </w:rPr>
+              <w:t xml:space="preserve"> (Jaguar)</w:t>
             </w:r>
           </w:p>
         </w:tc>
@@ -3845,8 +3978,59 @@
           <w:szCs w:val="24"/>
           <w:highlight w:val="white"/>
         </w:rPr>
-        <w:t>Fecha y Hora (dd/mm/aaaa y hh:mm</w:t>
-      </w:r>
+        <w:t>Fecha y Hora (</w:t>
+      </w:r>
+      <w:proofErr w:type="spellStart"/>
+      <w:r>
+        <w:rPr>
+          <w:color w:val="000000"/>
+          <w:sz w:val="24"/>
+          <w:szCs w:val="24"/>
+          <w:highlight w:val="white"/>
+        </w:rPr>
+        <w:t>dd</w:t>
+      </w:r>
+      <w:proofErr w:type="spellEnd"/>
+      <w:r>
+        <w:rPr>
+          <w:color w:val="000000"/>
+          <w:sz w:val="24"/>
+          <w:szCs w:val="24"/>
+          <w:highlight w:val="white"/>
+        </w:rPr>
+        <w:t>/mm/</w:t>
+      </w:r>
+      <w:proofErr w:type="spellStart"/>
+      <w:r>
+        <w:rPr>
+          <w:color w:val="000000"/>
+          <w:sz w:val="24"/>
+          <w:szCs w:val="24"/>
+          <w:highlight w:val="white"/>
+        </w:rPr>
+        <w:t>aaaa</w:t>
+      </w:r>
+      <w:proofErr w:type="spellEnd"/>
+      <w:r>
+        <w:rPr>
+          <w:color w:val="000000"/>
+          <w:sz w:val="24"/>
+          <w:szCs w:val="24"/>
+          <w:highlight w:val="white"/>
+        </w:rPr>
+        <w:t xml:space="preserve"> y </w:t>
+      </w:r>
+      <w:proofErr w:type="spellStart"/>
+      <w:r>
+        <w:rPr>
+          <w:color w:val="000000"/>
+          <w:sz w:val="24"/>
+          <w:szCs w:val="24"/>
+          <w:highlight w:val="white"/>
+        </w:rPr>
+        <w:t>hh:mm</w:t>
+      </w:r>
+      <w:proofErr w:type="spellEnd"/>
       <w:r>
         <w:rPr>
           <w:color w:val="000000"/>
@@ -4106,53 +4290,16 @@
           <w:szCs w:val="24"/>
           <w:highlight w:val="white"/>
         </w:rPr>
-        <w:t>El uso de los diccionarios de variables construidos sirve</w:t>
-      </w:r>
-      <w:r>
-        <w:rPr>
-          <w:color w:val="000000"/>
-          <w:sz w:val="24"/>
-          <w:szCs w:val="24"/>
-          <w:highlight w:val="white"/>
-        </w:rPr>
-        <w:t xml:space="preserve"> para el tratamiento de las bases de datos en su estado actual, sin embargo, se recomienda revisar los medios de recolección y/o integración de </w:t>
-      </w:r>
-      <w:r>
-        <w:rPr>
-          <w:color w:val="000000"/>
-          <w:sz w:val="24"/>
-          <w:szCs w:val="24"/>
-          <w:highlight w:val="white"/>
-        </w:rPr>
-        <w:t>información actual</w:t>
-      </w:r>
-      <w:r>
-        <w:rPr>
-          <w:color w:val="000000"/>
-          <w:sz w:val="24"/>
-          <w:szCs w:val="24"/>
-          <w:highlight w:val="white"/>
-        </w:rPr>
-        <w:t xml:space="preserve"> para que el resultado de los mismos sean </w:t>
-      </w:r>
-      <w:r>
-        <w:rPr>
-          <w:i/>
-          <w:color w:val="000000"/>
-          <w:sz w:val="24"/>
-          <w:szCs w:val="24"/>
-          <w:highlight w:val="white"/>
-        </w:rPr>
-        <w:t>bases de datos</w:t>
-      </w:r>
-      <w:r>
-        <w:rPr>
-          <w:color w:val="000000"/>
-          <w:sz w:val="24"/>
-          <w:szCs w:val="24"/>
-          <w:highlight w:val="white"/>
-        </w:rPr>
-        <w:t xml:space="preserve"> en las que el procesamiento sea directo.</w:t>
+        <w:t>La estructura de las bases de datos revisadas varía considerablemente dependiendo de la fuente de la información a la que pertenece. Por ejemplo, las bases de la Fiscalía General de  Estado y Consejo de la Judicatura están mejor estructuradas, mientras que las bases del MAATE y UPMA necesitarán</w:t>
+      </w:r>
+      <w:r>
+        <w:rPr>
+          <w:color w:val="000000"/>
+          <w:sz w:val="24"/>
+          <w:szCs w:val="24"/>
+          <w:highlight w:val="white"/>
+        </w:rPr>
+        <w:t xml:space="preserve"> cambios tanto de forma como de fondo, hasta conseguir una base de datos que permita establecer su nivel de integración con las otras fuentes de información.</w:t>
       </w:r>
     </w:p>
     <w:p>
@@ -4205,20 +4352,59 @@
           <w:szCs w:val="24"/>
           <w:highlight w:val="white"/>
         </w:rPr>
-        <w:t xml:space="preserve">La estandarización </w:t>
-      </w:r>
-      <w:r>
-        <w:rPr>
-          <w:color w:val="000000"/>
-          <w:sz w:val="24"/>
-          <w:szCs w:val="24"/>
-          <w:highlight w:val="white"/>
-        </w:rPr>
-        <w:t>de las en cuanto a la fuente de información y nombres de las variables comunes entre las diferentes bases de datos permitirá un registro más exacto y a su vez comparación directa de los resultados.</w:t>
+        <w:lastRenderedPageBreak/>
+        <w:t>El uso de los diccionarios de variables construidos sirve</w:t>
+      </w:r>
+      <w:r>
+        <w:rPr>
+          <w:color w:val="000000"/>
+          <w:sz w:val="24"/>
+          <w:szCs w:val="24"/>
+          <w:highlight w:val="white"/>
+        </w:rPr>
+        <w:t xml:space="preserve"> para el tratamiento de las bases de datos en su estado actual, sin embargo, se recomienda revisar los medios de recolección y/o integración de </w:t>
+      </w:r>
+      <w:r>
+        <w:rPr>
+          <w:color w:val="000000"/>
+          <w:sz w:val="24"/>
+          <w:szCs w:val="24"/>
+          <w:highlight w:val="white"/>
+        </w:rPr>
+        <w:t>información actual</w:t>
+      </w:r>
+      <w:r>
+        <w:rPr>
+          <w:color w:val="000000"/>
+          <w:sz w:val="24"/>
+          <w:szCs w:val="24"/>
+          <w:highlight w:val="white"/>
+        </w:rPr>
+        <w:t xml:space="preserve"> para que el resultado de los mismos sean </w:t>
+      </w:r>
+      <w:r>
+        <w:rPr>
+          <w:i/>
+          <w:color w:val="000000"/>
+          <w:sz w:val="24"/>
+          <w:szCs w:val="24"/>
+          <w:highlight w:val="white"/>
+        </w:rPr>
+        <w:t>bases de datos</w:t>
+      </w:r>
+      <w:r>
+        <w:rPr>
+          <w:color w:val="000000"/>
+          <w:sz w:val="24"/>
+          <w:szCs w:val="24"/>
+          <w:highlight w:val="white"/>
+        </w:rPr>
+        <w:t xml:space="preserve"> en las que el procesamiento sea directo.</w:t>
       </w:r>
     </w:p>
     <w:p>
       <w:pPr>
+        <w:pStyle w:val="Prrafodelista"/>
         <w:pBdr>
           <w:top w:val="nil"/>
           <w:left w:val="nil"/>
@@ -4235,47 +4421,6 @@
           <w:highlight w:val="white"/>
         </w:rPr>
       </w:pPr>
-    </w:p>
-    <w:p>
-      <w:pPr>
-        <w:numPr>
-          <w:ilvl w:val="0"/>
-          <w:numId w:val="1"/>
-        </w:numPr>
-        <w:pBdr>
-          <w:top w:val="nil"/>
-          <w:left w:val="nil"/>
-          <w:bottom w:val="nil"/>
-          <w:right w:val="nil"/>
-          <w:between w:val="nil"/>
-        </w:pBdr>
-        <w:spacing w:after="120"/>
-        <w:jc w:val="both"/>
-        <w:rPr>
-          <w:color w:val="000000"/>
-          <w:sz w:val="24"/>
-          <w:szCs w:val="24"/>
-          <w:highlight w:val="white"/>
-        </w:rPr>
-      </w:pPr>
-      <w:r>
-        <w:rPr>
-          <w:b/>
-          <w:sz w:val="24"/>
-          <w:szCs w:val="24"/>
-          <w:highlight w:val="white"/>
-        </w:rPr>
-        <w:t>P</w:t>
-      </w:r>
-      <w:r>
-        <w:rPr>
-          <w:b/>
-          <w:sz w:val="24"/>
-          <w:szCs w:val="24"/>
-          <w:highlight w:val="white"/>
-        </w:rPr>
-        <w:t>róximos pasos</w:t>
-      </w:r>
     </w:p>
     <w:p>
       <w:pPr>
@@ -4307,6 +4452,162 @@
           <w:szCs w:val="24"/>
           <w:highlight w:val="white"/>
         </w:rPr>
+        <w:t xml:space="preserve">La estandarización </w:t>
+      </w:r>
+      <w:r>
+        <w:rPr>
+          <w:color w:val="000000"/>
+          <w:sz w:val="24"/>
+          <w:szCs w:val="24"/>
+          <w:highlight w:val="white"/>
+        </w:rPr>
+        <w:t xml:space="preserve">de </w:t>
+      </w:r>
+      <w:r>
+        <w:rPr>
+          <w:color w:val="000000"/>
+          <w:sz w:val="24"/>
+          <w:szCs w:val="24"/>
+          <w:highlight w:val="white"/>
+        </w:rPr>
+        <w:t xml:space="preserve">los nombres y la fuente de datos (categorías de las variables), comunes </w:t>
+      </w:r>
+      <w:r>
+        <w:rPr>
+          <w:color w:val="000000"/>
+          <w:sz w:val="24"/>
+          <w:szCs w:val="24"/>
+          <w:highlight w:val="white"/>
+        </w:rPr>
+        <w:t>entre las diferentes bases de datos permitir</w:t>
+      </w:r>
+      <w:r>
+        <w:rPr>
+          <w:color w:val="000000"/>
+          <w:sz w:val="24"/>
+          <w:szCs w:val="24"/>
+          <w:highlight w:val="white"/>
+        </w:rPr>
+        <w:t>ía</w:t>
+      </w:r>
+      <w:r>
+        <w:rPr>
+          <w:color w:val="000000"/>
+          <w:sz w:val="24"/>
+          <w:szCs w:val="24"/>
+          <w:highlight w:val="white"/>
+        </w:rPr>
+        <w:t xml:space="preserve"> un registro más exacto</w:t>
+      </w:r>
+      <w:r>
+        <w:rPr>
+          <w:color w:val="000000"/>
+          <w:sz w:val="24"/>
+          <w:szCs w:val="24"/>
+          <w:highlight w:val="white"/>
+        </w:rPr>
+        <w:t xml:space="preserve">, integración más fluida </w:t>
+      </w:r>
+      <w:r>
+        <w:rPr>
+          <w:color w:val="000000"/>
+          <w:sz w:val="24"/>
+          <w:szCs w:val="24"/>
+          <w:highlight w:val="white"/>
+        </w:rPr>
+        <w:t xml:space="preserve"> y comparación directa de los resultados.</w:t>
+      </w:r>
+    </w:p>
+    <w:p>
+      <w:pPr>
+        <w:pBdr>
+          <w:top w:val="nil"/>
+          <w:left w:val="nil"/>
+          <w:bottom w:val="nil"/>
+          <w:right w:val="nil"/>
+          <w:between w:val="nil"/>
+        </w:pBdr>
+        <w:spacing w:after="120"/>
+        <w:jc w:val="both"/>
+        <w:rPr>
+          <w:color w:val="000000"/>
+          <w:sz w:val="24"/>
+          <w:szCs w:val="24"/>
+          <w:highlight w:val="white"/>
+        </w:rPr>
+      </w:pPr>
+    </w:p>
+    <w:p>
+      <w:pPr>
+        <w:numPr>
+          <w:ilvl w:val="0"/>
+          <w:numId w:val="1"/>
+        </w:numPr>
+        <w:pBdr>
+          <w:top w:val="nil"/>
+          <w:left w:val="nil"/>
+          <w:bottom w:val="nil"/>
+          <w:right w:val="nil"/>
+          <w:between w:val="nil"/>
+        </w:pBdr>
+        <w:spacing w:after="120"/>
+        <w:jc w:val="both"/>
+        <w:rPr>
+          <w:color w:val="000000"/>
+          <w:sz w:val="24"/>
+          <w:szCs w:val="24"/>
+          <w:highlight w:val="white"/>
+        </w:rPr>
+      </w:pPr>
+      <w:r>
+        <w:rPr>
+          <w:b/>
+          <w:sz w:val="24"/>
+          <w:szCs w:val="24"/>
+          <w:highlight w:val="white"/>
+        </w:rPr>
+        <w:t>P</w:t>
+      </w:r>
+      <w:r>
+        <w:rPr>
+          <w:b/>
+          <w:sz w:val="24"/>
+          <w:szCs w:val="24"/>
+          <w:highlight w:val="white"/>
+        </w:rPr>
+        <w:t>róximos pasos</w:t>
+      </w:r>
+    </w:p>
+    <w:p>
+      <w:pPr>
+        <w:pStyle w:val="Prrafodelista"/>
+        <w:numPr>
+          <w:ilvl w:val="0"/>
+          <w:numId w:val="7"/>
+        </w:numPr>
+        <w:pBdr>
+          <w:top w:val="nil"/>
+          <w:left w:val="nil"/>
+          <w:bottom w:val="nil"/>
+          <w:right w:val="nil"/>
+          <w:between w:val="nil"/>
+        </w:pBdr>
+        <w:spacing w:after="120"/>
+        <w:jc w:val="both"/>
+        <w:rPr>
+          <w:color w:val="000000"/>
+          <w:sz w:val="24"/>
+          <w:szCs w:val="24"/>
+          <w:highlight w:val="white"/>
+        </w:rPr>
+      </w:pPr>
+      <w:r>
+        <w:rPr>
+          <w:color w:val="000000"/>
+          <w:sz w:val="24"/>
+          <w:szCs w:val="24"/>
+          <w:highlight w:val="white"/>
+        </w:rPr>
         <w:t>Los diccionarios de variables realizados son el insumo principal para continuar con el desarrollo de la consultoría</w:t>
       </w:r>
       <w:r>
@@ -4332,7 +4633,7 @@
 </file>
 
 <file path=word/endnotes.xml><?xml version="1.0" encoding="utf-8"?>
-<w:endnotes xmlns:wpc="http://schemas.microsoft.com/office/word/2010/wordprocessingCanvas" xmlns:cx="http://schemas.microsoft.com/office/drawing/2014/chartex" xmlns:cx1="http://schemas.microsoft.com/office/drawing/2015/9/8/chartex" xmlns:cx2="http://schemas.microsoft.com/office/drawing/2015/10/21/chartex" xmlns:cx3="http://schemas.microsoft.com/office/drawing/2016/5/9/chartex" xmlns:cx4="http://schemas.microsoft.com/office/drawing/2016/5/10/chartex" xmlns:cx5="http://schemas.microsoft.com/office/drawing/2016/5/11/chartex" xmlns:cx6="http://schemas.microsoft.com/office/drawing/2016/5/12/chartex" xmlns:cx7="http://schemas.microsoft.com/office/drawing/2016/5/13/chartex" xmlns:cx8="http://schemas.microsoft.com/office/drawing/2016/5/14/chartex" xmlns:mc="http://schemas.openxmlformats.org/markup-compatibility/2006" xmlns:aink="http://schemas.microsoft.com/office/drawing/2016/ink" xmlns:am3d="http://schemas.microsoft.com/office/drawing/2017/model3d" xmlns:o="urn:schemas-microsoft-com:office:office" xmlns:oel="http://schemas.microsoft.com/office/2019/extlst" xmlns:r="http://schemas.openxmlformats.org/officeDocument/2006/relationships" xmlns:m="http://schemas.openxmlformats.org/officeDocument/2006/math" xmlns:v="urn:schemas-microsoft-com:vml" xmlns:wp14="http://schemas.microsoft.com/office/word/2010/wordprocessingDrawing" xmlns:wp="http://schemas.openxmlformats.org/drawingml/2006/wordprocessingDrawing" xmlns:w10="urn:schemas-microsoft-com:office:word" xmlns:w="http://schemas.openxmlformats.org/wordprocessingml/2006/main" xmlns:w14="http://schemas.microsoft.com/office/word/2010/wordml" xmlns:w15="http://schemas.microsoft.com/office/word/2012/wordml" xmlns:w16cex="http://schemas.microsoft.com/office/word/2018/wordml/cex" xmlns:w16cid="http://schemas.microsoft.com/office/word/2016/wordml/cid" xmlns:w16="http://schemas.microsoft.com/office/word/2018/wordml" xmlns:w16du="http://schemas.microsoft.com/office/word/2023/wordml/word16du" xmlns:w16sdtdh="http://schemas.microsoft.com/office/word/2020/wordml/sdtdatahash" xmlns:w16sdtfl="http://schemas.microsoft.com/office/word/2024/wordml/sdtformatlock" xmlns:w16se="http://schemas.microsoft.com/office/word/2015/wordml/symex" xmlns:wpg="http://schemas.microsoft.com/office/word/2010/wordprocessingGroup" xmlns:wpi="http://schemas.microsoft.com/office/word/2010/wordprocessingInk" xmlns:wne="http://schemas.microsoft.com/office/word/2006/wordml" xmlns:wps="http://schemas.microsoft.com/office/word/2010/wordprocessingShape" mc:Ignorable="w14 w15 w16se w16cid w16 w16cex w16sdtdh w16sdtfl w16du wp14">
+<w:endnotes xmlns:wpc="http://schemas.microsoft.com/office/word/2010/wordprocessingCanvas" xmlns:mc="http://schemas.openxmlformats.org/markup-compatibility/2006" xmlns:o="urn:schemas-microsoft-com:office:office" xmlns:r="http://schemas.openxmlformats.org/officeDocument/2006/relationships" xmlns:m="http://schemas.openxmlformats.org/officeDocument/2006/math" xmlns:v="urn:schemas-microsoft-com:vml" xmlns:wp14="http://schemas.microsoft.com/office/word/2010/wordprocessingDrawing" xmlns:wp="http://schemas.openxmlformats.org/drawingml/2006/wordprocessingDrawing" xmlns:w10="urn:schemas-microsoft-com:office:word" xmlns:w="http://schemas.openxmlformats.org/wordprocessingml/2006/main" xmlns:w14="http://schemas.microsoft.com/office/word/2010/wordml" xmlns:w15="http://schemas.microsoft.com/office/word/2012/wordml" xmlns:wpg="http://schemas.microsoft.com/office/word/2010/wordprocessingGroup" xmlns:wpi="http://schemas.microsoft.com/office/word/2010/wordprocessingInk" xmlns:wne="http://schemas.microsoft.com/office/word/2006/wordml" xmlns:wps="http://schemas.microsoft.com/office/word/2010/wordprocessingShape" mc:Ignorable="w14 w15 wp14">
   <w:endnote w:type="separator" w:id="-1">
     <w:p>
       <w:pPr>
@@ -4357,7 +4658,7 @@
 </file>
 
 <file path=word/footer1.xml><?xml version="1.0" encoding="utf-8"?>
-<w:ftr xmlns:wpc="http://schemas.microsoft.com/office/word/2010/wordprocessingCanvas" xmlns:cx="http://schemas.microsoft.com/office/drawing/2014/chartex" xmlns:cx1="http://schemas.microsoft.com/office/drawing/2015/9/8/chartex" xmlns:cx2="http://schemas.microsoft.com/office/drawing/2015/10/21/chartex" xmlns:cx3="http://schemas.microsoft.com/office/drawing/2016/5/9/chartex" xmlns:cx4="http://schemas.microsoft.com/office/drawing/2016/5/10/chartex" xmlns:cx5="http://schemas.microsoft.com/office/drawing/2016/5/11/chartex" xmlns:cx6="http://schemas.microsoft.com/office/drawing/2016/5/12/chartex" xmlns:cx7="http://schemas.microsoft.com/office/drawing/2016/5/13/chartex" xmlns:cx8="http://schemas.microsoft.com/office/drawing/2016/5/14/chartex" xmlns:mc="http://schemas.openxmlformats.org/markup-compatibility/2006" xmlns:aink="http://schemas.microsoft.com/office/drawing/2016/ink" xmlns:am3d="http://schemas.microsoft.com/office/drawing/2017/model3d" xmlns:o="urn:schemas-microsoft-com:office:office" xmlns:oel="http://schemas.microsoft.com/office/2019/extlst" xmlns:r="http://schemas.openxmlformats.org/officeDocument/2006/relationships" xmlns:m="http://schemas.openxmlformats.org/officeDocument/2006/math" xmlns:v="urn:schemas-microsoft-com:vml" xmlns:wp14="http://schemas.microsoft.com/office/word/2010/wordprocessingDrawing" xmlns:wp="http://schemas.openxmlformats.org/drawingml/2006/wordprocessingDrawing" xmlns:w10="urn:schemas-microsoft-com:office:word" xmlns:w="http://schemas.openxmlformats.org/wordprocessingml/2006/main" xmlns:w14="http://schemas.microsoft.com/office/word/2010/wordml" xmlns:w15="http://schemas.microsoft.com/office/word/2012/wordml" xmlns:w16cex="http://schemas.microsoft.com/office/word/2018/wordml/cex" xmlns:w16cid="http://schemas.microsoft.com/office/word/2016/wordml/cid" xmlns:w16="http://schemas.microsoft.com/office/word/2018/wordml" xmlns:w16du="http://schemas.microsoft.com/office/word/2023/wordml/word16du" xmlns:w16sdtdh="http://schemas.microsoft.com/office/word/2020/wordml/sdtdatahash" xmlns:w16sdtfl="http://schemas.microsoft.com/office/word/2024/wordml/sdtformatlock" xmlns:w16se="http://schemas.microsoft.com/office/word/2015/wordml/symex" xmlns:wpg="http://schemas.microsoft.com/office/word/2010/wordprocessingGroup" xmlns:wpi="http://schemas.microsoft.com/office/word/2010/wordprocessingInk" xmlns:wne="http://schemas.microsoft.com/office/word/2006/wordml" xmlns:wps="http://schemas.microsoft.com/office/word/2010/wordprocessingShape" mc:Ignorable="w14 w15 w16se w16cid w16 w16cex w16sdtdh w16sdtfl w16du wp14">
+<w:ftr xmlns:wpc="http://schemas.microsoft.com/office/word/2010/wordprocessingCanvas" xmlns:mc="http://schemas.openxmlformats.org/markup-compatibility/2006" xmlns:o="urn:schemas-microsoft-com:office:office" xmlns:r="http://schemas.openxmlformats.org/officeDocument/2006/relationships" xmlns:m="http://schemas.openxmlformats.org/officeDocument/2006/math" xmlns:v="urn:schemas-microsoft-com:vml" xmlns:wp14="http://schemas.microsoft.com/office/word/2010/wordprocessingDrawing" xmlns:wp="http://schemas.openxmlformats.org/drawingml/2006/wordprocessingDrawing" xmlns:w10="urn:schemas-microsoft-com:office:word" xmlns:w="http://schemas.openxmlformats.org/wordprocessingml/2006/main" xmlns:w14="http://schemas.microsoft.com/office/word/2010/wordml" xmlns:w15="http://schemas.microsoft.com/office/word/2012/wordml" xmlns:wpg="http://schemas.microsoft.com/office/word/2010/wordprocessingGroup" xmlns:wpi="http://schemas.microsoft.com/office/word/2010/wordprocessingInk" xmlns:wne="http://schemas.microsoft.com/office/word/2006/wordml" xmlns:wps="http://schemas.microsoft.com/office/word/2010/wordprocessingShape" mc:Ignorable="w14 w15 wp14">
   <w:p>
     <w:pPr>
       <w:jc w:val="right"/>
@@ -4375,7 +4676,7 @@
       <w:rPr>
         <w:noProof/>
       </w:rPr>
-      <w:t>4</w:t>
+      <w:t>2</w:t>
     </w:r>
     <w:r>
       <w:fldChar w:fldCharType="end"/>
@@ -4385,7 +4686,7 @@
 </file>
 
 <file path=word/footnotes.xml><?xml version="1.0" encoding="utf-8"?>
-<w:footnotes xmlns:wpc="http://schemas.microsoft.com/office/word/2010/wordprocessingCanvas" xmlns:cx="http://schemas.microsoft.com/office/drawing/2014/chartex" xmlns:cx1="http://schemas.microsoft.com/office/drawing/2015/9/8/chartex" xmlns:cx2="http://schemas.microsoft.com/office/drawing/2015/10/21/chartex" xmlns:cx3="http://schemas.microsoft.com/office/drawing/2016/5/9/chartex" xmlns:cx4="http://schemas.microsoft.com/office/drawing/2016/5/10/chartex" xmlns:cx5="http://schemas.microsoft.com/office/drawing/2016/5/11/chartex" xmlns:cx6="http://schemas.microsoft.com/office/drawing/2016/5/12/chartex" xmlns:cx7="http://schemas.microsoft.com/office/drawing/2016/5/13/chartex" xmlns:cx8="http://schemas.microsoft.com/office/drawing/2016/5/14/chartex" xmlns:mc="http://schemas.openxmlformats.org/markup-compatibility/2006" xmlns:aink="http://schemas.microsoft.com/office/drawing/2016/ink" xmlns:am3d="http://schemas.microsoft.com/office/drawing/2017/model3d" xmlns:o="urn:schemas-microsoft-com:office:office" xmlns:oel="http://schemas.microsoft.com/office/2019/extlst" xmlns:r="http://schemas.openxmlformats.org/officeDocument/2006/relationships" xmlns:m="http://schemas.openxmlformats.org/officeDocument/2006/math" xmlns:v="urn:schemas-microsoft-com:vml" xmlns:wp14="http://schemas.microsoft.com/office/word/2010/wordprocessingDrawing" xmlns:wp="http://schemas.openxmlformats.org/drawingml/2006/wordprocessingDrawing" xmlns:w10="urn:schemas-microsoft-com:office:word" xmlns:w="http://schemas.openxmlformats.org/wordprocessingml/2006/main" xmlns:w14="http://schemas.microsoft.com/office/word/2010/wordml" xmlns:w15="http://schemas.microsoft.com/office/word/2012/wordml" xmlns:w16cex="http://schemas.microsoft.com/office/word/2018/wordml/cex" xmlns:w16cid="http://schemas.microsoft.com/office/word/2016/wordml/cid" xmlns:w16="http://schemas.microsoft.com/office/word/2018/wordml" xmlns:w16du="http://schemas.microsoft.com/office/word/2023/wordml/word16du" xmlns:w16sdtdh="http://schemas.microsoft.com/office/word/2020/wordml/sdtdatahash" xmlns:w16sdtfl="http://schemas.microsoft.com/office/word/2024/wordml/sdtformatlock" xmlns:w16se="http://schemas.microsoft.com/office/word/2015/wordml/symex" xmlns:wpg="http://schemas.microsoft.com/office/word/2010/wordprocessingGroup" xmlns:wpi="http://schemas.microsoft.com/office/word/2010/wordprocessingInk" xmlns:wne="http://schemas.microsoft.com/office/word/2006/wordml" xmlns:wps="http://schemas.microsoft.com/office/word/2010/wordprocessingShape" mc:Ignorable="w14 w15 w16se w16cid w16 w16cex w16sdtdh w16sdtfl w16du wp14">
+<w:footnotes xmlns:wpc="http://schemas.microsoft.com/office/word/2010/wordprocessingCanvas" xmlns:mc="http://schemas.openxmlformats.org/markup-compatibility/2006" xmlns:o="urn:schemas-microsoft-com:office:office" xmlns:r="http://schemas.openxmlformats.org/officeDocument/2006/relationships" xmlns:m="http://schemas.openxmlformats.org/officeDocument/2006/math" xmlns:v="urn:schemas-microsoft-com:vml" xmlns:wp14="http://schemas.microsoft.com/office/word/2010/wordprocessingDrawing" xmlns:wp="http://schemas.openxmlformats.org/drawingml/2006/wordprocessingDrawing" xmlns:w10="urn:schemas-microsoft-com:office:word" xmlns:w="http://schemas.openxmlformats.org/wordprocessingml/2006/main" xmlns:w14="http://schemas.microsoft.com/office/word/2010/wordml" xmlns:w15="http://schemas.microsoft.com/office/word/2012/wordml" xmlns:wpg="http://schemas.microsoft.com/office/word/2010/wordprocessingGroup" xmlns:wpi="http://schemas.microsoft.com/office/word/2010/wordprocessingInk" xmlns:wne="http://schemas.microsoft.com/office/word/2006/wordml" xmlns:wps="http://schemas.microsoft.com/office/word/2010/wordprocessingShape" mc:Ignorable="w14 w15 wp14">
   <w:footnote w:type="separator" w:id="-1">
     <w:p>
       <w:pPr>
@@ -4427,7 +4728,35 @@
         <w:rPr>
           <w:lang w:val="es-ES"/>
         </w:rPr>
-        <w:t>GPD por sus siglas en inglés (General-Purpose Datatypes).</w:t>
+        <w:t>GPD por sus siglas en inglés (General-</w:t>
+      </w:r>
+      <w:proofErr w:type="spellStart"/>
+      <w:r>
+        <w:rPr>
+          <w:lang w:val="es-ES"/>
+        </w:rPr>
+        <w:t>Purpose</w:t>
+      </w:r>
+      <w:proofErr w:type="spellEnd"/>
+      <w:r>
+        <w:rPr>
+          <w:lang w:val="es-ES"/>
+        </w:rPr>
+        <w:t xml:space="preserve"> </w:t>
+      </w:r>
+      <w:proofErr w:type="spellStart"/>
+      <w:r>
+        <w:rPr>
+          <w:lang w:val="es-ES"/>
+        </w:rPr>
+        <w:t>Datatypes</w:t>
+      </w:r>
+      <w:proofErr w:type="spellEnd"/>
+      <w:r>
+        <w:rPr>
+          <w:lang w:val="es-ES"/>
+        </w:rPr>
+        <w:t>).</w:t>
       </w:r>
     </w:p>
   </w:footnote>
@@ -4435,7 +4764,7 @@
 </file>
 
 <file path=word/header1.xml><?xml version="1.0" encoding="utf-8"?>
-<w:hdr xmlns:wpc="http://schemas.microsoft.com/office/word/2010/wordprocessingCanvas" xmlns:cx="http://schemas.microsoft.com/office/drawing/2014/chartex" xmlns:cx1="http://schemas.microsoft.com/office/drawing/2015/9/8/chartex" xmlns:cx2="http://schemas.microsoft.com/office/drawing/2015/10/21/chartex" xmlns:cx3="http://schemas.microsoft.com/office/drawing/2016/5/9/chartex" xmlns:cx4="http://schemas.microsoft.com/office/drawing/2016/5/10/chartex" xmlns:cx5="http://schemas.microsoft.com/office/drawing/2016/5/11/chartex" xmlns:cx6="http://schemas.microsoft.com/office/drawing/2016/5/12/chartex" xmlns:cx7="http://schemas.microsoft.com/office/drawing/2016/5/13/chartex" xmlns:cx8="http://schemas.microsoft.com/office/drawing/2016/5/14/chartex" xmlns:mc="http://schemas.openxmlformats.org/markup-compatibility/2006" xmlns:aink="http://schemas.microsoft.com/office/drawing/2016/ink" xmlns:am3d="http://schemas.microsoft.com/office/drawing/2017/model3d" xmlns:o="urn:schemas-microsoft-com:office:office" xmlns:oel="http://schemas.microsoft.com/office/2019/extlst" xmlns:r="http://schemas.openxmlformats.org/officeDocument/2006/relationships" xmlns:m="http://schemas.openxmlformats.org/officeDocument/2006/math" xmlns:v="urn:schemas-microsoft-com:vml" xmlns:wp14="http://schemas.microsoft.com/office/word/2010/wordprocessingDrawing" xmlns:wp="http://schemas.openxmlformats.org/drawingml/2006/wordprocessingDrawing" xmlns:w10="urn:schemas-microsoft-com:office:word" xmlns:w="http://schemas.openxmlformats.org/wordprocessingml/2006/main" xmlns:w14="http://schemas.microsoft.com/office/word/2010/wordml" xmlns:w15="http://schemas.microsoft.com/office/word/2012/wordml" xmlns:w16cex="http://schemas.microsoft.com/office/word/2018/wordml/cex" xmlns:w16cid="http://schemas.microsoft.com/office/word/2016/wordml/cid" xmlns:w16="http://schemas.microsoft.com/office/word/2018/wordml" xmlns:w16du="http://schemas.microsoft.com/office/word/2023/wordml/word16du" xmlns:w16sdtdh="http://schemas.microsoft.com/office/word/2020/wordml/sdtdatahash" xmlns:w16sdtfl="http://schemas.microsoft.com/office/word/2024/wordml/sdtformatlock" xmlns:w16se="http://schemas.microsoft.com/office/word/2015/wordml/symex" xmlns:wpg="http://schemas.microsoft.com/office/word/2010/wordprocessingGroup" xmlns:wpi="http://schemas.microsoft.com/office/word/2010/wordprocessingInk" xmlns:wne="http://schemas.microsoft.com/office/word/2006/wordml" xmlns:wps="http://schemas.microsoft.com/office/word/2010/wordprocessingShape" mc:Ignorable="w14 w15 w16se w16cid w16 w16cex w16sdtdh w16sdtfl w16du wp14">
+<w:hdr xmlns:wpc="http://schemas.microsoft.com/office/word/2010/wordprocessingCanvas" xmlns:mc="http://schemas.openxmlformats.org/markup-compatibility/2006" xmlns:o="urn:schemas-microsoft-com:office:office" xmlns:r="http://schemas.openxmlformats.org/officeDocument/2006/relationships" xmlns:m="http://schemas.openxmlformats.org/officeDocument/2006/math" xmlns:v="urn:schemas-microsoft-com:vml" xmlns:wp14="http://schemas.microsoft.com/office/word/2010/wordprocessingDrawing" xmlns:wp="http://schemas.openxmlformats.org/drawingml/2006/wordprocessingDrawing" xmlns:w10="urn:schemas-microsoft-com:office:word" xmlns:w="http://schemas.openxmlformats.org/wordprocessingml/2006/main" xmlns:w14="http://schemas.microsoft.com/office/word/2010/wordml" xmlns:w15="http://schemas.microsoft.com/office/word/2012/wordml" xmlns:wpg="http://schemas.microsoft.com/office/word/2010/wordprocessingGroup" xmlns:wpi="http://schemas.microsoft.com/office/word/2010/wordprocessingInk" xmlns:wne="http://schemas.microsoft.com/office/word/2006/wordml" xmlns:wps="http://schemas.microsoft.com/office/word/2010/wordprocessingShape" mc:Ignorable="w14 w15 wp14">
   <w:p>
     <w:r>
       <w:rPr>
@@ -4482,8 +4811,8 @@
 </file>
 
 <file path=word/numbering.xml><?xml version="1.0" encoding="utf-8"?>
-<w:numbering xmlns:wpc="http://schemas.microsoft.com/office/word/2010/wordprocessingCanvas" xmlns:cx="http://schemas.microsoft.com/office/drawing/2014/chartex" xmlns:cx1="http://schemas.microsoft.com/office/drawing/2015/9/8/chartex" xmlns:cx2="http://schemas.microsoft.com/office/drawing/2015/10/21/chartex" xmlns:cx3="http://schemas.microsoft.com/office/drawing/2016/5/9/chartex" xmlns:cx4="http://schemas.microsoft.com/office/drawing/2016/5/10/chartex" xmlns:cx5="http://schemas.microsoft.com/office/drawing/2016/5/11/chartex" xmlns:cx6="http://schemas.microsoft.com/office/drawing/2016/5/12/chartex" xmlns:cx7="http://schemas.microsoft.com/office/drawing/2016/5/13/chartex" xmlns:cx8="http://schemas.microsoft.com/office/drawing/2016/5/14/chartex" xmlns:mc="http://schemas.openxmlformats.org/markup-compatibility/2006" xmlns:aink="http://schemas.microsoft.com/office/drawing/2016/ink" xmlns:am3d="http://schemas.microsoft.com/office/drawing/2017/model3d" xmlns:o="urn:schemas-microsoft-com:office:office" xmlns:oel="http://schemas.microsoft.com/office/2019/extlst" xmlns:r="http://schemas.openxmlformats.org/officeDocument/2006/relationships" xmlns:m="http://schemas.openxmlformats.org/officeDocument/2006/math" xmlns:v="urn:schemas-microsoft-com:vml" xmlns:wp14="http://schemas.microsoft.com/office/word/2010/wordprocessingDrawing" xmlns:wp="http://schemas.openxmlformats.org/drawingml/2006/wordprocessingDrawing" xmlns:w10="urn:schemas-microsoft-com:office:word" xmlns:w="http://schemas.openxmlformats.org/wordprocessingml/2006/main" xmlns:w14="http://schemas.microsoft.com/office/word/2010/wordml" xmlns:w15="http://schemas.microsoft.com/office/word/2012/wordml" xmlns:w16cex="http://schemas.microsoft.com/office/word/2018/wordml/cex" xmlns:w16cid="http://schemas.microsoft.com/office/word/2016/wordml/cid" xmlns:w16="http://schemas.microsoft.com/office/word/2018/wordml" xmlns:w16du="http://schemas.microsoft.com/office/word/2023/wordml/word16du" xmlns:w16sdtdh="http://schemas.microsoft.com/office/word/2020/wordml/sdtdatahash" xmlns:w16sdtfl="http://schemas.microsoft.com/office/word/2024/wordml/sdtformatlock" xmlns:w16se="http://schemas.microsoft.com/office/word/2015/wordml/symex" xmlns:wpg="http://schemas.microsoft.com/office/word/2010/wordprocessingGroup" xmlns:wpi="http://schemas.microsoft.com/office/word/2010/wordprocessingInk" xmlns:wne="http://schemas.microsoft.com/office/word/2006/wordml" xmlns:wps="http://schemas.microsoft.com/office/word/2010/wordprocessingShape" mc:Ignorable="w14 w15 w16se w16cid w16 w16cex w16sdtdh w16sdtfl w16du wp14">
-  <w:abstractNum w:abstractNumId="0" w15:restartNumberingAfterBreak="0">
+<w:numbering xmlns:wpc="http://schemas.microsoft.com/office/word/2010/wordprocessingCanvas" xmlns:mc="http://schemas.openxmlformats.org/markup-compatibility/2006" xmlns:o="urn:schemas-microsoft-com:office:office" xmlns:r="http://schemas.openxmlformats.org/officeDocument/2006/relationships" xmlns:m="http://schemas.openxmlformats.org/officeDocument/2006/math" xmlns:v="urn:schemas-microsoft-com:vml" xmlns:wp14="http://schemas.microsoft.com/office/word/2010/wordprocessingDrawing" xmlns:wp="http://schemas.openxmlformats.org/drawingml/2006/wordprocessingDrawing" xmlns:w10="urn:schemas-microsoft-com:office:word" xmlns:w="http://schemas.openxmlformats.org/wordprocessingml/2006/main" xmlns:w14="http://schemas.microsoft.com/office/word/2010/wordml" xmlns:w15="http://schemas.microsoft.com/office/word/2012/wordml" xmlns:wpg="http://schemas.microsoft.com/office/word/2010/wordprocessingGroup" xmlns:wpi="http://schemas.microsoft.com/office/word/2010/wordprocessingInk" xmlns:wne="http://schemas.microsoft.com/office/word/2006/wordml" xmlns:wps="http://schemas.microsoft.com/office/word/2010/wordprocessingShape" mc:Ignorable="w14 w15 wp14">
+  <w:abstractNum w:abstractNumId="0">
     <w:nsid w:val="0E43473F"/>
     <w:multiLevelType w:val="multilevel"/>
     <w:tmpl w:val="F43C4BAE"/>
@@ -4569,7 +4898,7 @@
       </w:pPr>
     </w:lvl>
   </w:abstractNum>
-  <w:abstractNum w:abstractNumId="1" w15:restartNumberingAfterBreak="0">
+  <w:abstractNum w:abstractNumId="1">
     <w:nsid w:val="437405CB"/>
     <w:multiLevelType w:val="multilevel"/>
     <w:tmpl w:val="E50484B2"/>
@@ -4686,7 +5015,7 @@
       </w:rPr>
     </w:lvl>
   </w:abstractNum>
-  <w:abstractNum w:abstractNumId="2" w15:restartNumberingAfterBreak="0">
+  <w:abstractNum w:abstractNumId="2">
     <w:nsid w:val="48146FAC"/>
     <w:multiLevelType w:val="multilevel"/>
     <w:tmpl w:val="5DDC39DA"/>
@@ -4803,7 +5132,7 @@
       </w:rPr>
     </w:lvl>
   </w:abstractNum>
-  <w:abstractNum w:abstractNumId="3" w15:restartNumberingAfterBreak="0">
+  <w:abstractNum w:abstractNumId="3">
     <w:nsid w:val="4E5C60C5"/>
     <w:multiLevelType w:val="multilevel"/>
     <w:tmpl w:val="5DDC39DA"/>
@@ -4920,7 +5249,7 @@
       </w:rPr>
     </w:lvl>
   </w:abstractNum>
-  <w:abstractNum w:abstractNumId="4" w15:restartNumberingAfterBreak="0">
+  <w:abstractNum w:abstractNumId="4">
     <w:nsid w:val="57F52B4B"/>
     <w:multiLevelType w:val="multilevel"/>
     <w:tmpl w:val="2062BC20"/>
@@ -5033,7 +5362,7 @@
       </w:rPr>
     </w:lvl>
   </w:abstractNum>
-  <w:abstractNum w:abstractNumId="5" w15:restartNumberingAfterBreak="0">
+  <w:abstractNum w:abstractNumId="5">
     <w:nsid w:val="669406AE"/>
     <w:multiLevelType w:val="hybridMultilevel"/>
     <w:tmpl w:val="069E2D28"/>
@@ -5146,7 +5475,7 @@
       </w:rPr>
     </w:lvl>
   </w:abstractNum>
-  <w:abstractNum w:abstractNumId="6" w15:restartNumberingAfterBreak="0">
+  <w:abstractNum w:abstractNumId="6">
     <w:nsid w:val="67D40F68"/>
     <w:multiLevelType w:val="hybridMultilevel"/>
     <w:tmpl w:val="92DA5F02"/>
@@ -5259,7 +5588,7 @@
       </w:rPr>
     </w:lvl>
   </w:abstractNum>
-  <w:abstractNum w:abstractNumId="7" w15:restartNumberingAfterBreak="0">
+  <w:abstractNum w:abstractNumId="7">
     <w:nsid w:val="73D75A0D"/>
     <w:multiLevelType w:val="hybridMultilevel"/>
     <w:tmpl w:val="F670E96A"/>
@@ -5372,35 +5701,35 @@
       </w:rPr>
     </w:lvl>
   </w:abstractNum>
-  <w:num w:numId="1" w16cid:durableId="567764442">
+  <w:num w:numId="1">
     <w:abstractNumId w:val="3"/>
   </w:num>
-  <w:num w:numId="2" w16cid:durableId="131682054">
+  <w:num w:numId="2">
     <w:abstractNumId w:val="4"/>
   </w:num>
-  <w:num w:numId="3" w16cid:durableId="1133405437">
+  <w:num w:numId="3">
     <w:abstractNumId w:val="1"/>
   </w:num>
-  <w:num w:numId="4" w16cid:durableId="1917204547">
+  <w:num w:numId="4">
     <w:abstractNumId w:val="0"/>
   </w:num>
-  <w:num w:numId="5" w16cid:durableId="1301960240">
+  <w:num w:numId="5">
     <w:abstractNumId w:val="5"/>
   </w:num>
-  <w:num w:numId="6" w16cid:durableId="1759401502">
+  <w:num w:numId="6">
     <w:abstractNumId w:val="2"/>
   </w:num>
-  <w:num w:numId="7" w16cid:durableId="836967535">
+  <w:num w:numId="7">
     <w:abstractNumId w:val="7"/>
   </w:num>
-  <w:num w:numId="8" w16cid:durableId="48042032">
+  <w:num w:numId="8">
     <w:abstractNumId w:val="6"/>
   </w:num>
 </w:numbering>
 </file>
 
 <file path=word/styles.xml><?xml version="1.0" encoding="utf-8"?>
-<w:styles xmlns:mc="http://schemas.openxmlformats.org/markup-compatibility/2006" xmlns:r="http://schemas.openxmlformats.org/officeDocument/2006/relationships" xmlns:w="http://schemas.openxmlformats.org/wordprocessingml/2006/main" xmlns:w14="http://schemas.microsoft.com/office/word/2010/wordml" xmlns:w15="http://schemas.microsoft.com/office/word/2012/wordml" xmlns:w16cex="http://schemas.microsoft.com/office/word/2018/wordml/cex" xmlns:w16cid="http://schemas.microsoft.com/office/word/2016/wordml/cid" xmlns:w16="http://schemas.microsoft.com/office/word/2018/wordml" xmlns:w16du="http://schemas.microsoft.com/office/word/2023/wordml/word16du" xmlns:w16sdtdh="http://schemas.microsoft.com/office/word/2020/wordml/sdtdatahash" xmlns:w16sdtfl="http://schemas.microsoft.com/office/word/2024/wordml/sdtformatlock" xmlns:w16se="http://schemas.microsoft.com/office/word/2015/wordml/symex" mc:Ignorable="w14 w15 w16se w16cid w16 w16cex w16sdtdh w16sdtfl w16du">
+<w:styles xmlns:mc="http://schemas.openxmlformats.org/markup-compatibility/2006" xmlns:r="http://schemas.openxmlformats.org/officeDocument/2006/relationships" xmlns:w="http://schemas.openxmlformats.org/wordprocessingml/2006/main" xmlns:w14="http://schemas.microsoft.com/office/word/2010/wordml" xmlns:w15="http://schemas.microsoft.com/office/word/2012/wordml" mc:Ignorable="w14 w15">
   <w:docDefaults>
     <w:rPrDefault>
       <w:rPr>
@@ -5416,7 +5745,7 @@
       </w:pPr>
     </w:pPrDefault>
   </w:docDefaults>
-  <w:latentStyles w:defLockedState="0" w:defUIPriority="99" w:defSemiHidden="0" w:defUnhideWhenUsed="0" w:defQFormat="0" w:count="376">
+  <w:latentStyles w:defLockedState="0" w:defUIPriority="99" w:defSemiHidden="0" w:defUnhideWhenUsed="0" w:defQFormat="0" w:count="371">
     <w:lsdException w:name="Normal" w:uiPriority="0" w:qFormat="1"/>
     <w:lsdException w:name="heading 1" w:uiPriority="9" w:qFormat="1"/>
     <w:lsdException w:name="heading 2" w:semiHidden="1" w:uiPriority="9" w:unhideWhenUsed="1" w:qFormat="1"/>
@@ -5788,11 +6117,6 @@
     <w:lsdException w:name="List Table 5 Dark Accent 6" w:uiPriority="50"/>
     <w:lsdException w:name="List Table 6 Colorful Accent 6" w:uiPriority="51"/>
     <w:lsdException w:name="List Table 7 Colorful Accent 6" w:uiPriority="52"/>
-    <w:lsdException w:name="Mention" w:semiHidden="1" w:unhideWhenUsed="1"/>
-    <w:lsdException w:name="Smart Hyperlink" w:semiHidden="1" w:unhideWhenUsed="1"/>
-    <w:lsdException w:name="Hashtag" w:semiHidden="1" w:unhideWhenUsed="1"/>
-    <w:lsdException w:name="Unresolved Mention" w:semiHidden="1" w:unhideWhenUsed="1"/>
-    <w:lsdException w:name="Smart Link" w:semiHidden="1" w:unhideWhenUsed="1"/>
   </w:latentStyles>
   <w:style w:type="paragraph" w:default="1" w:styleId="Normal">
     <w:name w:val="Normal"/>
@@ -5926,7 +6250,7 @@
       </w:tblCellMar>
     </w:tblPr>
   </w:style>
-  <w:style w:type="paragraph" w:styleId="Ttulo">
+  <w:style w:type="paragraph" w:styleId="Puesto">
     <w:name w:val="Title"/>
     <w:basedOn w:val="Normal"/>
     <w:next w:val="Normal"/>
@@ -6135,6 +6459,7 @@
       <w:spacing w:line="240" w:lineRule="auto"/>
     </w:pPr>
     <w:tblPr>
+      <w:tblInd w:w="0" w:type="dxa"/>
       <w:tblBorders>
         <w:top w:val="single" w:sz="4" w:space="0" w:color="auto"/>
         <w:left w:val="single" w:sz="4" w:space="0" w:color="auto"/>
@@ -6143,9 +6468,15 @@
         <w:insideH w:val="single" w:sz="4" w:space="0" w:color="auto"/>
         <w:insideV w:val="single" w:sz="4" w:space="0" w:color="auto"/>
       </w:tblBorders>
+      <w:tblCellMar>
+        <w:top w:w="0" w:type="dxa"/>
+        <w:left w:w="108" w:type="dxa"/>
+        <w:bottom w:w="0" w:type="dxa"/>
+        <w:right w:w="108" w:type="dxa"/>
+      </w:tblCellMar>
     </w:tblPr>
   </w:style>
-  <w:style w:type="table" w:styleId="Tablaconcuadrcula1clara-nfasis4">
+  <w:style w:type="table" w:styleId="Tabladecuadrcula1clara-nfasis4">
     <w:name w:val="Grid Table 1 Light Accent 4"/>
     <w:basedOn w:val="Tablanormal"/>
     <w:uiPriority w:val="46"/>
@@ -6156,6 +6487,7 @@
     <w:tblPr>
       <w:tblStyleRowBandSize w:val="1"/>
       <w:tblStyleColBandSize w:val="1"/>
+      <w:tblInd w:w="0" w:type="dxa"/>
       <w:tblBorders>
         <w:top w:val="single" w:sz="4" w:space="0" w:color="CCC0D9" w:themeColor="accent4" w:themeTint="66"/>
         <w:left w:val="single" w:sz="4" w:space="0" w:color="CCC0D9" w:themeColor="accent4" w:themeTint="66"/>
@@ -6164,6 +6496,12 @@
         <w:insideH w:val="single" w:sz="4" w:space="0" w:color="CCC0D9" w:themeColor="accent4" w:themeTint="66"/>
         <w:insideV w:val="single" w:sz="4" w:space="0" w:color="CCC0D9" w:themeColor="accent4" w:themeTint="66"/>
       </w:tblBorders>
+      <w:tblCellMar>
+        <w:top w:w="0" w:type="dxa"/>
+        <w:left w:w="108" w:type="dxa"/>
+        <w:bottom w:w="0" w:type="dxa"/>
+        <w:right w:w="108" w:type="dxa"/>
+      </w:tblCellMar>
     </w:tblPr>
     <w:tblStylePr w:type="firstRow">
       <w:rPr>
@@ -6320,7 +6658,9 @@
       <w:tblStyleRowBandSize w:val="1"/>
       <w:tblStyleColBandSize w:val="1"/>
       <w:tblCellMar>
+        <w:top w:w="0" w:type="dxa"/>
         <w:left w:w="108" w:type="dxa"/>
+        <w:bottom w:w="0" w:type="dxa"/>
         <w:right w:w="108" w:type="dxa"/>
       </w:tblCellMar>
     </w:tblPr>
@@ -6366,7 +6706,9 @@
       <w:tblStyleRowBandSize w:val="1"/>
       <w:tblStyleColBandSize w:val="1"/>
       <w:tblCellMar>
+        <w:top w:w="0" w:type="dxa"/>
         <w:left w:w="108" w:type="dxa"/>
+        <w:bottom w:w="0" w:type="dxa"/>
         <w:right w:w="108" w:type="dxa"/>
       </w:tblCellMar>
     </w:tblPr>
@@ -6453,7 +6795,7 @@
       <w:u w:val="single"/>
     </w:rPr>
   </w:style>
-  <w:style w:type="character" w:styleId="Mencinsinresolver">
+  <w:style w:type="character" w:customStyle="1" w:styleId="UnresolvedMention">
     <w:name w:val="Unresolved Mention"/>
     <w:basedOn w:val="Fuentedeprrafopredeter"/>
     <w:uiPriority w:val="99"/>
@@ -6801,28 +7143,28 @@
 </file>
 
 <file path=customXml/item1.xml><?xml version="1.0" encoding="utf-8"?>
-<b:Sources xmlns:b="http://schemas.openxmlformats.org/officeDocument/2006/bibliography" xmlns="http://schemas.openxmlformats.org/officeDocument/2006/bibliography" SelectedStyle="\APASixthEditionOfficeOnline.xsl" StyleName="APA" Version="6"/>
-</file>
-
-<file path=customXml/item2.xml><?xml version="1.0" encoding="utf-8"?>
 <go:gDocsCustomXmlDataStorage xmlns:go="http://customooxmlschemas.google.com/" xmlns:r="http://schemas.openxmlformats.org/officeDocument/2006/relationships" uri="GoogleDocsCustomDataVersion2">
   <go:docsCustomData xmlns:go="http://customooxmlschemas.google.com/" roundtripDataSignature="AMtx7mhyn3Jc7Cc/e88HUhI65YcEX/s92Q==">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</go:docsCustomData>
 </go:gDocsCustomXmlDataStorage>
 </file>
 
-<file path=customXml/itemProps1.xml><?xml version="1.0" encoding="utf-8"?>
-<ds:datastoreItem xmlns:ds="http://schemas.openxmlformats.org/officeDocument/2006/customXml" ds:itemID="{450F0666-2E38-4880-B5A8-30D60DD943F0}">
-  <ds:schemaRefs>
-    <ds:schemaRef ds:uri="http://schemas.openxmlformats.org/officeDocument/2006/bibliography"/>
-  </ds:schemaRefs>
-</ds:datastoreItem>
+<file path=customXml/item2.xml><?xml version="1.0" encoding="utf-8"?>
+<b:Sources xmlns:b="http://schemas.openxmlformats.org/officeDocument/2006/bibliography" xmlns="http://schemas.openxmlformats.org/officeDocument/2006/bibliography" SelectedStyle="\APASixthEditionOfficeOnline.xsl" StyleName="APA" Version="6"/>
 </file>
 
-<file path=customXml/itemProps2.xml><?xml version="1.0" encoding="utf-8"?>
+<file path=customXml/itemProps1.xml><?xml version="1.0" encoding="utf-8"?>
 <ds:datastoreItem xmlns:ds="http://schemas.openxmlformats.org/officeDocument/2006/customXml" ds:itemID="{11111111-1234-1234-1234-123412341234}">
   <ds:schemaRefs>
     <ds:schemaRef ds:uri="http://customooxmlschemas.google.com/"/>
     <ds:schemaRef ds:uri="http://schemas.openxmlformats.org/officeDocument/2006/relationships"/>
   </ds:schemaRefs>
 </ds:datastoreItem>
+</file>
+
+<file path=customXml/itemProps2.xml><?xml version="1.0" encoding="utf-8"?>
+<ds:datastoreItem xmlns:ds="http://schemas.openxmlformats.org/officeDocument/2006/customXml" ds:itemID="{CDACEA74-4FD9-48E9-8A3B-664C2A7278D3}">
+  <ds:schemaRefs>
+    <ds:schemaRef ds:uri="http://schemas.openxmlformats.org/officeDocument/2006/bibliography"/>
+  </ds:schemaRefs>
+</ds:datastoreItem>
 </file>
</xml_diff>

<commit_message>
jn: informe final revisado por Pam, cambio archivo de resumen y nombres de BDD a entregar
</commit_message>
<xml_diff>
--- a/04_Entregable 2/envio/CWT Producto 2 - Diccionario de variables.docx
+++ b/04_Entregable 2/envio/CWT Producto 2 - Diccionario de variables.docx
@@ -1,6 +1,6 @@
 
 <file path=word/document.xml><?xml version="1.0" encoding="utf-8"?>
-<w:document xmlns:wpc="http://schemas.microsoft.com/office/word/2010/wordprocessingCanvas" xmlns:mc="http://schemas.openxmlformats.org/markup-compatibility/2006" xmlns:o="urn:schemas-microsoft-com:office:office" xmlns:r="http://schemas.openxmlformats.org/officeDocument/2006/relationships" xmlns:m="http://schemas.openxmlformats.org/officeDocument/2006/math" xmlns:v="urn:schemas-microsoft-com:vml" xmlns:wp14="http://schemas.microsoft.com/office/word/2010/wordprocessingDrawing" xmlns:wp="http://schemas.openxmlformats.org/drawingml/2006/wordprocessingDrawing" xmlns:w10="urn:schemas-microsoft-com:office:word" xmlns:w="http://schemas.openxmlformats.org/wordprocessingml/2006/main" xmlns:w14="http://schemas.microsoft.com/office/word/2010/wordml" xmlns:w15="http://schemas.microsoft.com/office/word/2012/wordml" xmlns:wpg="http://schemas.microsoft.com/office/word/2010/wordprocessingGroup" xmlns:wpi="http://schemas.microsoft.com/office/word/2010/wordprocessingInk" xmlns:wne="http://schemas.microsoft.com/office/word/2006/wordml" xmlns:wps="http://schemas.microsoft.com/office/word/2010/wordprocessingShape" mc:Ignorable="w14 w15 wp14">
+<w:document xmlns:wpc="http://schemas.microsoft.com/office/word/2010/wordprocessingCanvas" xmlns:cx="http://schemas.microsoft.com/office/drawing/2014/chartex" xmlns:cx1="http://schemas.microsoft.com/office/drawing/2015/9/8/chartex" xmlns:cx2="http://schemas.microsoft.com/office/drawing/2015/10/21/chartex" xmlns:cx3="http://schemas.microsoft.com/office/drawing/2016/5/9/chartex" xmlns:cx4="http://schemas.microsoft.com/office/drawing/2016/5/10/chartex" xmlns:cx5="http://schemas.microsoft.com/office/drawing/2016/5/11/chartex" xmlns:cx6="http://schemas.microsoft.com/office/drawing/2016/5/12/chartex" xmlns:cx7="http://schemas.microsoft.com/office/drawing/2016/5/13/chartex" xmlns:cx8="http://schemas.microsoft.com/office/drawing/2016/5/14/chartex" xmlns:mc="http://schemas.openxmlformats.org/markup-compatibility/2006" xmlns:aink="http://schemas.microsoft.com/office/drawing/2016/ink" xmlns:am3d="http://schemas.microsoft.com/office/drawing/2017/model3d" xmlns:o="urn:schemas-microsoft-com:office:office" xmlns:oel="http://schemas.microsoft.com/office/2019/extlst" xmlns:r="http://schemas.openxmlformats.org/officeDocument/2006/relationships" xmlns:m="http://schemas.openxmlformats.org/officeDocument/2006/math" xmlns:v="urn:schemas-microsoft-com:vml" xmlns:wp14="http://schemas.microsoft.com/office/word/2010/wordprocessingDrawing" xmlns:wp="http://schemas.openxmlformats.org/drawingml/2006/wordprocessingDrawing" xmlns:w10="urn:schemas-microsoft-com:office:word" xmlns:w="http://schemas.openxmlformats.org/wordprocessingml/2006/main" xmlns:w14="http://schemas.microsoft.com/office/word/2010/wordml" xmlns:w15="http://schemas.microsoft.com/office/word/2012/wordml" xmlns:w16cex="http://schemas.microsoft.com/office/word/2018/wordml/cex" xmlns:w16cid="http://schemas.microsoft.com/office/word/2016/wordml/cid" xmlns:w16="http://schemas.microsoft.com/office/word/2018/wordml" xmlns:w16du="http://schemas.microsoft.com/office/word/2023/wordml/word16du" xmlns:w16sdtdh="http://schemas.microsoft.com/office/word/2020/wordml/sdtdatahash" xmlns:w16sdtfl="http://schemas.microsoft.com/office/word/2024/wordml/sdtformatlock" xmlns:w16se="http://schemas.microsoft.com/office/word/2015/wordml/symex" xmlns:wpg="http://schemas.microsoft.com/office/word/2010/wordprocessingGroup" xmlns:wpi="http://schemas.microsoft.com/office/word/2010/wordprocessingInk" xmlns:wne="http://schemas.microsoft.com/office/word/2006/wordml" xmlns:wps="http://schemas.microsoft.com/office/word/2010/wordprocessingShape" mc:Ignorable="w14 w15 w16se w16cid w16 w16cex w16sdtdh w16sdtfl w16du wp14">
   <w:body>
     <w:p/>
     <w:p>
@@ -462,23 +462,7 @@
           <w:sz w:val="24"/>
           <w:szCs w:val="24"/>
         </w:rPr>
-        <w:t>de la consultoría “</w:t>
-      </w:r>
-      <w:r>
-        <w:rPr>
-          <w:color w:val="000000"/>
-          <w:sz w:val="24"/>
-          <w:szCs w:val="24"/>
-        </w:rPr>
-        <w:t>Diagnóstico, identificación de vacíos de información, brechas y oportunidades de mejora en la sistematización y gestión de datos nacionales de tráfico de vida silvestre en Ecuador</w:t>
-      </w:r>
-      <w:r>
-        <w:rPr>
-          <w:color w:val="000000"/>
-          <w:sz w:val="24"/>
-          <w:szCs w:val="24"/>
-        </w:rPr>
-        <w:t>”</w:t>
+        <w:t>de la consultoría “Diagnóstico, identificación de vacíos de información, brechas y oportunidades de mejora en la sistematización y gestión de datos nacionales de tráfico de vida silvestre en Ecuador”</w:t>
       </w:r>
       <w:r>
         <w:rPr>
@@ -507,16 +491,14 @@
           <w:szCs w:val="24"/>
         </w:rPr>
       </w:pPr>
-      <w:proofErr w:type="spellStart"/>
-      <w:r>
-        <w:rPr>
-          <w:color w:val="000000"/>
-          <w:sz w:val="24"/>
-          <w:szCs w:val="24"/>
-        </w:rPr>
-        <w:t>Wildlife</w:t>
-      </w:r>
-      <w:proofErr w:type="spellEnd"/>
+      <w:r>
+        <w:rPr>
+          <w:color w:val="000000"/>
+          <w:sz w:val="24"/>
+          <w:szCs w:val="24"/>
+        </w:rPr>
+        <w:t>Wildlife Conservation Society (WCS)</w:t>
+      </w:r>
       <w:r>
         <w:rPr>
           <w:color w:val="000000"/>
@@ -525,73 +507,45 @@
         </w:rPr>
         <w:t xml:space="preserve"> </w:t>
       </w:r>
-      <w:proofErr w:type="spellStart"/>
-      <w:r>
-        <w:rPr>
-          <w:color w:val="000000"/>
-          <w:sz w:val="24"/>
-          <w:szCs w:val="24"/>
-        </w:rPr>
-        <w:t>Conservation</w:t>
-      </w:r>
-      <w:proofErr w:type="spellEnd"/>
-      <w:r>
-        <w:rPr>
-          <w:color w:val="000000"/>
-          <w:sz w:val="24"/>
-          <w:szCs w:val="24"/>
-        </w:rPr>
-        <w:t xml:space="preserve"> </w:t>
-      </w:r>
-      <w:proofErr w:type="spellStart"/>
-      <w:r>
-        <w:rPr>
-          <w:color w:val="000000"/>
-          <w:sz w:val="24"/>
-          <w:szCs w:val="24"/>
-        </w:rPr>
-        <w:t>Society</w:t>
-      </w:r>
-      <w:proofErr w:type="spellEnd"/>
-      <w:r>
-        <w:rPr>
-          <w:color w:val="000000"/>
-          <w:sz w:val="24"/>
-          <w:szCs w:val="24"/>
-        </w:rPr>
-        <w:t xml:space="preserve"> (WCS)</w:t>
-      </w:r>
-      <w:r>
-        <w:rPr>
-          <w:color w:val="000000"/>
-          <w:sz w:val="24"/>
-          <w:szCs w:val="24"/>
-        </w:rPr>
-        <w:t xml:space="preserve"> </w:t>
-      </w:r>
-      <w:r>
-        <w:rPr>
-          <w:color w:val="000000"/>
-          <w:sz w:val="24"/>
-          <w:szCs w:val="24"/>
-        </w:rPr>
-        <w:t>promovió esta consultoría e</w:t>
-      </w:r>
-      <w:r>
-        <w:rPr>
-          <w:color w:val="000000"/>
-          <w:sz w:val="24"/>
-          <w:szCs w:val="24"/>
-        </w:rPr>
-        <w:t xml:space="preserve">n pos de </w:t>
-      </w:r>
-      <w:r>
-        <w:rPr>
-          <w:color w:val="000000"/>
-          <w:sz w:val="24"/>
-          <w:szCs w:val="24"/>
-        </w:rPr>
-        <w:t>diseñar y desarrollar un plan nacional de recopilación de información para recolectar, organizar, analizar y gestionar datos de manera eficiente, con el fin de apoyar la toma de decisiones informadas y coordinar esfuerzos entre múltiples actores involucrados en acciones de combate al tráfico de vida silvestre en el país.</w:t>
+      <w:r>
+        <w:rPr>
+          <w:color w:val="000000"/>
+          <w:sz w:val="24"/>
+          <w:szCs w:val="24"/>
+        </w:rPr>
+        <w:t xml:space="preserve">promovió esta consultoría </w:t>
+      </w:r>
+      <w:r>
+        <w:rPr>
+          <w:color w:val="000000"/>
+          <w:sz w:val="24"/>
+          <w:szCs w:val="24"/>
+        </w:rPr>
+        <w:t>con la finalidad de d</w:t>
+      </w:r>
+      <w:r>
+        <w:rPr>
+          <w:color w:val="000000"/>
+          <w:sz w:val="24"/>
+          <w:szCs w:val="24"/>
+        </w:rPr>
+        <w:t xml:space="preserve">iseñar y desarrollar un plan nacional de recopilación de información para recolectar, organizar, analizar y gestionar datos de manera eficiente, con el fin de apoyar la toma de decisiones informadas y coordinar esfuerzos entre múltiples actores involucrados en acciones de combate al tráfico de vida silvestre en el </w:t>
+      </w:r>
+      <w:r>
+        <w:rPr>
+          <w:color w:val="000000"/>
+          <w:sz w:val="24"/>
+          <w:szCs w:val="24"/>
+        </w:rPr>
+        <w:t>país</w:t>
+      </w:r>
+      <w:r>
+        <w:rPr>
+          <w:color w:val="000000"/>
+          <w:sz w:val="24"/>
+          <w:szCs w:val="24"/>
+        </w:rPr>
+        <w:t>.</w:t>
       </w:r>
     </w:p>
     <w:p>
@@ -618,25 +572,23 @@
           <w:sz w:val="24"/>
           <w:szCs w:val="24"/>
         </w:rPr>
-        <w:t>En total se revisaron 15 archivos en formato .</w:t>
-      </w:r>
-      <w:proofErr w:type="spellStart"/>
-      <w:r>
-        <w:rPr>
-          <w:color w:val="000000"/>
-          <w:sz w:val="24"/>
-          <w:szCs w:val="24"/>
-        </w:rPr>
-        <w:t>xlsx</w:t>
-      </w:r>
-      <w:proofErr w:type="spellEnd"/>
-      <w:r>
-        <w:rPr>
-          <w:color w:val="000000"/>
-          <w:sz w:val="24"/>
-          <w:szCs w:val="24"/>
-        </w:rPr>
-        <w:t xml:space="preserve"> en los que constaban </w:t>
+        <w:t>En total</w:t>
+      </w:r>
+      <w:r>
+        <w:rPr>
+          <w:color w:val="000000"/>
+          <w:sz w:val="24"/>
+          <w:szCs w:val="24"/>
+        </w:rPr>
+        <w:t>,</w:t>
+      </w:r>
+      <w:r>
+        <w:rPr>
+          <w:color w:val="000000"/>
+          <w:sz w:val="24"/>
+          <w:szCs w:val="24"/>
+        </w:rPr>
+        <w:t xml:space="preserve"> se revisaron 15 archivos en formato .xlsx en los que constaban </w:t>
       </w:r>
       <w:r>
         <w:rPr>
@@ -682,23 +634,15 @@
           <w:sz w:val="24"/>
           <w:szCs w:val="24"/>
         </w:rPr>
-        <w:t xml:space="preserve">, Judicatura, </w:t>
-      </w:r>
-      <w:r>
-        <w:rPr>
-          <w:color w:val="000000"/>
-          <w:sz w:val="24"/>
-          <w:szCs w:val="24"/>
-        </w:rPr>
-        <w:t xml:space="preserve">Ministerio de Ambiente, Agua y Transición Ecológica </w:t>
-      </w:r>
-      <w:r>
-        <w:rPr>
-          <w:color w:val="000000"/>
-          <w:sz w:val="24"/>
-          <w:szCs w:val="24"/>
-        </w:rPr>
-        <w:t>(</w:t>
+        <w:t xml:space="preserve">, </w:t>
+      </w:r>
+      <w:r>
+        <w:rPr>
+          <w:color w:val="000000"/>
+          <w:sz w:val="24"/>
+          <w:szCs w:val="24"/>
+        </w:rPr>
+        <w:t>Ministerio de Ambiente, Agua y Transición Ecológica (</w:t>
       </w:r>
       <w:r>
         <w:rPr>
@@ -762,15 +706,7 @@
           <w:sz w:val="24"/>
           <w:szCs w:val="24"/>
         </w:rPr>
-        <w:t xml:space="preserve">Unidad Nacional de Policía de Protección del Medioambiente </w:t>
-      </w:r>
-      <w:r>
-        <w:rPr>
-          <w:color w:val="000000"/>
-          <w:sz w:val="24"/>
-          <w:szCs w:val="24"/>
-        </w:rPr>
-        <w:t>(</w:t>
+        <w:t>Unidad Nacional de Policía de Protección del Medioambiente (</w:t>
       </w:r>
       <w:r>
         <w:rPr>
@@ -848,7 +784,6 @@
     <w:p>
       <w:pPr>
         <w:rPr>
-          <w:color w:val="000000"/>
           <w:sz w:val="24"/>
           <w:szCs w:val="24"/>
           <w:highlight w:val="white"/>
@@ -876,6 +811,794 @@
       </w:pPr>
       <w:r>
         <w:rPr>
+          <w:b/>
+          <w:bCs/>
+          <w:color w:val="000000"/>
+          <w:sz w:val="24"/>
+          <w:szCs w:val="24"/>
+          <w:highlight w:val="white"/>
+        </w:rPr>
+        <w:t>2.1. Identificación de las bases de datos</w:t>
+      </w:r>
+      <w:r>
+        <w:rPr>
+          <w:color w:val="000000"/>
+          <w:sz w:val="24"/>
+          <w:szCs w:val="24"/>
+          <w:highlight w:val="white"/>
+        </w:rPr>
+        <w:t xml:space="preserve">: Para la identificación de información referente al delito de tráfico de vida silvestre en Ecuador, se realizó un recorrido de la cadena delictiva para identificar las autoridades participantes y otros posibles participantes que pudiesen generar información </w:t>
+      </w:r>
+      <w:r>
+        <w:rPr>
+          <w:color w:val="000000"/>
+          <w:sz w:val="24"/>
+          <w:szCs w:val="24"/>
+          <w:highlight w:val="white"/>
+        </w:rPr>
+        <w:t xml:space="preserve">referente a la </w:t>
+      </w:r>
+      <w:r>
+        <w:rPr>
+          <w:color w:val="000000"/>
+          <w:sz w:val="24"/>
+          <w:szCs w:val="24"/>
+          <w:highlight w:val="white"/>
+        </w:rPr>
+        <w:t>temática.</w:t>
+      </w:r>
+    </w:p>
+    <w:p>
+      <w:pPr>
+        <w:pBdr>
+          <w:top w:val="nil"/>
+          <w:left w:val="nil"/>
+          <w:bottom w:val="nil"/>
+          <w:right w:val="nil"/>
+          <w:between w:val="nil"/>
+        </w:pBdr>
+        <w:spacing w:after="120"/>
+        <w:ind w:left="720"/>
+        <w:jc w:val="both"/>
+        <w:rPr>
+          <w:color w:val="000000"/>
+          <w:sz w:val="24"/>
+          <w:szCs w:val="24"/>
+          <w:highlight w:val="white"/>
+        </w:rPr>
+      </w:pPr>
+      <w:r>
+        <w:rPr>
+          <w:color w:val="000000"/>
+          <w:sz w:val="24"/>
+          <w:szCs w:val="24"/>
+          <w:highlight w:val="white"/>
+        </w:rPr>
+        <w:t>Según los procedimientos administrativos y penales, se identificaron como autoridades intervinientes al Ministerio de Ambiente, Agua y Transición Ecológica  que se encarga del manejo y gestión de la vida silvestre y/o partes constitutivas post decomiso, tanto de la Dirección de Biodiversidad con sus Responsables de Vida Silvestre en territorio, como con el Proyecto Nacional Forestal y de Vida Silvestre que se encuentra en los puntos fijos y de control</w:t>
+      </w:r>
+      <w:r>
+        <w:rPr>
+          <w:color w:val="000000"/>
+          <w:sz w:val="24"/>
+          <w:szCs w:val="24"/>
+          <w:highlight w:val="white"/>
+        </w:rPr>
+        <w:t>. P</w:t>
+      </w:r>
+      <w:r>
+        <w:rPr>
+          <w:color w:val="000000"/>
+          <w:sz w:val="24"/>
+          <w:szCs w:val="24"/>
+          <w:highlight w:val="white"/>
+        </w:rPr>
+        <w:t>osteriormente</w:t>
+      </w:r>
+      <w:r>
+        <w:rPr>
+          <w:color w:val="000000"/>
+          <w:sz w:val="24"/>
+          <w:szCs w:val="24"/>
+          <w:highlight w:val="white"/>
+        </w:rPr>
+        <w:t>,</w:t>
+      </w:r>
+      <w:r>
+        <w:rPr>
+          <w:color w:val="000000"/>
+          <w:sz w:val="24"/>
+          <w:szCs w:val="24"/>
+          <w:highlight w:val="white"/>
+        </w:rPr>
+        <w:t xml:space="preserve"> los casos pasan a la Fiscalía General del Estado y al Consejo de la Judicatura para su judicialización. </w:t>
+      </w:r>
+    </w:p>
+    <w:p>
+      <w:pPr>
+        <w:pBdr>
+          <w:top w:val="nil"/>
+          <w:left w:val="nil"/>
+          <w:bottom w:val="nil"/>
+          <w:right w:val="nil"/>
+          <w:between w:val="nil"/>
+        </w:pBdr>
+        <w:spacing w:after="120"/>
+        <w:ind w:left="720"/>
+        <w:jc w:val="both"/>
+        <w:rPr>
+          <w:color w:val="000000"/>
+          <w:sz w:val="24"/>
+          <w:szCs w:val="24"/>
+          <w:highlight w:val="white"/>
+        </w:rPr>
+      </w:pPr>
+      <w:r>
+        <w:rPr>
+          <w:color w:val="000000"/>
+          <w:sz w:val="24"/>
+          <w:szCs w:val="24"/>
+          <w:highlight w:val="white"/>
+        </w:rPr>
+        <w:t xml:space="preserve">Se identificaron actores adicionales, que tras el decomiso se encuentran involucrados en los procesos y podrían tener información adicional como son los centros veterinarios y/o centros de paso, a los que son dirigidos los animales </w:t>
+      </w:r>
+      <w:r>
+        <w:rPr>
+          <w:color w:val="000000"/>
+          <w:sz w:val="24"/>
+          <w:szCs w:val="24"/>
+          <w:highlight w:val="white"/>
+        </w:rPr>
+        <w:lastRenderedPageBreak/>
+        <w:t xml:space="preserve">silvestres en caso de requerir atención veterinaria, y los centros de manejo </w:t>
+      </w:r>
+      <w:r>
+        <w:rPr>
+          <w:color w:val="000000"/>
+          <w:sz w:val="24"/>
+          <w:szCs w:val="24"/>
+          <w:highlight w:val="white"/>
+        </w:rPr>
+        <w:t xml:space="preserve">ex situ </w:t>
+      </w:r>
+      <w:r>
+        <w:rPr>
+          <w:color w:val="000000"/>
+          <w:sz w:val="24"/>
+          <w:szCs w:val="24"/>
+          <w:highlight w:val="white"/>
+        </w:rPr>
+        <w:t>donde son entregados en caso de que no sea posible su reinserción a su hábitat.</w:t>
+      </w:r>
+    </w:p>
+    <w:p>
+      <w:pPr>
+        <w:pBdr>
+          <w:top w:val="nil"/>
+          <w:left w:val="nil"/>
+          <w:bottom w:val="nil"/>
+          <w:right w:val="nil"/>
+          <w:between w:val="nil"/>
+        </w:pBdr>
+        <w:spacing w:after="120"/>
+        <w:ind w:left="720"/>
+        <w:jc w:val="both"/>
+        <w:rPr>
+          <w:color w:val="000000"/>
+          <w:sz w:val="24"/>
+          <w:szCs w:val="24"/>
+          <w:highlight w:val="white"/>
+        </w:rPr>
+      </w:pPr>
+      <w:r>
+        <w:rPr>
+          <w:color w:val="000000"/>
+          <w:sz w:val="24"/>
+          <w:szCs w:val="24"/>
+          <w:highlight w:val="white"/>
+        </w:rPr>
+        <w:t>En conjunto con la contraparte de WCS, se identificó que en el país existen 2 centros de paso pertenecientes al MAATE (Uñushi y Fragatas Corazón) que cuentan con una Base de datos de seguimiento de especies post decomiso, mientras que a nivel nacional son varios los centros veterinarios que los Responsables de Vida Silvestre utilizan y no se encuentran normados ni identificados, llegando muchos a ser utilizados de oportunidad.</w:t>
+      </w:r>
+    </w:p>
+    <w:p>
+      <w:pPr>
+        <w:pBdr>
+          <w:top w:val="nil"/>
+          <w:left w:val="nil"/>
+          <w:bottom w:val="nil"/>
+          <w:right w:val="nil"/>
+          <w:between w:val="nil"/>
+        </w:pBdr>
+        <w:spacing w:after="120"/>
+        <w:ind w:left="720"/>
+        <w:jc w:val="both"/>
+        <w:rPr>
+          <w:color w:val="000000"/>
+          <w:sz w:val="24"/>
+          <w:szCs w:val="24"/>
+          <w:highlight w:val="white"/>
+        </w:rPr>
+      </w:pPr>
+      <w:r>
+        <w:rPr>
+          <w:color w:val="000000"/>
+          <w:sz w:val="24"/>
+          <w:szCs w:val="24"/>
+          <w:highlight w:val="white"/>
+        </w:rPr>
+        <w:t xml:space="preserve">Los centros de manejo </w:t>
+      </w:r>
+      <w:r>
+        <w:rPr>
+          <w:color w:val="000000"/>
+          <w:sz w:val="24"/>
+          <w:szCs w:val="24"/>
+          <w:highlight w:val="white"/>
+        </w:rPr>
+        <w:t>ex situ</w:t>
+      </w:r>
+      <w:r>
+        <w:rPr>
+          <w:color w:val="000000"/>
+          <w:sz w:val="24"/>
+          <w:szCs w:val="24"/>
+          <w:highlight w:val="white"/>
+        </w:rPr>
+        <w:t xml:space="preserve"> se encuentran regulados por el MAATE para su funcionamiento mediante patentes, para el 2024 según el SIB, se cuentan con 346 patentes emitidas</w:t>
+      </w:r>
+      <w:r>
+        <w:rPr>
+          <w:color w:val="000000"/>
+          <w:sz w:val="24"/>
+          <w:szCs w:val="24"/>
+          <w:highlight w:val="white"/>
+        </w:rPr>
+        <w:t xml:space="preserve"> (Figura 1)</w:t>
+      </w:r>
+    </w:p>
+    <w:p>
+      <w:pPr>
+        <w:pStyle w:val="Descripcin"/>
+        <w:keepNext/>
+        <w:jc w:val="center"/>
+      </w:pPr>
+      <w:r>
+        <w:t xml:space="preserve">Ilustración </w:t>
+      </w:r>
+      <w:fldSimple w:instr=" SEQ Ilustración \* ARABIC ">
+        <w:r>
+          <w:rPr>
+            <w:noProof/>
+          </w:rPr>
+          <w:t>1</w:t>
+        </w:r>
+      </w:fldSimple>
+      <w:r>
+        <w:t>. Número de Patentes vigentes</w:t>
+      </w:r>
+    </w:p>
+    <w:p>
+      <w:pPr>
+        <w:pBdr>
+          <w:top w:val="nil"/>
+          <w:left w:val="nil"/>
+          <w:bottom w:val="nil"/>
+          <w:right w:val="nil"/>
+          <w:between w:val="nil"/>
+        </w:pBdr>
+        <w:spacing w:after="120"/>
+        <w:ind w:left="360"/>
+        <w:jc w:val="both"/>
+        <w:rPr>
+          <w:color w:val="000000"/>
+          <w:sz w:val="24"/>
+          <w:szCs w:val="24"/>
+          <w:highlight w:val="white"/>
+        </w:rPr>
+      </w:pPr>
+      <w:r>
+        <w:rPr>
+          <w:noProof/>
+        </w:rPr>
+        <w:drawing>
+          <wp:inline distT="0" distB="0" distL="0" distR="0" wp14:anchorId="21787A16" wp14:editId="25F05750">
+            <wp:extent cx="5943600" cy="2349500"/>
+            <wp:effectExtent l="0" t="0" r="0" b="0"/>
+            <wp:docPr id="81107766" name="Imagen 1" descr="Interfaz de usuario gráfica, Aplicación&#10;&#10;El contenido generado por IA puede ser incorrecto."/>
+            <wp:cNvGraphicFramePr>
+              <a:graphicFrameLocks xmlns:a="http://schemas.openxmlformats.org/drawingml/2006/main" noChangeAspect="1"/>
+            </wp:cNvGraphicFramePr>
+            <a:graphic xmlns:a="http://schemas.openxmlformats.org/drawingml/2006/main">
+              <a:graphicData uri="http://schemas.openxmlformats.org/drawingml/2006/picture">
+                <pic:pic xmlns:pic="http://schemas.openxmlformats.org/drawingml/2006/picture">
+                  <pic:nvPicPr>
+                    <pic:cNvPr id="81107766" name="Imagen 1" descr="Interfaz de usuario gráfica, Aplicación&#10;&#10;El contenido generado por IA puede ser incorrecto."/>
+                    <pic:cNvPicPr/>
+                  </pic:nvPicPr>
+                  <pic:blipFill>
+                    <a:blip r:embed="rId9"/>
+                    <a:stretch>
+                      <a:fillRect/>
+                    </a:stretch>
+                  </pic:blipFill>
+                  <pic:spPr>
+                    <a:xfrm>
+                      <a:off x="0" y="0"/>
+                      <a:ext cx="5943600" cy="2349500"/>
+                    </a:xfrm>
+                    <a:prstGeom prst="rect">
+                      <a:avLst/>
+                    </a:prstGeom>
+                  </pic:spPr>
+                </pic:pic>
+              </a:graphicData>
+            </a:graphic>
+          </wp:inline>
+        </w:drawing>
+      </w:r>
+    </w:p>
+    <w:p>
+      <w:pPr>
+        <w:pBdr>
+          <w:top w:val="nil"/>
+          <w:left w:val="nil"/>
+          <w:bottom w:val="nil"/>
+          <w:right w:val="nil"/>
+          <w:between w:val="nil"/>
+        </w:pBdr>
+        <w:spacing w:after="120"/>
+        <w:ind w:left="360"/>
+        <w:jc w:val="center"/>
+        <w:rPr>
+          <w:i/>
+          <w:iCs/>
+          <w:color w:val="1F497D" w:themeColor="text2"/>
+          <w:sz w:val="18"/>
+          <w:szCs w:val="18"/>
+        </w:rPr>
+      </w:pPr>
+      <w:r>
+        <w:rPr>
+          <w:i/>
+          <w:iCs/>
+          <w:color w:val="1F497D" w:themeColor="text2"/>
+          <w:sz w:val="18"/>
+          <w:szCs w:val="18"/>
+        </w:rPr>
+        <w:t xml:space="preserve">Fuente: Sistema de Información de Biodiversidad de Ecuador </w:t>
+      </w:r>
+      <w:r>
+        <w:rPr>
+          <w:i/>
+          <w:iCs/>
+          <w:color w:val="1F497D" w:themeColor="text2"/>
+          <w:sz w:val="18"/>
+          <w:szCs w:val="18"/>
+        </w:rPr>
+        <w:t>2024</w:t>
+      </w:r>
+    </w:p>
+    <w:p>
+      <w:pPr>
+        <w:pBdr>
+          <w:top w:val="nil"/>
+          <w:left w:val="nil"/>
+          <w:bottom w:val="nil"/>
+          <w:right w:val="nil"/>
+          <w:between w:val="nil"/>
+        </w:pBdr>
+        <w:spacing w:after="120"/>
+        <w:ind w:left="360"/>
+        <w:jc w:val="center"/>
+        <w:rPr>
+          <w:i/>
+          <w:iCs/>
+          <w:color w:val="1F497D" w:themeColor="text2"/>
+          <w:sz w:val="18"/>
+          <w:szCs w:val="18"/>
+        </w:rPr>
+      </w:pPr>
+    </w:p>
+    <w:p>
+      <w:pPr>
+        <w:pBdr>
+          <w:top w:val="nil"/>
+          <w:left w:val="nil"/>
+          <w:bottom w:val="nil"/>
+          <w:right w:val="nil"/>
+          <w:between w:val="nil"/>
+        </w:pBdr>
+        <w:spacing w:after="120"/>
+        <w:ind w:left="720"/>
+        <w:jc w:val="both"/>
+        <w:rPr>
+          <w:color w:val="000000"/>
+          <w:sz w:val="24"/>
+          <w:szCs w:val="24"/>
+          <w:highlight w:val="white"/>
+        </w:rPr>
+      </w:pPr>
+      <w:r>
+        <w:rPr>
+          <w:b/>
+          <w:bCs/>
+          <w:color w:val="000000"/>
+          <w:sz w:val="24"/>
+          <w:szCs w:val="24"/>
+          <w:highlight w:val="white"/>
+        </w:rPr>
+        <w:t>2.2. Solicitud de las bases de datos a evaluar</w:t>
+      </w:r>
+      <w:r>
+        <w:rPr>
+          <w:color w:val="000000"/>
+          <w:sz w:val="24"/>
+          <w:szCs w:val="24"/>
+          <w:highlight w:val="white"/>
+        </w:rPr>
+        <w:t xml:space="preserve">: </w:t>
+      </w:r>
+      <w:r>
+        <w:rPr>
+          <w:color w:val="000000"/>
+          <w:sz w:val="24"/>
+          <w:szCs w:val="24"/>
+          <w:highlight w:val="white"/>
+        </w:rPr>
+        <w:t>Una vez identificadas las fuentes de información, se procedió a solicitarlas a través de WCS a las entidades correspondientes, encontrándonos con las siguientes novedades:</w:t>
+      </w:r>
+    </w:p>
+    <w:p>
+      <w:pPr>
+        <w:pStyle w:val="Prrafodelista"/>
+        <w:numPr>
+          <w:ilvl w:val="0"/>
+          <w:numId w:val="12"/>
+        </w:numPr>
+        <w:pBdr>
+          <w:top w:val="nil"/>
+          <w:left w:val="nil"/>
+          <w:bottom w:val="nil"/>
+          <w:right w:val="nil"/>
+          <w:between w:val="nil"/>
+        </w:pBdr>
+        <w:spacing w:after="120"/>
+        <w:jc w:val="both"/>
+        <w:rPr>
+          <w:color w:val="000000"/>
+          <w:sz w:val="24"/>
+          <w:szCs w:val="24"/>
+          <w:highlight w:val="white"/>
+        </w:rPr>
+      </w:pPr>
+      <w:r>
+        <w:rPr>
+          <w:color w:val="000000"/>
+          <w:sz w:val="24"/>
+          <w:szCs w:val="24"/>
+          <w:highlight w:val="white"/>
+        </w:rPr>
+        <w:t xml:space="preserve">Uñushi e Isla Fragatas: La matriz de </w:t>
+      </w:r>
+      <w:r>
+        <w:rPr>
+          <w:color w:val="000000"/>
+          <w:sz w:val="24"/>
+          <w:szCs w:val="24"/>
+          <w:highlight w:val="white"/>
+        </w:rPr>
+        <w:t>seguimiento</w:t>
+      </w:r>
+      <w:r>
+        <w:rPr>
+          <w:color w:val="000000"/>
+          <w:sz w:val="24"/>
+          <w:szCs w:val="24"/>
+          <w:highlight w:val="white"/>
+        </w:rPr>
+        <w:t xml:space="preserve"> de </w:t>
+      </w:r>
+      <w:r>
+        <w:rPr>
+          <w:color w:val="000000"/>
+          <w:sz w:val="24"/>
+          <w:szCs w:val="24"/>
+          <w:highlight w:val="white"/>
+        </w:rPr>
+        <w:t>especies</w:t>
+      </w:r>
+      <w:r>
+        <w:rPr>
+          <w:color w:val="000000"/>
+          <w:sz w:val="24"/>
+          <w:szCs w:val="24"/>
+          <w:highlight w:val="white"/>
+        </w:rPr>
+        <w:t xml:space="preserve"> post decomiso, se </w:t>
+      </w:r>
+      <w:r>
+        <w:rPr>
+          <w:color w:val="000000"/>
+          <w:sz w:val="24"/>
+          <w:szCs w:val="24"/>
+          <w:highlight w:val="white"/>
+        </w:rPr>
+        <w:t>implementó</w:t>
+      </w:r>
+      <w:r>
+        <w:rPr>
+          <w:color w:val="000000"/>
+          <w:sz w:val="24"/>
+          <w:szCs w:val="24"/>
+          <w:highlight w:val="white"/>
+        </w:rPr>
+        <w:t xml:space="preserve"> con el apoyo de WCS y el Proyecto de INL Live Animals en el tercer trimestre del 2024, por lo cuál no cuenta con información completa del año </w:t>
+      </w:r>
+      <w:r>
+        <w:rPr>
+          <w:color w:val="000000"/>
+          <w:sz w:val="24"/>
+          <w:szCs w:val="24"/>
+          <w:highlight w:val="white"/>
+        </w:rPr>
+        <w:t xml:space="preserve">2024 </w:t>
+      </w:r>
+      <w:r>
+        <w:rPr>
+          <w:color w:val="000000"/>
+          <w:sz w:val="24"/>
+          <w:szCs w:val="24"/>
+          <w:highlight w:val="white"/>
+        </w:rPr>
+        <w:t>ni información anterior</w:t>
+      </w:r>
+      <w:r>
+        <w:rPr>
+          <w:color w:val="000000"/>
+          <w:sz w:val="24"/>
+          <w:szCs w:val="24"/>
+          <w:highlight w:val="white"/>
+        </w:rPr>
+        <w:t>.</w:t>
+      </w:r>
+    </w:p>
+    <w:p>
+      <w:pPr>
+        <w:pStyle w:val="Prrafodelista"/>
+        <w:numPr>
+          <w:ilvl w:val="0"/>
+          <w:numId w:val="12"/>
+        </w:numPr>
+        <w:pBdr>
+          <w:top w:val="nil"/>
+          <w:left w:val="nil"/>
+          <w:bottom w:val="nil"/>
+          <w:right w:val="nil"/>
+          <w:between w:val="nil"/>
+        </w:pBdr>
+        <w:spacing w:after="120"/>
+        <w:jc w:val="both"/>
+        <w:rPr>
+          <w:color w:val="000000"/>
+          <w:sz w:val="24"/>
+          <w:szCs w:val="24"/>
+          <w:highlight w:val="white"/>
+        </w:rPr>
+      </w:pPr>
+      <w:r>
+        <w:rPr>
+          <w:color w:val="000000"/>
+          <w:sz w:val="24"/>
+          <w:szCs w:val="24"/>
+          <w:highlight w:val="white"/>
+        </w:rPr>
+        <w:t>Centros ex</w:t>
+      </w:r>
+      <w:r>
+        <w:rPr>
+          <w:color w:val="000000"/>
+          <w:sz w:val="24"/>
+          <w:szCs w:val="24"/>
+          <w:highlight w:val="white"/>
+        </w:rPr>
+        <w:t xml:space="preserve"> s</w:t>
+      </w:r>
+      <w:r>
+        <w:rPr>
+          <w:color w:val="000000"/>
+          <w:sz w:val="24"/>
+          <w:szCs w:val="24"/>
+          <w:highlight w:val="white"/>
+        </w:rPr>
+        <w:t xml:space="preserve">itu: En entrevista con el MAATE, se confirmó que no existe una directriz de parte de la autoridad sobre una matriz de levantamiento de información sobre las especies que reciben post decomiso, </w:t>
+      </w:r>
+      <w:r>
+        <w:rPr>
+          <w:color w:val="000000"/>
+          <w:sz w:val="24"/>
+          <w:szCs w:val="24"/>
+          <w:highlight w:val="white"/>
+        </w:rPr>
+        <w:t xml:space="preserve">por lo que </w:t>
+      </w:r>
+      <w:r>
+        <w:rPr>
+          <w:color w:val="000000"/>
+          <w:sz w:val="24"/>
+          <w:szCs w:val="24"/>
+          <w:highlight w:val="white"/>
+        </w:rPr>
+        <w:t>cada centro tiene autonomía para crear su propia matriz según sus necesidades</w:t>
+      </w:r>
+      <w:r>
+        <w:rPr>
+          <w:color w:val="000000"/>
+          <w:sz w:val="24"/>
+          <w:szCs w:val="24"/>
+          <w:highlight w:val="white"/>
+        </w:rPr>
+        <w:t xml:space="preserve">. </w:t>
+      </w:r>
+      <w:r>
+        <w:rPr>
+          <w:color w:val="000000"/>
+          <w:sz w:val="24"/>
+          <w:szCs w:val="24"/>
+          <w:highlight w:val="white"/>
+        </w:rPr>
+        <w:lastRenderedPageBreak/>
+        <w:t>S</w:t>
+      </w:r>
+      <w:r>
+        <w:rPr>
+          <w:color w:val="000000"/>
+          <w:sz w:val="24"/>
+          <w:szCs w:val="24"/>
+          <w:highlight w:val="white"/>
+        </w:rPr>
+        <w:t>in embargo</w:t>
+      </w:r>
+      <w:r>
+        <w:rPr>
+          <w:color w:val="000000"/>
+          <w:sz w:val="24"/>
+          <w:szCs w:val="24"/>
+          <w:highlight w:val="white"/>
+        </w:rPr>
+        <w:t>,</w:t>
+      </w:r>
+      <w:r>
+        <w:rPr>
+          <w:color w:val="000000"/>
+          <w:sz w:val="24"/>
+          <w:szCs w:val="24"/>
+          <w:highlight w:val="white"/>
+        </w:rPr>
+        <w:t xml:space="preserve"> si tienen la obligación de entregar una matriz </w:t>
+      </w:r>
+      <w:r>
+        <w:rPr>
+          <w:color w:val="000000"/>
+          <w:sz w:val="24"/>
+          <w:szCs w:val="24"/>
+          <w:highlight w:val="white"/>
+        </w:rPr>
+        <w:t xml:space="preserve">denominada </w:t>
+      </w:r>
+      <w:r>
+        <w:rPr>
+          <w:color w:val="000000"/>
+          <w:sz w:val="24"/>
+          <w:szCs w:val="24"/>
+          <w:highlight w:val="white"/>
+        </w:rPr>
+        <w:t xml:space="preserve">“Listado de especímenes que maneja el centro“ </w:t>
+      </w:r>
+      <w:r>
+        <w:rPr>
+          <w:color w:val="000000"/>
+          <w:sz w:val="24"/>
+          <w:szCs w:val="24"/>
+          <w:highlight w:val="white"/>
+        </w:rPr>
+        <w:t xml:space="preserve">cada año para la renovación de patente, </w:t>
+      </w:r>
+      <w:r>
+        <w:rPr>
+          <w:color w:val="000000"/>
+          <w:sz w:val="24"/>
+          <w:szCs w:val="24"/>
+          <w:highlight w:val="white"/>
+        </w:rPr>
+        <w:t xml:space="preserve">donde incluye variables de procedencia, por lo cual se solicitó utilizar esta matriz para esta </w:t>
+      </w:r>
+      <w:r>
+        <w:rPr>
+          <w:color w:val="000000"/>
+          <w:sz w:val="24"/>
+          <w:szCs w:val="24"/>
+          <w:highlight w:val="white"/>
+        </w:rPr>
+        <w:t>consultoría</w:t>
+      </w:r>
+      <w:r>
+        <w:rPr>
+          <w:color w:val="000000"/>
+          <w:sz w:val="24"/>
+          <w:szCs w:val="24"/>
+          <w:highlight w:val="white"/>
+        </w:rPr>
+        <w:t>. A</w:t>
+      </w:r>
+      <w:r>
+        <w:rPr>
+          <w:color w:val="000000"/>
+          <w:sz w:val="24"/>
+          <w:szCs w:val="24"/>
+          <w:highlight w:val="white"/>
+        </w:rPr>
+        <w:t xml:space="preserve">demás, </w:t>
+      </w:r>
+      <w:r>
+        <w:rPr>
+          <w:color w:val="000000"/>
+          <w:sz w:val="24"/>
+          <w:szCs w:val="24"/>
+          <w:highlight w:val="white"/>
+        </w:rPr>
+        <w:t>como referencia de información adicional que levantan los centros ex</w:t>
+      </w:r>
+      <w:r>
+        <w:rPr>
+          <w:color w:val="000000"/>
+          <w:sz w:val="24"/>
+          <w:szCs w:val="24"/>
+          <w:highlight w:val="white"/>
+        </w:rPr>
+        <w:t xml:space="preserve"> </w:t>
+      </w:r>
+      <w:r>
+        <w:rPr>
+          <w:color w:val="000000"/>
+          <w:sz w:val="24"/>
+          <w:szCs w:val="24"/>
+          <w:highlight w:val="white"/>
+        </w:rPr>
+        <w:t>situ, se solicitará una base de un centro que se considere como completa</w:t>
+      </w:r>
+      <w:r>
+        <w:rPr>
+          <w:color w:val="000000"/>
+          <w:sz w:val="24"/>
+          <w:szCs w:val="24"/>
+          <w:highlight w:val="white"/>
+        </w:rPr>
+        <w:t>, misma que no se usaría para construcción de diccionario, pero si para la construcción de la propuesta.</w:t>
+      </w:r>
+    </w:p>
+    <w:p>
+      <w:pPr>
+        <w:ind w:left="426"/>
+        <w:jc w:val="both"/>
+        <w:rPr>
+          <w:color w:val="000000"/>
+          <w:sz w:val="24"/>
+          <w:szCs w:val="24"/>
+          <w:highlight w:val="white"/>
+        </w:rPr>
+      </w:pPr>
+      <w:r>
+        <w:rPr>
+          <w:b/>
+          <w:bCs/>
+          <w:color w:val="000000"/>
+          <w:sz w:val="24"/>
+          <w:szCs w:val="24"/>
+          <w:highlight w:val="white"/>
+        </w:rPr>
+        <w:t xml:space="preserve">2.3. Generación de diccionarios de variables: </w:t>
+      </w:r>
+      <w:r>
+        <w:rPr>
           <w:color w:val="000000"/>
           <w:sz w:val="24"/>
           <w:szCs w:val="24"/>
@@ -892,7 +1615,7 @@
         </w:rPr>
         <w:t xml:space="preserve">ejecución de la consultoría fue entregada oportunamente a través del siguiente </w:t>
       </w:r>
-      <w:hyperlink r:id="rId9" w:history="1">
+      <w:hyperlink r:id="rId10" w:history="1">
         <w:r>
           <w:rPr>
             <w:rStyle w:val="Hipervnculo"/>
@@ -910,35 +1633,65 @@
           <w:szCs w:val="24"/>
           <w:highlight w:val="white"/>
         </w:rPr>
-        <w:t xml:space="preserve">. En reuniones posteriores mantenidas entre el equipo consultor y la contraparte de WCS, se socializó la identificación inicial de las bases de datos </w:t>
-      </w:r>
-      <w:r>
-        <w:rPr>
-          <w:color w:val="000000"/>
-          <w:sz w:val="24"/>
-          <w:szCs w:val="24"/>
-        </w:rPr>
-        <w:t>(BDD)</w:t>
-      </w:r>
-      <w:r>
-        <w:rPr>
-          <w:color w:val="000000"/>
-          <w:sz w:val="24"/>
-          <w:szCs w:val="24"/>
+        <w:t>.</w:t>
+      </w:r>
+      <w:r>
+        <w:rPr>
+          <w:color w:val="000000"/>
+          <w:sz w:val="24"/>
+          <w:szCs w:val="24"/>
+          <w:highlight w:val="white"/>
         </w:rPr>
         <w:t xml:space="preserve"> </w:t>
       </w:r>
-      <w:bookmarkStart w:id="0" w:name="_GoBack"/>
-      <w:bookmarkEnd w:id="0"/>
-      <w:r>
-        <w:rPr>
-          <w:color w:val="000000"/>
-          <w:sz w:val="24"/>
-          <w:szCs w:val="24"/>
-          <w:highlight w:val="white"/>
-        </w:rPr>
-        <w:t>a trabajar, acordando generar los diccionarios de variables para las siguientes bases de datos:</w:t>
-      </w:r>
+      <w:r>
+        <w:rPr>
+          <w:color w:val="000000"/>
+          <w:sz w:val="24"/>
+          <w:szCs w:val="24"/>
+          <w:highlight w:val="white"/>
+        </w:rPr>
+        <w:t>En reuniones posteriores mantenidas entre el equipo consultor y la contraparte de WCS, se socializó la identificación inicial de las bases de datos a trabajar,</w:t>
+      </w:r>
+      <w:r>
+        <w:rPr>
+          <w:color w:val="000000"/>
+          <w:sz w:val="24"/>
+          <w:szCs w:val="24"/>
+          <w:highlight w:val="white"/>
+        </w:rPr>
+        <w:t xml:space="preserve"> </w:t>
+      </w:r>
+      <w:r>
+        <w:rPr>
+          <w:color w:val="000000"/>
+          <w:sz w:val="24"/>
+          <w:szCs w:val="24"/>
+          <w:highlight w:val="white"/>
+        </w:rPr>
+        <w:t>a</w:t>
+      </w:r>
+      <w:r>
+        <w:rPr>
+          <w:color w:val="000000"/>
+          <w:sz w:val="24"/>
+          <w:szCs w:val="24"/>
+          <w:highlight w:val="white"/>
+        </w:rPr>
+        <w:t>cordando generar los diccionarios de variables para las siguientes bases de datos:</w:t>
+      </w:r>
+    </w:p>
+    <w:p>
+      <w:pPr>
+        <w:ind w:left="426"/>
+        <w:jc w:val="both"/>
+        <w:rPr>
+          <w:color w:val="000000"/>
+          <w:sz w:val="24"/>
+          <w:szCs w:val="24"/>
+          <w:highlight w:val="white"/>
+        </w:rPr>
+      </w:pPr>
     </w:p>
     <w:tbl>
       <w:tblPr>
@@ -1246,12 +1999,14 @@
               <w:rPr>
                 <w:sz w:val="20"/>
                 <w:szCs w:val="20"/>
-              </w:rPr>
-            </w:pPr>
-            <w:r>
-              <w:rPr>
-                <w:sz w:val="20"/>
-                <w:szCs w:val="20"/>
+                <w:lang w:val="pt-BR"/>
+              </w:rPr>
+            </w:pPr>
+            <w:r>
+              <w:rPr>
+                <w:sz w:val="20"/>
+                <w:szCs w:val="20"/>
+                <w:lang w:val="pt-BR"/>
               </w:rPr>
               <w:t>CJ 0936 Causas Art 247 corte agosto 2024(1).xlsx</w:t>
             </w:r>
@@ -1834,7 +2589,6 @@
                 <w:sz w:val="20"/>
                 <w:szCs w:val="20"/>
               </w:rPr>
-              <w:lastRenderedPageBreak/>
               <w:t>08</w:t>
             </w:r>
           </w:p>
@@ -2304,17 +3058,8 @@
                 <w:sz w:val="20"/>
                 <w:szCs w:val="20"/>
               </w:rPr>
-              <w:t xml:space="preserve">Procesos Judiciales Trafico de Vida </w:t>
-            </w:r>
-            <w:proofErr w:type="spellStart"/>
-            <w:r>
-              <w:rPr>
-                <w:sz w:val="20"/>
-                <w:szCs w:val="20"/>
-              </w:rPr>
-              <w:t>Silvestre.ods</w:t>
-            </w:r>
-            <w:proofErr w:type="spellEnd"/>
+              <w:t>Procesos Judiciales Trafico de Vida Silvestre.ods</w:t>
+            </w:r>
           </w:p>
         </w:tc>
         <w:tc>
@@ -2714,14 +3459,6 @@
               </w:rPr>
               <w:t>15</w:t>
             </w:r>
-            <w:r>
-              <w:rPr>
-                <w:b/>
-                <w:sz w:val="20"/>
-                <w:szCs w:val="20"/>
-              </w:rPr>
-              <w:t xml:space="preserve"> archivos</w:t>
-            </w:r>
           </w:p>
         </w:tc>
         <w:tc>
@@ -2748,15 +3485,6 @@
                 <w:highlight w:val="white"/>
               </w:rPr>
               <w:t>37</w:t>
-            </w:r>
-            <w:r>
-              <w:rPr>
-                <w:b/>
-                <w:sz w:val="20"/>
-                <w:szCs w:val="20"/>
-                <w:highlight w:val="white"/>
-              </w:rPr>
-              <w:t xml:space="preserve"> BDD</w:t>
             </w:r>
           </w:p>
         </w:tc>
@@ -2781,6 +3509,52 @@
           <w:highlight w:val="white"/>
         </w:rPr>
       </w:pPr>
+      <w:r>
+        <w:rPr>
+          <w:color w:val="000000"/>
+          <w:sz w:val="24"/>
+          <w:szCs w:val="24"/>
+          <w:highlight w:val="white"/>
+        </w:rPr>
+        <w:lastRenderedPageBreak/>
+        <w:t xml:space="preserve">El diccionario de la base de datos de “Listado de especímenes que maneja el centro“ de patentes que se consideró para los centros </w:t>
+      </w:r>
+      <w:r>
+        <w:rPr>
+          <w:color w:val="000000"/>
+          <w:sz w:val="24"/>
+          <w:szCs w:val="24"/>
+          <w:highlight w:val="white"/>
+        </w:rPr>
+        <w:t>ex situ</w:t>
+      </w:r>
+      <w:r>
+        <w:rPr>
+          <w:color w:val="000000"/>
+          <w:sz w:val="24"/>
+          <w:szCs w:val="24"/>
+          <w:highlight w:val="white"/>
+        </w:rPr>
+        <w:t>, no se presenta en este producto debido a un retraso en la entrega de la base, sin embargo</w:t>
+      </w:r>
+      <w:r>
+        <w:rPr>
+          <w:color w:val="000000"/>
+          <w:sz w:val="24"/>
+          <w:szCs w:val="24"/>
+          <w:highlight w:val="white"/>
+        </w:rPr>
+        <w:t>,</w:t>
+      </w:r>
+      <w:r>
+        <w:rPr>
+          <w:color w:val="000000"/>
+          <w:sz w:val="24"/>
+          <w:szCs w:val="24"/>
+          <w:highlight w:val="white"/>
+        </w:rPr>
+        <w:t xml:space="preserve"> se incluirá en la siguiente entrega junto al Producto 3.</w:t>
+      </w:r>
     </w:p>
     <w:p>
       <w:pPr>
@@ -2808,7 +3582,26 @@
           <w:szCs w:val="24"/>
           <w:highlight w:val="white"/>
         </w:rPr>
-        <w:t>Los diccionarios de bases de datos se generaron siguiendo los lineamientos expuestos en la norma ISO/IEC 11179, el cual es un estándar internacional para registros de metadatos, proporcionando un marco para la representación de metadatos con el fin de facilitar el uso e interpretación correctos y adecuados de los datos. Los propósitos de este estándar son promover:</w:t>
+        <w:t>Los diccionarios de bases de datos se generaron siguiendo los lineamientos expuestos en la norma ISO/IEC 11179, el cual es un estándar internacional para registros de metadatos</w:t>
+      </w:r>
+      <w:r>
+        <w:rPr>
+          <w:rStyle w:val="Refdenotaalpie"/>
+          <w:color w:val="000000"/>
+          <w:sz w:val="24"/>
+          <w:szCs w:val="24"/>
+          <w:highlight w:val="white"/>
+        </w:rPr>
+        <w:footnoteReference w:id="1"/>
+      </w:r>
+      <w:r>
+        <w:rPr>
+          <w:color w:val="000000"/>
+          <w:sz w:val="24"/>
+          <w:szCs w:val="24"/>
+          <w:highlight w:val="white"/>
+        </w:rPr>
+        <w:t>, proporcionando un marco para la representación de metadatos con el fin de facilitar el uso e interpretación correctos y adecuados de los datos. Los propósitos de este estándar son promover:</w:t>
       </w:r>
     </w:p>
     <w:p>
@@ -2905,15 +3698,7 @@
           <w:sz w:val="24"/>
           <w:szCs w:val="24"/>
         </w:rPr>
-        <w:t>Reutilización y estandarización de los datos a lo largo del tiempo, el espacio y las aplicaciones</w:t>
-      </w:r>
-      <w:r>
-        <w:rPr>
-          <w:color w:val="000000"/>
-          <w:sz w:val="24"/>
-          <w:szCs w:val="24"/>
-        </w:rPr>
-        <w:t>.</w:t>
+        <w:t>Reutilización y estandarización de los datos a lo largo del tiempo, el espacio y las aplicaciones.</w:t>
       </w:r>
     </w:p>
     <w:p>
@@ -2945,19 +3730,12 @@
           <w:sz w:val="24"/>
           <w:szCs w:val="24"/>
         </w:rPr>
-        <w:t>Armonización y estandarización de los datos dentro de una organización y entre organizaciones</w:t>
-      </w:r>
-      <w:r>
-        <w:rPr>
-          <w:color w:val="000000"/>
-          <w:sz w:val="24"/>
-          <w:szCs w:val="24"/>
-        </w:rPr>
-        <w:t>, entre otros.</w:t>
+        <w:t>Armonización y estandarización de los datos dentro de una organización y entre organizaciones, entre otros.</w:t>
       </w:r>
     </w:p>
     <w:p>
       <w:pPr>
+        <w:pStyle w:val="Prrafodelista"/>
         <w:pBdr>
           <w:top w:val="nil"/>
           <w:left w:val="nil"/>
@@ -2966,6 +3744,7 @@
           <w:between w:val="nil"/>
         </w:pBdr>
         <w:spacing w:after="120"/>
+        <w:ind w:left="1080"/>
         <w:jc w:val="both"/>
         <w:rPr>
           <w:color w:val="000000"/>
@@ -3519,7 +4298,6 @@
                 <w:sz w:val="20"/>
                 <w:szCs w:val="20"/>
               </w:rPr>
-              <w:lastRenderedPageBreak/>
               <w:t>Clasificación</w:t>
             </w:r>
           </w:p>
@@ -3645,20 +4423,13 @@
             </w:pPr>
             <w:r>
               <w:rPr>
-                <w:sz w:val="20"/>
-                <w:szCs w:val="20"/>
-              </w:rPr>
-              <w:t xml:space="preserve">Panthera </w:t>
-            </w:r>
-            <w:proofErr w:type="spellStart"/>
-            <w:r>
-              <w:rPr>
-                <w:sz w:val="20"/>
-                <w:szCs w:val="20"/>
-              </w:rPr>
-              <w:t>onca</w:t>
-            </w:r>
-            <w:proofErr w:type="spellEnd"/>
+                <w:i/>
+                <w:iCs/>
+                <w:sz w:val="20"/>
+                <w:szCs w:val="20"/>
+              </w:rPr>
+              <w:t>Panthera onca</w:t>
+            </w:r>
             <w:r>
               <w:rPr>
                 <w:sz w:val="20"/>
@@ -3797,6 +4568,7 @@
           <w:szCs w:val="24"/>
           <w:highlight w:val="white"/>
         </w:rPr>
+        <w:lastRenderedPageBreak/>
         <w:t xml:space="preserve">Las categorías para el elemento “Formato de Datos” se generaron en función a la norma </w:t>
       </w:r>
       <w:r>
@@ -3805,23 +4577,7 @@
           <w:sz w:val="24"/>
           <w:szCs w:val="24"/>
         </w:rPr>
-        <w:t>ISO/IEC 11404:2007</w:t>
-      </w:r>
-      <w:r>
-        <w:rPr>
-          <w:color w:val="000000"/>
-          <w:sz w:val="24"/>
-          <w:szCs w:val="24"/>
-        </w:rPr>
-        <w:t>, el cual es un estándar que e</w:t>
-      </w:r>
-      <w:r>
-        <w:rPr>
-          <w:color w:val="000000"/>
-          <w:sz w:val="24"/>
-          <w:szCs w:val="24"/>
-        </w:rPr>
-        <w:t>specifica la nomenclatura y la semántica compartida para una colección de tipos de datos que aparecen comúnmente en lenguajes de programación e interfaces de software, denominados tipos de datos de propósito general</w:t>
+        <w:t>ISO/IEC 11404:2007, el cual es un estándar que especifica la nomenclatura y la semántica compartida para una colección de tipos de datos que aparecen comúnmente en lenguajes de programación e interfaces de software, denominados tipos de datos de propósito general</w:t>
       </w:r>
       <w:r>
         <w:rPr>
@@ -3830,23 +4586,15 @@
           <w:sz w:val="24"/>
           <w:szCs w:val="24"/>
         </w:rPr>
-        <w:footnoteReference w:id="1"/>
-      </w:r>
-      <w:r>
-        <w:rPr>
-          <w:color w:val="000000"/>
-          <w:sz w:val="24"/>
-          <w:szCs w:val="24"/>
-        </w:rPr>
-        <w:t>.</w:t>
-      </w:r>
-      <w:r>
-        <w:rPr>
-          <w:color w:val="000000"/>
-          <w:sz w:val="24"/>
-          <w:szCs w:val="24"/>
-        </w:rPr>
-        <w:t xml:space="preserve"> Las categorías definidas para la generación de los diccionarios de variables son:</w:t>
+        <w:footnoteReference w:id="2"/>
+      </w:r>
+      <w:r>
+        <w:rPr>
+          <w:color w:val="000000"/>
+          <w:sz w:val="24"/>
+          <w:szCs w:val="24"/>
+        </w:rPr>
+        <w:t>. Las categorías definidas para la generación de los diccionarios de variables son:</w:t>
       </w:r>
     </w:p>
     <w:p>
@@ -3903,14 +4651,16 @@
           <w:sz w:val="24"/>
           <w:szCs w:val="24"/>
           <w:highlight w:val="white"/>
-        </w:rPr>
-      </w:pPr>
-      <w:r>
-        <w:rPr>
-          <w:color w:val="000000"/>
-          <w:sz w:val="24"/>
-          <w:szCs w:val="24"/>
-          <w:highlight w:val="white"/>
+          <w:lang w:val="pt-BR"/>
+        </w:rPr>
+      </w:pPr>
+      <w:r>
+        <w:rPr>
+          <w:color w:val="000000"/>
+          <w:sz w:val="24"/>
+          <w:szCs w:val="24"/>
+          <w:highlight w:val="white"/>
+          <w:lang w:val="pt-BR"/>
         </w:rPr>
         <w:t>Categórica (ordinal o no ordinal).</w:t>
       </w:r>
@@ -3978,76 +4728,7 @@
           <w:szCs w:val="24"/>
           <w:highlight w:val="white"/>
         </w:rPr>
-        <w:t>Fecha y Hora (</w:t>
-      </w:r>
-      <w:proofErr w:type="spellStart"/>
-      <w:r>
-        <w:rPr>
-          <w:color w:val="000000"/>
-          <w:sz w:val="24"/>
-          <w:szCs w:val="24"/>
-          <w:highlight w:val="white"/>
-        </w:rPr>
-        <w:t>dd</w:t>
-      </w:r>
-      <w:proofErr w:type="spellEnd"/>
-      <w:r>
-        <w:rPr>
-          <w:color w:val="000000"/>
-          <w:sz w:val="24"/>
-          <w:szCs w:val="24"/>
-          <w:highlight w:val="white"/>
-        </w:rPr>
-        <w:t>/mm/</w:t>
-      </w:r>
-      <w:proofErr w:type="spellStart"/>
-      <w:r>
-        <w:rPr>
-          <w:color w:val="000000"/>
-          <w:sz w:val="24"/>
-          <w:szCs w:val="24"/>
-          <w:highlight w:val="white"/>
-        </w:rPr>
-        <w:t>aaaa</w:t>
-      </w:r>
-      <w:proofErr w:type="spellEnd"/>
-      <w:r>
-        <w:rPr>
-          <w:color w:val="000000"/>
-          <w:sz w:val="24"/>
-          <w:szCs w:val="24"/>
-          <w:highlight w:val="white"/>
-        </w:rPr>
-        <w:t xml:space="preserve"> y </w:t>
-      </w:r>
-      <w:proofErr w:type="spellStart"/>
-      <w:r>
-        <w:rPr>
-          <w:color w:val="000000"/>
-          <w:sz w:val="24"/>
-          <w:szCs w:val="24"/>
-          <w:highlight w:val="white"/>
-        </w:rPr>
-        <w:t>hh:mm</w:t>
-      </w:r>
-      <w:proofErr w:type="spellEnd"/>
-      <w:r>
-        <w:rPr>
-          <w:color w:val="000000"/>
-          <w:sz w:val="24"/>
-          <w:szCs w:val="24"/>
-          <w:highlight w:val="white"/>
-        </w:rPr>
-        <w:t>)</w:t>
-      </w:r>
-      <w:r>
-        <w:rPr>
-          <w:color w:val="000000"/>
-          <w:sz w:val="24"/>
-          <w:szCs w:val="24"/>
-          <w:highlight w:val="white"/>
-        </w:rPr>
-        <w:t>.</w:t>
+        <w:t>Fecha y Hora (dd/mm/aaaa y hh:mm).</w:t>
       </w:r>
     </w:p>
     <w:p>
@@ -4085,6 +4766,27 @@
     </w:p>
     <w:p>
       <w:pPr>
+        <w:pStyle w:val="Prrafodelista"/>
+        <w:pBdr>
+          <w:top w:val="nil"/>
+          <w:left w:val="nil"/>
+          <w:bottom w:val="nil"/>
+          <w:right w:val="nil"/>
+          <w:between w:val="nil"/>
+        </w:pBdr>
+        <w:spacing w:after="120"/>
+        <w:ind w:left="1080"/>
+        <w:jc w:val="both"/>
+        <w:rPr>
+          <w:color w:val="000000"/>
+          <w:sz w:val="24"/>
+          <w:szCs w:val="24"/>
+          <w:highlight w:val="white"/>
+        </w:rPr>
+      </w:pPr>
+    </w:p>
+    <w:p>
+      <w:pPr>
         <w:pBdr>
           <w:top w:val="nil"/>
           <w:left w:val="nil"/>
@@ -4102,6 +4804,15 @@
           <w:highlight w:val="white"/>
         </w:rPr>
       </w:pPr>
+      <w:r>
+        <w:rPr>
+          <w:color w:val="000000"/>
+          <w:sz w:val="24"/>
+          <w:szCs w:val="24"/>
+          <w:highlight w:val="white"/>
+        </w:rPr>
+        <w:t xml:space="preserve">Cabe mencionar que en los diccionarios de datos entregados existen campos resaltados de color amarillo, esto debido a que para su correcto llenado es necesario tener una reunión con las instituciones productoras de la información. </w:t>
+      </w:r>
     </w:p>
     <w:p>
       <w:pPr>
@@ -4129,7 +4840,27 @@
           <w:szCs w:val="24"/>
           <w:highlight w:val="white"/>
         </w:rPr>
-        <w:t>De ser necesario, los campos definidos en la versión 1.0 del diccionario de variables pueden modificarse en pos de promover la armonización y estandarización entre las instituciones involucradas.</w:t>
+        <w:t xml:space="preserve">Por ejemplo, varias bases de datos contaban con información georreferenciada, sin embargo, no se especifica el Sistema de Referencia de Coordenadas al que pertenecen. En estos casos, el campo </w:t>
+      </w:r>
+      <w:r>
+        <w:rPr>
+          <w:i/>
+          <w:iCs/>
+          <w:color w:val="000000"/>
+          <w:sz w:val="24"/>
+          <w:szCs w:val="24"/>
+          <w:highlight w:val="white"/>
+        </w:rPr>
+        <w:t>Unidad de Medida</w:t>
+      </w:r>
+      <w:r>
+        <w:rPr>
+          <w:color w:val="000000"/>
+          <w:sz w:val="24"/>
+          <w:szCs w:val="24"/>
+          <w:highlight w:val="white"/>
+        </w:rPr>
+        <w:t xml:space="preserve"> está resaltado en amarillo.</w:t>
       </w:r>
     </w:p>
     <w:p>
@@ -4158,6 +4889,53 @@
           <w:szCs w:val="24"/>
           <w:highlight w:val="white"/>
         </w:rPr>
+        <w:t xml:space="preserve">De ser necesario, los campos definidos en la versión 1.0 del diccionario de variables pueden modificarse </w:t>
+      </w:r>
+      <w:r>
+        <w:rPr>
+          <w:color w:val="000000"/>
+          <w:sz w:val="24"/>
+          <w:szCs w:val="24"/>
+          <w:highlight w:val="white"/>
+        </w:rPr>
+        <w:t>con la finalidad de p</w:t>
+      </w:r>
+      <w:r>
+        <w:rPr>
+          <w:color w:val="000000"/>
+          <w:sz w:val="24"/>
+          <w:szCs w:val="24"/>
+          <w:highlight w:val="white"/>
+        </w:rPr>
+        <w:t>romover la armonización y estandarización entre las instituciones involucradas.</w:t>
+      </w:r>
+    </w:p>
+    <w:p>
+      <w:pPr>
+        <w:pBdr>
+          <w:top w:val="nil"/>
+          <w:left w:val="nil"/>
+          <w:bottom w:val="nil"/>
+          <w:right w:val="nil"/>
+          <w:between w:val="nil"/>
+        </w:pBdr>
+        <w:spacing w:after="120"/>
+        <w:ind w:left="720"/>
+        <w:jc w:val="both"/>
+        <w:rPr>
+          <w:color w:val="000000"/>
+          <w:sz w:val="24"/>
+          <w:szCs w:val="24"/>
+          <w:highlight w:val="white"/>
+        </w:rPr>
+      </w:pPr>
+      <w:r>
+        <w:rPr>
+          <w:color w:val="000000"/>
+          <w:sz w:val="24"/>
+          <w:szCs w:val="24"/>
+          <w:highlight w:val="white"/>
+        </w:rPr>
         <w:t xml:space="preserve">Los diccionarios de variables generados se </w:t>
       </w:r>
       <w:r>
@@ -4178,7 +4956,7 @@
         </w:rPr>
         <w:t xml:space="preserve"> mediante Google Drive mediante </w:t>
       </w:r>
-      <w:hyperlink r:id="rId10" w:history="1">
+      <w:hyperlink r:id="rId11" w:history="1">
         <w:r>
           <w:rPr>
             <w:rStyle w:val="Hipervnculo"/>
@@ -4197,6 +4975,25 @@
           <w:highlight w:val="white"/>
         </w:rPr>
         <w:t xml:space="preserve"> provisto por la contraparte de WCS.</w:t>
+      </w:r>
+    </w:p>
+    <w:p>
+      <w:pPr>
+        <w:rPr>
+          <w:color w:val="000000"/>
+          <w:sz w:val="24"/>
+          <w:szCs w:val="24"/>
+          <w:highlight w:val="white"/>
+        </w:rPr>
+      </w:pPr>
+      <w:r>
+        <w:rPr>
+          <w:color w:val="000000"/>
+          <w:sz w:val="24"/>
+          <w:szCs w:val="24"/>
+          <w:highlight w:val="white"/>
+        </w:rPr>
+        <w:br w:type="page"/>
       </w:r>
     </w:p>
     <w:p>
@@ -4290,16 +5087,25 @@
           <w:szCs w:val="24"/>
           <w:highlight w:val="white"/>
         </w:rPr>
-        <w:t>La estructura de las bases de datos revisadas varía considerablemente dependiendo de la fuente de la información a la que pertenece. Por ejemplo, las bases de la Fiscalía General de  Estado y Consejo de la Judicatura están mejor estructuradas, mientras que las bases del MAATE y UPMA necesitarán</w:t>
-      </w:r>
-      <w:r>
-        <w:rPr>
-          <w:color w:val="000000"/>
-          <w:sz w:val="24"/>
-          <w:szCs w:val="24"/>
-          <w:highlight w:val="white"/>
-        </w:rPr>
-        <w:t xml:space="preserve"> cambios tanto de forma como de fondo, hasta conseguir una base de datos que permita establecer su nivel de integración con las otras fuentes de información.</w:t>
+        <w:t>La estructura de las bases de datos revisadas varía considerablemente dependiendo de la fuente de la información a la que pertenece. Por ejemplo, las bases de la Fiscalía General de</w:t>
+      </w:r>
+      <w:r>
+        <w:rPr>
+          <w:color w:val="000000"/>
+          <w:sz w:val="24"/>
+          <w:szCs w:val="24"/>
+          <w:highlight w:val="white"/>
+        </w:rPr>
+        <w:t>l</w:t>
+      </w:r>
+      <w:r>
+        <w:rPr>
+          <w:color w:val="000000"/>
+          <w:sz w:val="24"/>
+          <w:szCs w:val="24"/>
+          <w:highlight w:val="white"/>
+        </w:rPr>
+        <w:t xml:space="preserve"> Estado y Consejo de la Judicatura están mejor estructuradas, mientras que las bases del MAATE y UPMA necesitarán cambios tanto de forma como de fondo, hasta conseguir una base de datos que permita establecer su nivel de integración con las otras fuentes de información.</w:t>
       </w:r>
     </w:p>
     <w:p>
@@ -4352,7 +5158,6 @@
           <w:szCs w:val="24"/>
           <w:highlight w:val="white"/>
         </w:rPr>
-        <w:lastRenderedPageBreak/>
         <w:t>El uso de los diccionarios de variables construidos sirve</w:t>
       </w:r>
       <w:r>
@@ -4380,26 +5185,25 @@
           <w:szCs w:val="24"/>
           <w:highlight w:val="white"/>
         </w:rPr>
-        <w:t xml:space="preserve"> para que el resultado de los mismos sean </w:t>
-      </w:r>
-      <w:r>
-        <w:rPr>
-          <w:i/>
-          <w:color w:val="000000"/>
-          <w:sz w:val="24"/>
-          <w:szCs w:val="24"/>
-          <w:highlight w:val="white"/>
-        </w:rPr>
-        <w:t>bases de datos</w:t>
-      </w:r>
-      <w:r>
-        <w:rPr>
-          <w:color w:val="000000"/>
-          <w:sz w:val="24"/>
-          <w:szCs w:val="24"/>
-          <w:highlight w:val="white"/>
-        </w:rPr>
-        <w:t xml:space="preserve"> en las que el procesamiento sea directo.</w:t>
+        <w:t xml:space="preserve"> para que el resultado de los mismos </w:t>
+      </w:r>
+      <w:r>
+        <w:rPr>
+          <w:color w:val="000000"/>
+          <w:sz w:val="24"/>
+          <w:szCs w:val="24"/>
+          <w:highlight w:val="white"/>
+        </w:rPr>
+        <w:t>sean bases de datos en las</w:t>
+      </w:r>
+      <w:r>
+        <w:rPr>
+          <w:color w:val="000000"/>
+          <w:sz w:val="24"/>
+          <w:szCs w:val="24"/>
+          <w:highlight w:val="white"/>
+        </w:rPr>
+        <w:t xml:space="preserve"> que el procesamiento sea directo.</w:t>
       </w:r>
     </w:p>
     <w:p>
@@ -4452,70 +5256,7 @@
           <w:szCs w:val="24"/>
           <w:highlight w:val="white"/>
         </w:rPr>
-        <w:t xml:space="preserve">La estandarización </w:t>
-      </w:r>
-      <w:r>
-        <w:rPr>
-          <w:color w:val="000000"/>
-          <w:sz w:val="24"/>
-          <w:szCs w:val="24"/>
-          <w:highlight w:val="white"/>
-        </w:rPr>
-        <w:t xml:space="preserve">de </w:t>
-      </w:r>
-      <w:r>
-        <w:rPr>
-          <w:color w:val="000000"/>
-          <w:sz w:val="24"/>
-          <w:szCs w:val="24"/>
-          <w:highlight w:val="white"/>
-        </w:rPr>
-        <w:t xml:space="preserve">los nombres y la fuente de datos (categorías de las variables), comunes </w:t>
-      </w:r>
-      <w:r>
-        <w:rPr>
-          <w:color w:val="000000"/>
-          <w:sz w:val="24"/>
-          <w:szCs w:val="24"/>
-          <w:highlight w:val="white"/>
-        </w:rPr>
-        <w:t>entre las diferentes bases de datos permitir</w:t>
-      </w:r>
-      <w:r>
-        <w:rPr>
-          <w:color w:val="000000"/>
-          <w:sz w:val="24"/>
-          <w:szCs w:val="24"/>
-          <w:highlight w:val="white"/>
-        </w:rPr>
-        <w:t>ía</w:t>
-      </w:r>
-      <w:r>
-        <w:rPr>
-          <w:color w:val="000000"/>
-          <w:sz w:val="24"/>
-          <w:szCs w:val="24"/>
-          <w:highlight w:val="white"/>
-        </w:rPr>
-        <w:t xml:space="preserve"> un registro más exacto</w:t>
-      </w:r>
-      <w:r>
-        <w:rPr>
-          <w:color w:val="000000"/>
-          <w:sz w:val="24"/>
-          <w:szCs w:val="24"/>
-          <w:highlight w:val="white"/>
-        </w:rPr>
-        <w:t xml:space="preserve">, integración más fluida </w:t>
-      </w:r>
-      <w:r>
-        <w:rPr>
-          <w:color w:val="000000"/>
-          <w:sz w:val="24"/>
-          <w:szCs w:val="24"/>
-          <w:highlight w:val="white"/>
-        </w:rPr>
-        <w:t xml:space="preserve"> y comparación directa de los resultados.</w:t>
+        <w:t>La estandarización de los nombres y la fuente de datos (categorías de las variables), comunes entre las diferentes bases de datos permitiría un registro más exacto, integración más fluida y comparación directa de los resultados.</w:t>
       </w:r>
     </w:p>
     <w:p>
@@ -4608,21 +5349,155 @@
           <w:szCs w:val="24"/>
           <w:highlight w:val="white"/>
         </w:rPr>
-        <w:t>Los diccionarios de variables realizados son el insumo principal para continuar con el desarrollo de la consultoría</w:t>
-      </w:r>
-      <w:r>
-        <w:rPr>
-          <w:color w:val="000000"/>
-          <w:sz w:val="24"/>
-          <w:szCs w:val="24"/>
-          <w:highlight w:val="white"/>
-        </w:rPr>
-        <w:t>, empezando por un análisis de consistencia y duplicidad, dando paso al diagnóstico del nivel de integración entre las diferentes fuentes de información con la finalidad de mitigar las brechas de información presentes.</w:t>
+        <w:t>Los diccionarios de variables realizados son el insumo principal para continuar con el desarrollo de la consultoría, empezando por un análisis de consistencia y duplicidad, dando paso al diagnóstico del nivel de integración entre las diferentes fuentes de información con la finalidad de mitigar las brechas de información presentes.</w:t>
+      </w:r>
+    </w:p>
+    <w:p>
+      <w:pPr>
+        <w:pStyle w:val="Prrafodelista"/>
+        <w:pBdr>
+          <w:top w:val="nil"/>
+          <w:left w:val="nil"/>
+          <w:bottom w:val="nil"/>
+          <w:right w:val="nil"/>
+          <w:between w:val="nil"/>
+        </w:pBdr>
+        <w:spacing w:after="120"/>
+        <w:jc w:val="both"/>
+        <w:rPr>
+          <w:color w:val="000000"/>
+          <w:sz w:val="24"/>
+          <w:szCs w:val="24"/>
+          <w:highlight w:val="white"/>
+        </w:rPr>
+      </w:pPr>
+    </w:p>
+    <w:p>
+      <w:pPr>
+        <w:pStyle w:val="Prrafodelista"/>
+        <w:pBdr>
+          <w:top w:val="nil"/>
+          <w:left w:val="nil"/>
+          <w:bottom w:val="nil"/>
+          <w:right w:val="nil"/>
+          <w:between w:val="nil"/>
+        </w:pBdr>
+        <w:spacing w:after="120"/>
+        <w:jc w:val="both"/>
+        <w:rPr>
+          <w:sz w:val="24"/>
+          <w:szCs w:val="24"/>
+        </w:rPr>
+      </w:pPr>
+      <w:r>
+        <w:rPr>
+          <w:color w:val="000000"/>
+          <w:sz w:val="24"/>
+          <w:szCs w:val="24"/>
+          <w:highlight w:val="white"/>
+        </w:rPr>
+        <w:t xml:space="preserve">El análisis de consistencia consiste en verificar si los datos ingresados en la variable cumplen con lo requerido en la misma. Por ejemplo, si en la variable </w:t>
+      </w:r>
+      <w:r>
+        <w:rPr>
+          <w:i/>
+          <w:iCs/>
+          <w:sz w:val="24"/>
+          <w:szCs w:val="24"/>
+        </w:rPr>
+        <w:t>Especie</w:t>
+      </w:r>
+      <w:r>
+        <w:rPr>
+          <w:sz w:val="24"/>
+          <w:szCs w:val="24"/>
+        </w:rPr>
+        <w:t>, hace referencia a el nombre científico de la especie traficada, esta no incluya valores numéricos. Otro ejemplo, si en la variable Peso/Volumen se detalla el peso/volumen de la vida silvestre rescatada, esta no tenga valores negativos.</w:t>
+      </w:r>
+    </w:p>
+    <w:p>
+      <w:pPr>
+        <w:pStyle w:val="Prrafodelista"/>
+        <w:pBdr>
+          <w:top w:val="nil"/>
+          <w:left w:val="nil"/>
+          <w:bottom w:val="nil"/>
+          <w:right w:val="nil"/>
+          <w:between w:val="nil"/>
+        </w:pBdr>
+        <w:spacing w:after="120"/>
+        <w:jc w:val="both"/>
+        <w:rPr>
+          <w:sz w:val="24"/>
+          <w:szCs w:val="24"/>
+        </w:rPr>
+      </w:pPr>
+    </w:p>
+    <w:p>
+      <w:pPr>
+        <w:pStyle w:val="Prrafodelista"/>
+        <w:pBdr>
+          <w:top w:val="nil"/>
+          <w:left w:val="nil"/>
+          <w:bottom w:val="nil"/>
+          <w:right w:val="nil"/>
+          <w:between w:val="nil"/>
+        </w:pBdr>
+        <w:spacing w:after="120"/>
+        <w:jc w:val="both"/>
+        <w:rPr>
+          <w:color w:val="000000"/>
+          <w:sz w:val="24"/>
+          <w:szCs w:val="24"/>
+          <w:highlight w:val="white"/>
+        </w:rPr>
+      </w:pPr>
+      <w:r>
+        <w:rPr>
+          <w:sz w:val="24"/>
+          <w:szCs w:val="24"/>
+        </w:rPr>
+        <w:t xml:space="preserve">Por otra parte, el análisis de duplicidad se centra en asegurar que cada registro en la base de datos sea único. Esto se verifica a través de sus variables de identificación, </w:t>
+      </w:r>
+      <w:r>
+        <w:rPr>
+          <w:sz w:val="24"/>
+          <w:szCs w:val="24"/>
+        </w:rPr>
+        <w:t>las cuales no deberían tener valores perdidos ni repetidos, presentando u</w:t>
+      </w:r>
+      <w:r>
+        <w:rPr>
+          <w:sz w:val="24"/>
+          <w:szCs w:val="24"/>
+        </w:rPr>
+        <w:t xml:space="preserve">n proceso </w:t>
+      </w:r>
+      <w:r>
+        <w:rPr>
+          <w:sz w:val="24"/>
+          <w:szCs w:val="24"/>
+        </w:rPr>
+        <w:t xml:space="preserve">claro y </w:t>
+      </w:r>
+      <w:r>
+        <w:rPr>
+          <w:sz w:val="24"/>
+          <w:szCs w:val="24"/>
+        </w:rPr>
+        <w:t>estandarizado de construcción</w:t>
+      </w:r>
+      <w:r>
+        <w:rPr>
+          <w:sz w:val="24"/>
+          <w:szCs w:val="24"/>
+        </w:rPr>
+        <w:t>.</w:t>
       </w:r>
     </w:p>
     <w:sectPr>
-      <w:headerReference w:type="default" r:id="rId11"/>
-      <w:footerReference w:type="default" r:id="rId12"/>
+      <w:headerReference w:type="default" r:id="rId12"/>
+      <w:footerReference w:type="default" r:id="rId13"/>
       <w:pgSz w:w="12240" w:h="15840"/>
       <w:pgMar w:top="1440" w:right="1440" w:bottom="1440" w:left="1440" w:header="720" w:footer="720" w:gutter="0"/>
       <w:pgNumType w:start="1"/>
@@ -4633,7 +5508,7 @@
 </file>
 
 <file path=word/endnotes.xml><?xml version="1.0" encoding="utf-8"?>
-<w:endnotes xmlns:wpc="http://schemas.microsoft.com/office/word/2010/wordprocessingCanvas" xmlns:mc="http://schemas.openxmlformats.org/markup-compatibility/2006" xmlns:o="urn:schemas-microsoft-com:office:office" xmlns:r="http://schemas.openxmlformats.org/officeDocument/2006/relationships" xmlns:m="http://schemas.openxmlformats.org/officeDocument/2006/math" xmlns:v="urn:schemas-microsoft-com:vml" xmlns:wp14="http://schemas.microsoft.com/office/word/2010/wordprocessingDrawing" xmlns:wp="http://schemas.openxmlformats.org/drawingml/2006/wordprocessingDrawing" xmlns:w10="urn:schemas-microsoft-com:office:word" xmlns:w="http://schemas.openxmlformats.org/wordprocessingml/2006/main" xmlns:w14="http://schemas.microsoft.com/office/word/2010/wordml" xmlns:w15="http://schemas.microsoft.com/office/word/2012/wordml" xmlns:wpg="http://schemas.microsoft.com/office/word/2010/wordprocessingGroup" xmlns:wpi="http://schemas.microsoft.com/office/word/2010/wordprocessingInk" xmlns:wne="http://schemas.microsoft.com/office/word/2006/wordml" xmlns:wps="http://schemas.microsoft.com/office/word/2010/wordprocessingShape" mc:Ignorable="w14 w15 wp14">
+<w:endnotes xmlns:wpc="http://schemas.microsoft.com/office/word/2010/wordprocessingCanvas" xmlns:cx="http://schemas.microsoft.com/office/drawing/2014/chartex" xmlns:cx1="http://schemas.microsoft.com/office/drawing/2015/9/8/chartex" xmlns:cx2="http://schemas.microsoft.com/office/drawing/2015/10/21/chartex" xmlns:cx3="http://schemas.microsoft.com/office/drawing/2016/5/9/chartex" xmlns:cx4="http://schemas.microsoft.com/office/drawing/2016/5/10/chartex" xmlns:cx5="http://schemas.microsoft.com/office/drawing/2016/5/11/chartex" xmlns:cx6="http://schemas.microsoft.com/office/drawing/2016/5/12/chartex" xmlns:cx7="http://schemas.microsoft.com/office/drawing/2016/5/13/chartex" xmlns:cx8="http://schemas.microsoft.com/office/drawing/2016/5/14/chartex" xmlns:mc="http://schemas.openxmlformats.org/markup-compatibility/2006" xmlns:aink="http://schemas.microsoft.com/office/drawing/2016/ink" xmlns:am3d="http://schemas.microsoft.com/office/drawing/2017/model3d" xmlns:o="urn:schemas-microsoft-com:office:office" xmlns:oel="http://schemas.microsoft.com/office/2019/extlst" xmlns:r="http://schemas.openxmlformats.org/officeDocument/2006/relationships" xmlns:m="http://schemas.openxmlformats.org/officeDocument/2006/math" xmlns:v="urn:schemas-microsoft-com:vml" xmlns:wp14="http://schemas.microsoft.com/office/word/2010/wordprocessingDrawing" xmlns:wp="http://schemas.openxmlformats.org/drawingml/2006/wordprocessingDrawing" xmlns:w10="urn:schemas-microsoft-com:office:word" xmlns:w="http://schemas.openxmlformats.org/wordprocessingml/2006/main" xmlns:w14="http://schemas.microsoft.com/office/word/2010/wordml" xmlns:w15="http://schemas.microsoft.com/office/word/2012/wordml" xmlns:w16cex="http://schemas.microsoft.com/office/word/2018/wordml/cex" xmlns:w16cid="http://schemas.microsoft.com/office/word/2016/wordml/cid" xmlns:w16="http://schemas.microsoft.com/office/word/2018/wordml" xmlns:w16du="http://schemas.microsoft.com/office/word/2023/wordml/word16du" xmlns:w16sdtdh="http://schemas.microsoft.com/office/word/2020/wordml/sdtdatahash" xmlns:w16sdtfl="http://schemas.microsoft.com/office/word/2024/wordml/sdtformatlock" xmlns:w16se="http://schemas.microsoft.com/office/word/2015/wordml/symex" xmlns:wpg="http://schemas.microsoft.com/office/word/2010/wordprocessingGroup" xmlns:wpi="http://schemas.microsoft.com/office/word/2010/wordprocessingInk" xmlns:wne="http://schemas.microsoft.com/office/word/2006/wordml" xmlns:wps="http://schemas.microsoft.com/office/word/2010/wordprocessingShape" mc:Ignorable="w14 w15 w16se w16cid w16 w16cex w16sdtdh w16sdtfl w16du wp14">
   <w:endnote w:type="separator" w:id="-1">
     <w:p>
       <w:pPr>
@@ -4658,7 +5533,7 @@
 </file>
 
 <file path=word/footer1.xml><?xml version="1.0" encoding="utf-8"?>
-<w:ftr xmlns:wpc="http://schemas.microsoft.com/office/word/2010/wordprocessingCanvas" xmlns:mc="http://schemas.openxmlformats.org/markup-compatibility/2006" xmlns:o="urn:schemas-microsoft-com:office:office" xmlns:r="http://schemas.openxmlformats.org/officeDocument/2006/relationships" xmlns:m="http://schemas.openxmlformats.org/officeDocument/2006/math" xmlns:v="urn:schemas-microsoft-com:vml" xmlns:wp14="http://schemas.microsoft.com/office/word/2010/wordprocessingDrawing" xmlns:wp="http://schemas.openxmlformats.org/drawingml/2006/wordprocessingDrawing" xmlns:w10="urn:schemas-microsoft-com:office:word" xmlns:w="http://schemas.openxmlformats.org/wordprocessingml/2006/main" xmlns:w14="http://schemas.microsoft.com/office/word/2010/wordml" xmlns:w15="http://schemas.microsoft.com/office/word/2012/wordml" xmlns:wpg="http://schemas.microsoft.com/office/word/2010/wordprocessingGroup" xmlns:wpi="http://schemas.microsoft.com/office/word/2010/wordprocessingInk" xmlns:wne="http://schemas.microsoft.com/office/word/2006/wordml" xmlns:wps="http://schemas.microsoft.com/office/word/2010/wordprocessingShape" mc:Ignorable="w14 w15 wp14">
+<w:ftr xmlns:wpc="http://schemas.microsoft.com/office/word/2010/wordprocessingCanvas" xmlns:cx="http://schemas.microsoft.com/office/drawing/2014/chartex" xmlns:cx1="http://schemas.microsoft.com/office/drawing/2015/9/8/chartex" xmlns:cx2="http://schemas.microsoft.com/office/drawing/2015/10/21/chartex" xmlns:cx3="http://schemas.microsoft.com/office/drawing/2016/5/9/chartex" xmlns:cx4="http://schemas.microsoft.com/office/drawing/2016/5/10/chartex" xmlns:cx5="http://schemas.microsoft.com/office/drawing/2016/5/11/chartex" xmlns:cx6="http://schemas.microsoft.com/office/drawing/2016/5/12/chartex" xmlns:cx7="http://schemas.microsoft.com/office/drawing/2016/5/13/chartex" xmlns:cx8="http://schemas.microsoft.com/office/drawing/2016/5/14/chartex" xmlns:mc="http://schemas.openxmlformats.org/markup-compatibility/2006" xmlns:aink="http://schemas.microsoft.com/office/drawing/2016/ink" xmlns:am3d="http://schemas.microsoft.com/office/drawing/2017/model3d" xmlns:o="urn:schemas-microsoft-com:office:office" xmlns:oel="http://schemas.microsoft.com/office/2019/extlst" xmlns:r="http://schemas.openxmlformats.org/officeDocument/2006/relationships" xmlns:m="http://schemas.openxmlformats.org/officeDocument/2006/math" xmlns:v="urn:schemas-microsoft-com:vml" xmlns:wp14="http://schemas.microsoft.com/office/word/2010/wordprocessingDrawing" xmlns:wp="http://schemas.openxmlformats.org/drawingml/2006/wordprocessingDrawing" xmlns:w10="urn:schemas-microsoft-com:office:word" xmlns:w="http://schemas.openxmlformats.org/wordprocessingml/2006/main" xmlns:w14="http://schemas.microsoft.com/office/word/2010/wordml" xmlns:w15="http://schemas.microsoft.com/office/word/2012/wordml" xmlns:w16cex="http://schemas.microsoft.com/office/word/2018/wordml/cex" xmlns:w16cid="http://schemas.microsoft.com/office/word/2016/wordml/cid" xmlns:w16="http://schemas.microsoft.com/office/word/2018/wordml" xmlns:w16du="http://schemas.microsoft.com/office/word/2023/wordml/word16du" xmlns:w16sdtdh="http://schemas.microsoft.com/office/word/2020/wordml/sdtdatahash" xmlns:w16sdtfl="http://schemas.microsoft.com/office/word/2024/wordml/sdtformatlock" xmlns:w16se="http://schemas.microsoft.com/office/word/2015/wordml/symex" xmlns:wpg="http://schemas.microsoft.com/office/word/2010/wordprocessingGroup" xmlns:wpi="http://schemas.microsoft.com/office/word/2010/wordprocessingInk" xmlns:wne="http://schemas.microsoft.com/office/word/2006/wordml" xmlns:wps="http://schemas.microsoft.com/office/word/2010/wordprocessingShape" mc:Ignorable="w14 w15 w16se w16cid w16 w16cex w16sdtdh w16sdtfl w16du wp14">
   <w:p>
     <w:pPr>
       <w:jc w:val="right"/>
@@ -4676,7 +5551,7 @@
       <w:rPr>
         <w:noProof/>
       </w:rPr>
-      <w:t>2</w:t>
+      <w:t>4</w:t>
     </w:r>
     <w:r>
       <w:fldChar w:fldCharType="end"/>
@@ -4686,7 +5561,7 @@
 </file>
 
 <file path=word/footnotes.xml><?xml version="1.0" encoding="utf-8"?>
-<w:footnotes xmlns:wpc="http://schemas.microsoft.com/office/word/2010/wordprocessingCanvas" xmlns:mc="http://schemas.openxmlformats.org/markup-compatibility/2006" xmlns:o="urn:schemas-microsoft-com:office:office" xmlns:r="http://schemas.openxmlformats.org/officeDocument/2006/relationships" xmlns:m="http://schemas.openxmlformats.org/officeDocument/2006/math" xmlns:v="urn:schemas-microsoft-com:vml" xmlns:wp14="http://schemas.microsoft.com/office/word/2010/wordprocessingDrawing" xmlns:wp="http://schemas.openxmlformats.org/drawingml/2006/wordprocessingDrawing" xmlns:w10="urn:schemas-microsoft-com:office:word" xmlns:w="http://schemas.openxmlformats.org/wordprocessingml/2006/main" xmlns:w14="http://schemas.microsoft.com/office/word/2010/wordml" xmlns:w15="http://schemas.microsoft.com/office/word/2012/wordml" xmlns:wpg="http://schemas.microsoft.com/office/word/2010/wordprocessingGroup" xmlns:wpi="http://schemas.microsoft.com/office/word/2010/wordprocessingInk" xmlns:wne="http://schemas.microsoft.com/office/word/2006/wordml" xmlns:wps="http://schemas.microsoft.com/office/word/2010/wordprocessingShape" mc:Ignorable="w14 w15 wp14">
+<w:footnotes xmlns:wpc="http://schemas.microsoft.com/office/word/2010/wordprocessingCanvas" xmlns:cx="http://schemas.microsoft.com/office/drawing/2014/chartex" xmlns:cx1="http://schemas.microsoft.com/office/drawing/2015/9/8/chartex" xmlns:cx2="http://schemas.microsoft.com/office/drawing/2015/10/21/chartex" xmlns:cx3="http://schemas.microsoft.com/office/drawing/2016/5/9/chartex" xmlns:cx4="http://schemas.microsoft.com/office/drawing/2016/5/10/chartex" xmlns:cx5="http://schemas.microsoft.com/office/drawing/2016/5/11/chartex" xmlns:cx6="http://schemas.microsoft.com/office/drawing/2016/5/12/chartex" xmlns:cx7="http://schemas.microsoft.com/office/drawing/2016/5/13/chartex" xmlns:cx8="http://schemas.microsoft.com/office/drawing/2016/5/14/chartex" xmlns:mc="http://schemas.openxmlformats.org/markup-compatibility/2006" xmlns:aink="http://schemas.microsoft.com/office/drawing/2016/ink" xmlns:am3d="http://schemas.microsoft.com/office/drawing/2017/model3d" xmlns:o="urn:schemas-microsoft-com:office:office" xmlns:oel="http://schemas.microsoft.com/office/2019/extlst" xmlns:r="http://schemas.openxmlformats.org/officeDocument/2006/relationships" xmlns:m="http://schemas.openxmlformats.org/officeDocument/2006/math" xmlns:v="urn:schemas-microsoft-com:vml" xmlns:wp14="http://schemas.microsoft.com/office/word/2010/wordprocessingDrawing" xmlns:wp="http://schemas.openxmlformats.org/drawingml/2006/wordprocessingDrawing" xmlns:w10="urn:schemas-microsoft-com:office:word" xmlns:w="http://schemas.openxmlformats.org/wordprocessingml/2006/main" xmlns:w14="http://schemas.microsoft.com/office/word/2010/wordml" xmlns:w15="http://schemas.microsoft.com/office/word/2012/wordml" xmlns:w16cex="http://schemas.microsoft.com/office/word/2018/wordml/cex" xmlns:w16cid="http://schemas.microsoft.com/office/word/2016/wordml/cid" xmlns:w16="http://schemas.microsoft.com/office/word/2018/wordml" xmlns:w16du="http://schemas.microsoft.com/office/word/2023/wordml/word16du" xmlns:w16sdtdh="http://schemas.microsoft.com/office/word/2020/wordml/sdtdatahash" xmlns:w16sdtfl="http://schemas.microsoft.com/office/word/2024/wordml/sdtformatlock" xmlns:w16se="http://schemas.microsoft.com/office/word/2015/wordml/symex" xmlns:wpg="http://schemas.microsoft.com/office/word/2010/wordprocessingGroup" xmlns:wpi="http://schemas.microsoft.com/office/word/2010/wordprocessingInk" xmlns:wne="http://schemas.microsoft.com/office/word/2006/wordml" xmlns:wps="http://schemas.microsoft.com/office/word/2010/wordprocessingShape" mc:Ignorable="w14 w15 w16se w16cid w16 w16cex w16sdtdh w16sdtfl w16du wp14">
   <w:footnote w:type="separator" w:id="-1">
     <w:p>
       <w:pPr>
@@ -4711,6 +5586,25 @@
     <w:p>
       <w:pPr>
         <w:pStyle w:val="Textonotapie"/>
+      </w:pPr>
+      <w:r>
+        <w:rPr>
+          <w:rStyle w:val="Refdenotaalpie"/>
+        </w:rPr>
+        <w:footnoteRef/>
+      </w:r>
+      <w:r>
+        <w:t xml:space="preserve"> L</w:t>
+      </w:r>
+      <w:r>
+        <w:t>os metadatos se definen como datos estructurados que describen las características de otros datos, con el propósito de mejorar su comprensión, gestión y uso dentro de un sistema de información.</w:t>
+      </w:r>
+    </w:p>
+  </w:footnote>
+  <w:footnote w:id="2">
+    <w:p>
+      <w:pPr>
+        <w:pStyle w:val="Textonotapie"/>
         <w:rPr>
           <w:lang w:val="es-ES"/>
         </w:rPr>
@@ -4728,35 +5622,7 @@
         <w:rPr>
           <w:lang w:val="es-ES"/>
         </w:rPr>
-        <w:t>GPD por sus siglas en inglés (General-</w:t>
-      </w:r>
-      <w:proofErr w:type="spellStart"/>
-      <w:r>
-        <w:rPr>
-          <w:lang w:val="es-ES"/>
-        </w:rPr>
-        <w:t>Purpose</w:t>
-      </w:r>
-      <w:proofErr w:type="spellEnd"/>
-      <w:r>
-        <w:rPr>
-          <w:lang w:val="es-ES"/>
-        </w:rPr>
-        <w:t xml:space="preserve"> </w:t>
-      </w:r>
-      <w:proofErr w:type="spellStart"/>
-      <w:r>
-        <w:rPr>
-          <w:lang w:val="es-ES"/>
-        </w:rPr>
-        <w:t>Datatypes</w:t>
-      </w:r>
-      <w:proofErr w:type="spellEnd"/>
-      <w:r>
-        <w:rPr>
-          <w:lang w:val="es-ES"/>
-        </w:rPr>
-        <w:t>).</w:t>
+        <w:t>GPD por sus siglas en inglés (General-Purpose Datatypes).</w:t>
       </w:r>
     </w:p>
   </w:footnote>
@@ -4764,7 +5630,7 @@
 </file>
 
 <file path=word/header1.xml><?xml version="1.0" encoding="utf-8"?>
-<w:hdr xmlns:wpc="http://schemas.microsoft.com/office/word/2010/wordprocessingCanvas" xmlns:mc="http://schemas.openxmlformats.org/markup-compatibility/2006" xmlns:o="urn:schemas-microsoft-com:office:office" xmlns:r="http://schemas.openxmlformats.org/officeDocument/2006/relationships" xmlns:m="http://schemas.openxmlformats.org/officeDocument/2006/math" xmlns:v="urn:schemas-microsoft-com:vml" xmlns:wp14="http://schemas.microsoft.com/office/word/2010/wordprocessingDrawing" xmlns:wp="http://schemas.openxmlformats.org/drawingml/2006/wordprocessingDrawing" xmlns:w10="urn:schemas-microsoft-com:office:word" xmlns:w="http://schemas.openxmlformats.org/wordprocessingml/2006/main" xmlns:w14="http://schemas.microsoft.com/office/word/2010/wordml" xmlns:w15="http://schemas.microsoft.com/office/word/2012/wordml" xmlns:wpg="http://schemas.microsoft.com/office/word/2010/wordprocessingGroup" xmlns:wpi="http://schemas.microsoft.com/office/word/2010/wordprocessingInk" xmlns:wne="http://schemas.microsoft.com/office/word/2006/wordml" xmlns:wps="http://schemas.microsoft.com/office/word/2010/wordprocessingShape" mc:Ignorable="w14 w15 wp14">
+<w:hdr xmlns:wpc="http://schemas.microsoft.com/office/word/2010/wordprocessingCanvas" xmlns:cx="http://schemas.microsoft.com/office/drawing/2014/chartex" xmlns:cx1="http://schemas.microsoft.com/office/drawing/2015/9/8/chartex" xmlns:cx2="http://schemas.microsoft.com/office/drawing/2015/10/21/chartex" xmlns:cx3="http://schemas.microsoft.com/office/drawing/2016/5/9/chartex" xmlns:cx4="http://schemas.microsoft.com/office/drawing/2016/5/10/chartex" xmlns:cx5="http://schemas.microsoft.com/office/drawing/2016/5/11/chartex" xmlns:cx6="http://schemas.microsoft.com/office/drawing/2016/5/12/chartex" xmlns:cx7="http://schemas.microsoft.com/office/drawing/2016/5/13/chartex" xmlns:cx8="http://schemas.microsoft.com/office/drawing/2016/5/14/chartex" xmlns:mc="http://schemas.openxmlformats.org/markup-compatibility/2006" xmlns:aink="http://schemas.microsoft.com/office/drawing/2016/ink" xmlns:am3d="http://schemas.microsoft.com/office/drawing/2017/model3d" xmlns:o="urn:schemas-microsoft-com:office:office" xmlns:oel="http://schemas.microsoft.com/office/2019/extlst" xmlns:r="http://schemas.openxmlformats.org/officeDocument/2006/relationships" xmlns:m="http://schemas.openxmlformats.org/officeDocument/2006/math" xmlns:v="urn:schemas-microsoft-com:vml" xmlns:wp14="http://schemas.microsoft.com/office/word/2010/wordprocessingDrawing" xmlns:wp="http://schemas.openxmlformats.org/drawingml/2006/wordprocessingDrawing" xmlns:w10="urn:schemas-microsoft-com:office:word" xmlns:w="http://schemas.openxmlformats.org/wordprocessingml/2006/main" xmlns:w14="http://schemas.microsoft.com/office/word/2010/wordml" xmlns:w15="http://schemas.microsoft.com/office/word/2012/wordml" xmlns:w16cex="http://schemas.microsoft.com/office/word/2018/wordml/cex" xmlns:w16cid="http://schemas.microsoft.com/office/word/2016/wordml/cid" xmlns:w16="http://schemas.microsoft.com/office/word/2018/wordml" xmlns:w16du="http://schemas.microsoft.com/office/word/2023/wordml/word16du" xmlns:w16sdtdh="http://schemas.microsoft.com/office/word/2020/wordml/sdtdatahash" xmlns:w16sdtfl="http://schemas.microsoft.com/office/word/2024/wordml/sdtformatlock" xmlns:w16se="http://schemas.microsoft.com/office/word/2015/wordml/symex" xmlns:wpg="http://schemas.microsoft.com/office/word/2010/wordprocessingGroup" xmlns:wpi="http://schemas.microsoft.com/office/word/2010/wordprocessingInk" xmlns:wne="http://schemas.microsoft.com/office/word/2006/wordml" xmlns:wps="http://schemas.microsoft.com/office/word/2010/wordprocessingShape" mc:Ignorable="w14 w15 w16se w16cid w16 w16cex w16sdtdh w16sdtfl w16du wp14">
   <w:p>
     <w:r>
       <w:rPr>
@@ -4811,8 +5677,8 @@
 </file>
 
 <file path=word/numbering.xml><?xml version="1.0" encoding="utf-8"?>
-<w:numbering xmlns:wpc="http://schemas.microsoft.com/office/word/2010/wordprocessingCanvas" xmlns:mc="http://schemas.openxmlformats.org/markup-compatibility/2006" xmlns:o="urn:schemas-microsoft-com:office:office" xmlns:r="http://schemas.openxmlformats.org/officeDocument/2006/relationships" xmlns:m="http://schemas.openxmlformats.org/officeDocument/2006/math" xmlns:v="urn:schemas-microsoft-com:vml" xmlns:wp14="http://schemas.microsoft.com/office/word/2010/wordprocessingDrawing" xmlns:wp="http://schemas.openxmlformats.org/drawingml/2006/wordprocessingDrawing" xmlns:w10="urn:schemas-microsoft-com:office:word" xmlns:w="http://schemas.openxmlformats.org/wordprocessingml/2006/main" xmlns:w14="http://schemas.microsoft.com/office/word/2010/wordml" xmlns:w15="http://schemas.microsoft.com/office/word/2012/wordml" xmlns:wpg="http://schemas.microsoft.com/office/word/2010/wordprocessingGroup" xmlns:wpi="http://schemas.microsoft.com/office/word/2010/wordprocessingInk" xmlns:wne="http://schemas.microsoft.com/office/word/2006/wordml" xmlns:wps="http://schemas.microsoft.com/office/word/2010/wordprocessingShape" mc:Ignorable="w14 w15 wp14">
-  <w:abstractNum w:abstractNumId="0">
+<w:numbering xmlns:wpc="http://schemas.microsoft.com/office/word/2010/wordprocessingCanvas" xmlns:cx="http://schemas.microsoft.com/office/drawing/2014/chartex" xmlns:cx1="http://schemas.microsoft.com/office/drawing/2015/9/8/chartex" xmlns:cx2="http://schemas.microsoft.com/office/drawing/2015/10/21/chartex" xmlns:cx3="http://schemas.microsoft.com/office/drawing/2016/5/9/chartex" xmlns:cx4="http://schemas.microsoft.com/office/drawing/2016/5/10/chartex" xmlns:cx5="http://schemas.microsoft.com/office/drawing/2016/5/11/chartex" xmlns:cx6="http://schemas.microsoft.com/office/drawing/2016/5/12/chartex" xmlns:cx7="http://schemas.microsoft.com/office/drawing/2016/5/13/chartex" xmlns:cx8="http://schemas.microsoft.com/office/drawing/2016/5/14/chartex" xmlns:mc="http://schemas.openxmlformats.org/markup-compatibility/2006" xmlns:aink="http://schemas.microsoft.com/office/drawing/2016/ink" xmlns:am3d="http://schemas.microsoft.com/office/drawing/2017/model3d" xmlns:o="urn:schemas-microsoft-com:office:office" xmlns:oel="http://schemas.microsoft.com/office/2019/extlst" xmlns:r="http://schemas.openxmlformats.org/officeDocument/2006/relationships" xmlns:m="http://schemas.openxmlformats.org/officeDocument/2006/math" xmlns:v="urn:schemas-microsoft-com:vml" xmlns:wp14="http://schemas.microsoft.com/office/word/2010/wordprocessingDrawing" xmlns:wp="http://schemas.openxmlformats.org/drawingml/2006/wordprocessingDrawing" xmlns:w10="urn:schemas-microsoft-com:office:word" xmlns:w="http://schemas.openxmlformats.org/wordprocessingml/2006/main" xmlns:w14="http://schemas.microsoft.com/office/word/2010/wordml" xmlns:w15="http://schemas.microsoft.com/office/word/2012/wordml" xmlns:w16cex="http://schemas.microsoft.com/office/word/2018/wordml/cex" xmlns:w16cid="http://schemas.microsoft.com/office/word/2016/wordml/cid" xmlns:w16="http://schemas.microsoft.com/office/word/2018/wordml" xmlns:w16du="http://schemas.microsoft.com/office/word/2023/wordml/word16du" xmlns:w16sdtdh="http://schemas.microsoft.com/office/word/2020/wordml/sdtdatahash" xmlns:w16sdtfl="http://schemas.microsoft.com/office/word/2024/wordml/sdtformatlock" xmlns:w16se="http://schemas.microsoft.com/office/word/2015/wordml/symex" xmlns:wpg="http://schemas.microsoft.com/office/word/2010/wordprocessingGroup" xmlns:wpi="http://schemas.microsoft.com/office/word/2010/wordprocessingInk" xmlns:wne="http://schemas.microsoft.com/office/word/2006/wordml" xmlns:wps="http://schemas.microsoft.com/office/word/2010/wordprocessingShape" mc:Ignorable="w14 w15 w16se w16cid w16 w16cex w16sdtdh w16sdtfl w16du wp14">
+  <w:abstractNum w:abstractNumId="0" w15:restartNumberingAfterBreak="0">
     <w:nsid w:val="0E43473F"/>
     <w:multiLevelType w:val="multilevel"/>
     <w:tmpl w:val="F43C4BAE"/>
@@ -4898,7 +5764,459 @@
       </w:pPr>
     </w:lvl>
   </w:abstractNum>
-  <w:abstractNum w:abstractNumId="1">
+  <w:abstractNum w:abstractNumId="1" w15:restartNumberingAfterBreak="0">
+    <w:nsid w:val="2E314C49"/>
+    <w:multiLevelType w:val="hybridMultilevel"/>
+    <w:tmpl w:val="A8229018"/>
+    <w:lvl w:ilvl="0" w:tplc="5178C554">
+      <w:start w:val="1"/>
+      <w:numFmt w:val="bullet"/>
+      <w:lvlText w:val="-"/>
+      <w:lvlJc w:val="left"/>
+      <w:pPr>
+        <w:ind w:left="1146" w:hanging="360"/>
+      </w:pPr>
+      <w:rPr>
+        <w:rFonts w:ascii="Calibri" w:hAnsi="Calibri" w:hint="default"/>
+      </w:rPr>
+    </w:lvl>
+    <w:lvl w:ilvl="1" w:tplc="FFFFFFFF" w:tentative="1">
+      <w:start w:val="1"/>
+      <w:numFmt w:val="bullet"/>
+      <w:lvlText w:val="o"/>
+      <w:lvlJc w:val="left"/>
+      <w:pPr>
+        <w:ind w:left="1866" w:hanging="360"/>
+      </w:pPr>
+      <w:rPr>
+        <w:rFonts w:ascii="Courier New" w:hAnsi="Courier New" w:cs="Courier New" w:hint="default"/>
+      </w:rPr>
+    </w:lvl>
+    <w:lvl w:ilvl="2" w:tplc="FFFFFFFF" w:tentative="1">
+      <w:start w:val="1"/>
+      <w:numFmt w:val="bullet"/>
+      <w:lvlText w:val=""/>
+      <w:lvlJc w:val="left"/>
+      <w:pPr>
+        <w:ind w:left="2586" w:hanging="360"/>
+      </w:pPr>
+      <w:rPr>
+        <w:rFonts w:ascii="Wingdings" w:hAnsi="Wingdings" w:hint="default"/>
+      </w:rPr>
+    </w:lvl>
+    <w:lvl w:ilvl="3" w:tplc="FFFFFFFF" w:tentative="1">
+      <w:start w:val="1"/>
+      <w:numFmt w:val="bullet"/>
+      <w:lvlText w:val=""/>
+      <w:lvlJc w:val="left"/>
+      <w:pPr>
+        <w:ind w:left="3306" w:hanging="360"/>
+      </w:pPr>
+      <w:rPr>
+        <w:rFonts w:ascii="Symbol" w:hAnsi="Symbol" w:hint="default"/>
+      </w:rPr>
+    </w:lvl>
+    <w:lvl w:ilvl="4" w:tplc="FFFFFFFF" w:tentative="1">
+      <w:start w:val="1"/>
+      <w:numFmt w:val="bullet"/>
+      <w:lvlText w:val="o"/>
+      <w:lvlJc w:val="left"/>
+      <w:pPr>
+        <w:ind w:left="4026" w:hanging="360"/>
+      </w:pPr>
+      <w:rPr>
+        <w:rFonts w:ascii="Courier New" w:hAnsi="Courier New" w:cs="Courier New" w:hint="default"/>
+      </w:rPr>
+    </w:lvl>
+    <w:lvl w:ilvl="5" w:tplc="FFFFFFFF" w:tentative="1">
+      <w:start w:val="1"/>
+      <w:numFmt w:val="bullet"/>
+      <w:lvlText w:val=""/>
+      <w:lvlJc w:val="left"/>
+      <w:pPr>
+        <w:ind w:left="4746" w:hanging="360"/>
+      </w:pPr>
+      <w:rPr>
+        <w:rFonts w:ascii="Wingdings" w:hAnsi="Wingdings" w:hint="default"/>
+      </w:rPr>
+    </w:lvl>
+    <w:lvl w:ilvl="6" w:tplc="FFFFFFFF" w:tentative="1">
+      <w:start w:val="1"/>
+      <w:numFmt w:val="bullet"/>
+      <w:lvlText w:val=""/>
+      <w:lvlJc w:val="left"/>
+      <w:pPr>
+        <w:ind w:left="5466" w:hanging="360"/>
+      </w:pPr>
+      <w:rPr>
+        <w:rFonts w:ascii="Symbol" w:hAnsi="Symbol" w:hint="default"/>
+      </w:rPr>
+    </w:lvl>
+    <w:lvl w:ilvl="7" w:tplc="FFFFFFFF" w:tentative="1">
+      <w:start w:val="1"/>
+      <w:numFmt w:val="bullet"/>
+      <w:lvlText w:val="o"/>
+      <w:lvlJc w:val="left"/>
+      <w:pPr>
+        <w:ind w:left="6186" w:hanging="360"/>
+      </w:pPr>
+      <w:rPr>
+        <w:rFonts w:ascii="Courier New" w:hAnsi="Courier New" w:cs="Courier New" w:hint="default"/>
+      </w:rPr>
+    </w:lvl>
+    <w:lvl w:ilvl="8" w:tplc="FFFFFFFF" w:tentative="1">
+      <w:start w:val="1"/>
+      <w:numFmt w:val="bullet"/>
+      <w:lvlText w:val=""/>
+      <w:lvlJc w:val="left"/>
+      <w:pPr>
+        <w:ind w:left="6906" w:hanging="360"/>
+      </w:pPr>
+      <w:rPr>
+        <w:rFonts w:ascii="Wingdings" w:hAnsi="Wingdings" w:hint="default"/>
+      </w:rPr>
+    </w:lvl>
+  </w:abstractNum>
+  <w:abstractNum w:abstractNumId="2" w15:restartNumberingAfterBreak="0">
+    <w:nsid w:val="328B4A96"/>
+    <w:multiLevelType w:val="multilevel"/>
+    <w:tmpl w:val="2578DBC8"/>
+    <w:lvl w:ilvl="0">
+      <w:start w:val="1"/>
+      <w:numFmt w:val="decimal"/>
+      <w:lvlText w:val="%1."/>
+      <w:lvlJc w:val="left"/>
+      <w:pPr>
+        <w:tabs>
+          <w:tab w:val="num" w:pos="720"/>
+        </w:tabs>
+        <w:ind w:left="720" w:hanging="360"/>
+      </w:pPr>
+    </w:lvl>
+    <w:lvl w:ilvl="1" w:tentative="1">
+      <w:start w:val="1"/>
+      <w:numFmt w:val="decimal"/>
+      <w:lvlText w:val="%2."/>
+      <w:lvlJc w:val="left"/>
+      <w:pPr>
+        <w:tabs>
+          <w:tab w:val="num" w:pos="1440"/>
+        </w:tabs>
+        <w:ind w:left="1440" w:hanging="360"/>
+      </w:pPr>
+    </w:lvl>
+    <w:lvl w:ilvl="2" w:tentative="1">
+      <w:start w:val="1"/>
+      <w:numFmt w:val="decimal"/>
+      <w:lvlText w:val="%3."/>
+      <w:lvlJc w:val="left"/>
+      <w:pPr>
+        <w:tabs>
+          <w:tab w:val="num" w:pos="2160"/>
+        </w:tabs>
+        <w:ind w:left="2160" w:hanging="360"/>
+      </w:pPr>
+    </w:lvl>
+    <w:lvl w:ilvl="3" w:tentative="1">
+      <w:start w:val="1"/>
+      <w:numFmt w:val="decimal"/>
+      <w:lvlText w:val="%4."/>
+      <w:lvlJc w:val="left"/>
+      <w:pPr>
+        <w:tabs>
+          <w:tab w:val="num" w:pos="2880"/>
+        </w:tabs>
+        <w:ind w:left="2880" w:hanging="360"/>
+      </w:pPr>
+    </w:lvl>
+    <w:lvl w:ilvl="4" w:tentative="1">
+      <w:start w:val="1"/>
+      <w:numFmt w:val="decimal"/>
+      <w:lvlText w:val="%5."/>
+      <w:lvlJc w:val="left"/>
+      <w:pPr>
+        <w:tabs>
+          <w:tab w:val="num" w:pos="3600"/>
+        </w:tabs>
+        <w:ind w:left="3600" w:hanging="360"/>
+      </w:pPr>
+    </w:lvl>
+    <w:lvl w:ilvl="5" w:tentative="1">
+      <w:start w:val="1"/>
+      <w:numFmt w:val="decimal"/>
+      <w:lvlText w:val="%6."/>
+      <w:lvlJc w:val="left"/>
+      <w:pPr>
+        <w:tabs>
+          <w:tab w:val="num" w:pos="4320"/>
+        </w:tabs>
+        <w:ind w:left="4320" w:hanging="360"/>
+      </w:pPr>
+    </w:lvl>
+    <w:lvl w:ilvl="6" w:tentative="1">
+      <w:start w:val="1"/>
+      <w:numFmt w:val="decimal"/>
+      <w:lvlText w:val="%7."/>
+      <w:lvlJc w:val="left"/>
+      <w:pPr>
+        <w:tabs>
+          <w:tab w:val="num" w:pos="5040"/>
+        </w:tabs>
+        <w:ind w:left="5040" w:hanging="360"/>
+      </w:pPr>
+    </w:lvl>
+    <w:lvl w:ilvl="7" w:tentative="1">
+      <w:start w:val="1"/>
+      <w:numFmt w:val="decimal"/>
+      <w:lvlText w:val="%8."/>
+      <w:lvlJc w:val="left"/>
+      <w:pPr>
+        <w:tabs>
+          <w:tab w:val="num" w:pos="5760"/>
+        </w:tabs>
+        <w:ind w:left="5760" w:hanging="360"/>
+      </w:pPr>
+    </w:lvl>
+    <w:lvl w:ilvl="8" w:tentative="1">
+      <w:start w:val="1"/>
+      <w:numFmt w:val="decimal"/>
+      <w:lvlText w:val="%9."/>
+      <w:lvlJc w:val="left"/>
+      <w:pPr>
+        <w:tabs>
+          <w:tab w:val="num" w:pos="6480"/>
+        </w:tabs>
+        <w:ind w:left="6480" w:hanging="360"/>
+      </w:pPr>
+    </w:lvl>
+  </w:abstractNum>
+  <w:abstractNum w:abstractNumId="3" w15:restartNumberingAfterBreak="0">
+    <w:nsid w:val="32BE5278"/>
+    <w:multiLevelType w:val="hybridMultilevel"/>
+    <w:tmpl w:val="E7DC8CCC"/>
+    <w:lvl w:ilvl="0" w:tplc="E27669B8">
+      <w:start w:val="1"/>
+      <w:numFmt w:val="bullet"/>
+      <w:lvlText w:val=""/>
+      <w:lvlJc w:val="left"/>
+      <w:pPr>
+        <w:ind w:left="1146" w:hanging="360"/>
+      </w:pPr>
+      <w:rPr>
+        <w:rFonts w:ascii="Symbol" w:hAnsi="Symbol" w:hint="default"/>
+      </w:rPr>
+    </w:lvl>
+    <w:lvl w:ilvl="1" w:tplc="FFFFFFFF" w:tentative="1">
+      <w:start w:val="1"/>
+      <w:numFmt w:val="bullet"/>
+      <w:lvlText w:val="o"/>
+      <w:lvlJc w:val="left"/>
+      <w:pPr>
+        <w:ind w:left="1866" w:hanging="360"/>
+      </w:pPr>
+      <w:rPr>
+        <w:rFonts w:ascii="Courier New" w:hAnsi="Courier New" w:cs="Courier New" w:hint="default"/>
+      </w:rPr>
+    </w:lvl>
+    <w:lvl w:ilvl="2" w:tplc="FFFFFFFF" w:tentative="1">
+      <w:start w:val="1"/>
+      <w:numFmt w:val="bullet"/>
+      <w:lvlText w:val=""/>
+      <w:lvlJc w:val="left"/>
+      <w:pPr>
+        <w:ind w:left="2586" w:hanging="360"/>
+      </w:pPr>
+      <w:rPr>
+        <w:rFonts w:ascii="Wingdings" w:hAnsi="Wingdings" w:hint="default"/>
+      </w:rPr>
+    </w:lvl>
+    <w:lvl w:ilvl="3" w:tplc="FFFFFFFF" w:tentative="1">
+      <w:start w:val="1"/>
+      <w:numFmt w:val="bullet"/>
+      <w:lvlText w:val=""/>
+      <w:lvlJc w:val="left"/>
+      <w:pPr>
+        <w:ind w:left="3306" w:hanging="360"/>
+      </w:pPr>
+      <w:rPr>
+        <w:rFonts w:ascii="Symbol" w:hAnsi="Symbol" w:hint="default"/>
+      </w:rPr>
+    </w:lvl>
+    <w:lvl w:ilvl="4" w:tplc="FFFFFFFF" w:tentative="1">
+      <w:start w:val="1"/>
+      <w:numFmt w:val="bullet"/>
+      <w:lvlText w:val="o"/>
+      <w:lvlJc w:val="left"/>
+      <w:pPr>
+        <w:ind w:left="4026" w:hanging="360"/>
+      </w:pPr>
+      <w:rPr>
+        <w:rFonts w:ascii="Courier New" w:hAnsi="Courier New" w:cs="Courier New" w:hint="default"/>
+      </w:rPr>
+    </w:lvl>
+    <w:lvl w:ilvl="5" w:tplc="FFFFFFFF" w:tentative="1">
+      <w:start w:val="1"/>
+      <w:numFmt w:val="bullet"/>
+      <w:lvlText w:val=""/>
+      <w:lvlJc w:val="left"/>
+      <w:pPr>
+        <w:ind w:left="4746" w:hanging="360"/>
+      </w:pPr>
+      <w:rPr>
+        <w:rFonts w:ascii="Wingdings" w:hAnsi="Wingdings" w:hint="default"/>
+      </w:rPr>
+    </w:lvl>
+    <w:lvl w:ilvl="6" w:tplc="FFFFFFFF" w:tentative="1">
+      <w:start w:val="1"/>
+      <w:numFmt w:val="bullet"/>
+      <w:lvlText w:val=""/>
+      <w:lvlJc w:val="left"/>
+      <w:pPr>
+        <w:ind w:left="5466" w:hanging="360"/>
+      </w:pPr>
+      <w:rPr>
+        <w:rFonts w:ascii="Symbol" w:hAnsi="Symbol" w:hint="default"/>
+      </w:rPr>
+    </w:lvl>
+    <w:lvl w:ilvl="7" w:tplc="FFFFFFFF" w:tentative="1">
+      <w:start w:val="1"/>
+      <w:numFmt w:val="bullet"/>
+      <w:lvlText w:val="o"/>
+      <w:lvlJc w:val="left"/>
+      <w:pPr>
+        <w:ind w:left="6186" w:hanging="360"/>
+      </w:pPr>
+      <w:rPr>
+        <w:rFonts w:ascii="Courier New" w:hAnsi="Courier New" w:cs="Courier New" w:hint="default"/>
+      </w:rPr>
+    </w:lvl>
+    <w:lvl w:ilvl="8" w:tplc="FFFFFFFF" w:tentative="1">
+      <w:start w:val="1"/>
+      <w:numFmt w:val="bullet"/>
+      <w:lvlText w:val=""/>
+      <w:lvlJc w:val="left"/>
+      <w:pPr>
+        <w:ind w:left="6906" w:hanging="360"/>
+      </w:pPr>
+      <w:rPr>
+        <w:rFonts w:ascii="Wingdings" w:hAnsi="Wingdings" w:hint="default"/>
+      </w:rPr>
+    </w:lvl>
+  </w:abstractNum>
+  <w:abstractNum w:abstractNumId="4" w15:restartNumberingAfterBreak="0">
+    <w:nsid w:val="40FB0C3C"/>
+    <w:multiLevelType w:val="hybridMultilevel"/>
+    <w:tmpl w:val="97AC064E"/>
+    <w:lvl w:ilvl="0" w:tplc="300A0001">
+      <w:start w:val="1"/>
+      <w:numFmt w:val="bullet"/>
+      <w:lvlText w:val=""/>
+      <w:lvlJc w:val="left"/>
+      <w:pPr>
+        <w:ind w:left="1146" w:hanging="360"/>
+      </w:pPr>
+      <w:rPr>
+        <w:rFonts w:ascii="Symbol" w:hAnsi="Symbol" w:hint="default"/>
+      </w:rPr>
+    </w:lvl>
+    <w:lvl w:ilvl="1" w:tplc="300A0003" w:tentative="1">
+      <w:start w:val="1"/>
+      <w:numFmt w:val="bullet"/>
+      <w:lvlText w:val="o"/>
+      <w:lvlJc w:val="left"/>
+      <w:pPr>
+        <w:ind w:left="1866" w:hanging="360"/>
+      </w:pPr>
+      <w:rPr>
+        <w:rFonts w:ascii="Courier New" w:hAnsi="Courier New" w:cs="Courier New" w:hint="default"/>
+      </w:rPr>
+    </w:lvl>
+    <w:lvl w:ilvl="2" w:tplc="300A0005" w:tentative="1">
+      <w:start w:val="1"/>
+      <w:numFmt w:val="bullet"/>
+      <w:lvlText w:val=""/>
+      <w:lvlJc w:val="left"/>
+      <w:pPr>
+        <w:ind w:left="2586" w:hanging="360"/>
+      </w:pPr>
+      <w:rPr>
+        <w:rFonts w:ascii="Wingdings" w:hAnsi="Wingdings" w:hint="default"/>
+      </w:rPr>
+    </w:lvl>
+    <w:lvl w:ilvl="3" w:tplc="300A0001" w:tentative="1">
+      <w:start w:val="1"/>
+      <w:numFmt w:val="bullet"/>
+      <w:lvlText w:val=""/>
+      <w:lvlJc w:val="left"/>
+      <w:pPr>
+        <w:ind w:left="3306" w:hanging="360"/>
+      </w:pPr>
+      <w:rPr>
+        <w:rFonts w:ascii="Symbol" w:hAnsi="Symbol" w:hint="default"/>
+      </w:rPr>
+    </w:lvl>
+    <w:lvl w:ilvl="4" w:tplc="300A0003" w:tentative="1">
+      <w:start w:val="1"/>
+      <w:numFmt w:val="bullet"/>
+      <w:lvlText w:val="o"/>
+      <w:lvlJc w:val="left"/>
+      <w:pPr>
+        <w:ind w:left="4026" w:hanging="360"/>
+      </w:pPr>
+      <w:rPr>
+        <w:rFonts w:ascii="Courier New" w:hAnsi="Courier New" w:cs="Courier New" w:hint="default"/>
+      </w:rPr>
+    </w:lvl>
+    <w:lvl w:ilvl="5" w:tplc="300A0005" w:tentative="1">
+      <w:start w:val="1"/>
+      <w:numFmt w:val="bullet"/>
+      <w:lvlText w:val=""/>
+      <w:lvlJc w:val="left"/>
+      <w:pPr>
+        <w:ind w:left="4746" w:hanging="360"/>
+      </w:pPr>
+      <w:rPr>
+        <w:rFonts w:ascii="Wingdings" w:hAnsi="Wingdings" w:hint="default"/>
+      </w:rPr>
+    </w:lvl>
+    <w:lvl w:ilvl="6" w:tplc="300A0001" w:tentative="1">
+      <w:start w:val="1"/>
+      <w:numFmt w:val="bullet"/>
+      <w:lvlText w:val=""/>
+      <w:lvlJc w:val="left"/>
+      <w:pPr>
+        <w:ind w:left="5466" w:hanging="360"/>
+      </w:pPr>
+      <w:rPr>
+        <w:rFonts w:ascii="Symbol" w:hAnsi="Symbol" w:hint="default"/>
+      </w:rPr>
+    </w:lvl>
+    <w:lvl w:ilvl="7" w:tplc="300A0003" w:tentative="1">
+      <w:start w:val="1"/>
+      <w:numFmt w:val="bullet"/>
+      <w:lvlText w:val="o"/>
+      <w:lvlJc w:val="left"/>
+      <w:pPr>
+        <w:ind w:left="6186" w:hanging="360"/>
+      </w:pPr>
+      <w:rPr>
+        <w:rFonts w:ascii="Courier New" w:hAnsi="Courier New" w:cs="Courier New" w:hint="default"/>
+      </w:rPr>
+    </w:lvl>
+    <w:lvl w:ilvl="8" w:tplc="300A0005" w:tentative="1">
+      <w:start w:val="1"/>
+      <w:numFmt w:val="bullet"/>
+      <w:lvlText w:val=""/>
+      <w:lvlJc w:val="left"/>
+      <w:pPr>
+        <w:ind w:left="6906" w:hanging="360"/>
+      </w:pPr>
+      <w:rPr>
+        <w:rFonts w:ascii="Wingdings" w:hAnsi="Wingdings" w:hint="default"/>
+      </w:rPr>
+    </w:lvl>
+  </w:abstractNum>
+  <w:abstractNum w:abstractNumId="5" w15:restartNumberingAfterBreak="0">
     <w:nsid w:val="437405CB"/>
     <w:multiLevelType w:val="multilevel"/>
     <w:tmpl w:val="E50484B2"/>
@@ -5015,7 +6333,7 @@
       </w:rPr>
     </w:lvl>
   </w:abstractNum>
-  <w:abstractNum w:abstractNumId="2">
+  <w:abstractNum w:abstractNumId="6" w15:restartNumberingAfterBreak="0">
     <w:nsid w:val="48146FAC"/>
     <w:multiLevelType w:val="multilevel"/>
     <w:tmpl w:val="5DDC39DA"/>
@@ -5132,7 +6450,7 @@
       </w:rPr>
     </w:lvl>
   </w:abstractNum>
-  <w:abstractNum w:abstractNumId="3">
+  <w:abstractNum w:abstractNumId="7" w15:restartNumberingAfterBreak="0">
     <w:nsid w:val="4E5C60C5"/>
     <w:multiLevelType w:val="multilevel"/>
     <w:tmpl w:val="5DDC39DA"/>
@@ -5249,7 +6567,7 @@
       </w:rPr>
     </w:lvl>
   </w:abstractNum>
-  <w:abstractNum w:abstractNumId="4">
+  <w:abstractNum w:abstractNumId="8" w15:restartNumberingAfterBreak="0">
     <w:nsid w:val="57F52B4B"/>
     <w:multiLevelType w:val="multilevel"/>
     <w:tmpl w:val="2062BC20"/>
@@ -5362,7 +6680,7 @@
       </w:rPr>
     </w:lvl>
   </w:abstractNum>
-  <w:abstractNum w:abstractNumId="5">
+  <w:abstractNum w:abstractNumId="9" w15:restartNumberingAfterBreak="0">
     <w:nsid w:val="669406AE"/>
     <w:multiLevelType w:val="hybridMultilevel"/>
     <w:tmpl w:val="069E2D28"/>
@@ -5372,7 +6690,7 @@
       <w:lvlText w:val=""/>
       <w:lvlJc w:val="left"/>
       <w:pPr>
-        <w:ind w:left="1440" w:hanging="360"/>
+        <w:ind w:left="1080" w:hanging="360"/>
       </w:pPr>
       <w:rPr>
         <w:rFonts w:ascii="Symbol" w:hAnsi="Symbol" w:hint="default"/>
@@ -5384,7 +6702,7 @@
       <w:lvlText w:val="o"/>
       <w:lvlJc w:val="left"/>
       <w:pPr>
-        <w:ind w:left="2160" w:hanging="360"/>
+        <w:ind w:left="1800" w:hanging="360"/>
       </w:pPr>
       <w:rPr>
         <w:rFonts w:ascii="Courier New" w:hAnsi="Courier New" w:cs="Courier New" w:hint="default"/>
@@ -5396,7 +6714,7 @@
       <w:lvlText w:val=""/>
       <w:lvlJc w:val="left"/>
       <w:pPr>
-        <w:ind w:left="2880" w:hanging="360"/>
+        <w:ind w:left="2520" w:hanging="360"/>
       </w:pPr>
       <w:rPr>
         <w:rFonts w:ascii="Wingdings" w:hAnsi="Wingdings" w:hint="default"/>
@@ -5408,7 +6726,7 @@
       <w:lvlText w:val=""/>
       <w:lvlJc w:val="left"/>
       <w:pPr>
-        <w:ind w:left="3600" w:hanging="360"/>
+        <w:ind w:left="3240" w:hanging="360"/>
       </w:pPr>
       <w:rPr>
         <w:rFonts w:ascii="Symbol" w:hAnsi="Symbol" w:hint="default"/>
@@ -5420,7 +6738,7 @@
       <w:lvlText w:val="o"/>
       <w:lvlJc w:val="left"/>
       <w:pPr>
-        <w:ind w:left="4320" w:hanging="360"/>
+        <w:ind w:left="3960" w:hanging="360"/>
       </w:pPr>
       <w:rPr>
         <w:rFonts w:ascii="Courier New" w:hAnsi="Courier New" w:cs="Courier New" w:hint="default"/>
@@ -5432,7 +6750,7 @@
       <w:lvlText w:val=""/>
       <w:lvlJc w:val="left"/>
       <w:pPr>
-        <w:ind w:left="5040" w:hanging="360"/>
+        <w:ind w:left="4680" w:hanging="360"/>
       </w:pPr>
       <w:rPr>
         <w:rFonts w:ascii="Wingdings" w:hAnsi="Wingdings" w:hint="default"/>
@@ -5444,7 +6762,7 @@
       <w:lvlText w:val=""/>
       <w:lvlJc w:val="left"/>
       <w:pPr>
-        <w:ind w:left="5760" w:hanging="360"/>
+        <w:ind w:left="5400" w:hanging="360"/>
       </w:pPr>
       <w:rPr>
         <w:rFonts w:ascii="Symbol" w:hAnsi="Symbol" w:hint="default"/>
@@ -5456,7 +6774,7 @@
       <w:lvlText w:val="o"/>
       <w:lvlJc w:val="left"/>
       <w:pPr>
-        <w:ind w:left="6480" w:hanging="360"/>
+        <w:ind w:left="6120" w:hanging="360"/>
       </w:pPr>
       <w:rPr>
         <w:rFonts w:ascii="Courier New" w:hAnsi="Courier New" w:cs="Courier New" w:hint="default"/>
@@ -5468,14 +6786,14 @@
       <w:lvlText w:val=""/>
       <w:lvlJc w:val="left"/>
       <w:pPr>
-        <w:ind w:left="7200" w:hanging="360"/>
+        <w:ind w:left="6840" w:hanging="360"/>
       </w:pPr>
       <w:rPr>
         <w:rFonts w:ascii="Wingdings" w:hAnsi="Wingdings" w:hint="default"/>
       </w:rPr>
     </w:lvl>
   </w:abstractNum>
-  <w:abstractNum w:abstractNumId="6">
+  <w:abstractNum w:abstractNumId="10" w15:restartNumberingAfterBreak="0">
     <w:nsid w:val="67D40F68"/>
     <w:multiLevelType w:val="hybridMultilevel"/>
     <w:tmpl w:val="92DA5F02"/>
@@ -5588,7 +6906,7 @@
       </w:rPr>
     </w:lvl>
   </w:abstractNum>
-  <w:abstractNum w:abstractNumId="7">
+  <w:abstractNum w:abstractNumId="11" w15:restartNumberingAfterBreak="0">
     <w:nsid w:val="73D75A0D"/>
     <w:multiLevelType w:val="hybridMultilevel"/>
     <w:tmpl w:val="F670E96A"/>
@@ -5701,35 +7019,47 @@
       </w:rPr>
     </w:lvl>
   </w:abstractNum>
-  <w:num w:numId="1">
-    <w:abstractNumId w:val="3"/>
+  <w:num w:numId="1" w16cid:durableId="567764442">
+    <w:abstractNumId w:val="7"/>
   </w:num>
-  <w:num w:numId="2">
+  <w:num w:numId="2" w16cid:durableId="131682054">
+    <w:abstractNumId w:val="8"/>
+  </w:num>
+  <w:num w:numId="3" w16cid:durableId="1133405437">
+    <w:abstractNumId w:val="5"/>
+  </w:num>
+  <w:num w:numId="4" w16cid:durableId="1917204547">
+    <w:abstractNumId w:val="0"/>
+  </w:num>
+  <w:num w:numId="5" w16cid:durableId="1301960240">
+    <w:abstractNumId w:val="9"/>
+  </w:num>
+  <w:num w:numId="6" w16cid:durableId="1759401502">
+    <w:abstractNumId w:val="6"/>
+  </w:num>
+  <w:num w:numId="7" w16cid:durableId="836967535">
+    <w:abstractNumId w:val="11"/>
+  </w:num>
+  <w:num w:numId="8" w16cid:durableId="48042032">
+    <w:abstractNumId w:val="10"/>
+  </w:num>
+  <w:num w:numId="9" w16cid:durableId="602808155">
+    <w:abstractNumId w:val="2"/>
+  </w:num>
+  <w:num w:numId="10" w16cid:durableId="758521248">
     <w:abstractNumId w:val="4"/>
   </w:num>
-  <w:num w:numId="3">
+  <w:num w:numId="11" w16cid:durableId="1123813524">
     <w:abstractNumId w:val="1"/>
   </w:num>
-  <w:num w:numId="4">
-    <w:abstractNumId w:val="0"/>
-  </w:num>
-  <w:num w:numId="5">
-    <w:abstractNumId w:val="5"/>
-  </w:num>
-  <w:num w:numId="6">
-    <w:abstractNumId w:val="2"/>
-  </w:num>
-  <w:num w:numId="7">
-    <w:abstractNumId w:val="7"/>
-  </w:num>
-  <w:num w:numId="8">
-    <w:abstractNumId w:val="6"/>
+  <w:num w:numId="12" w16cid:durableId="191693686">
+    <w:abstractNumId w:val="3"/>
   </w:num>
 </w:numbering>
 </file>
 
 <file path=word/styles.xml><?xml version="1.0" encoding="utf-8"?>
-<w:styles xmlns:mc="http://schemas.openxmlformats.org/markup-compatibility/2006" xmlns:r="http://schemas.openxmlformats.org/officeDocument/2006/relationships" xmlns:w="http://schemas.openxmlformats.org/wordprocessingml/2006/main" xmlns:w14="http://schemas.microsoft.com/office/word/2010/wordml" xmlns:w15="http://schemas.microsoft.com/office/word/2012/wordml" mc:Ignorable="w14 w15">
+<w:styles xmlns:mc="http://schemas.openxmlformats.org/markup-compatibility/2006" xmlns:r="http://schemas.openxmlformats.org/officeDocument/2006/relationships" xmlns:w="http://schemas.openxmlformats.org/wordprocessingml/2006/main" xmlns:w14="http://schemas.microsoft.com/office/word/2010/wordml" xmlns:w15="http://schemas.microsoft.com/office/word/2012/wordml" xmlns:w16cex="http://schemas.microsoft.com/office/word/2018/wordml/cex" xmlns:w16cid="http://schemas.microsoft.com/office/word/2016/wordml/cid" xmlns:w16="http://schemas.microsoft.com/office/word/2018/wordml" xmlns:w16du="http://schemas.microsoft.com/office/word/2023/wordml/word16du" xmlns:w16sdtdh="http://schemas.microsoft.com/office/word/2020/wordml/sdtdatahash" xmlns:w16sdtfl="http://schemas.microsoft.com/office/word/2024/wordml/sdtformatlock" xmlns:w16se="http://schemas.microsoft.com/office/word/2015/wordml/symex" mc:Ignorable="w14 w15 w16se w16cid w16 w16cex w16sdtdh w16sdtfl w16du">
   <w:docDefaults>
     <w:rPrDefault>
       <w:rPr>
@@ -5745,7 +7075,7 @@
       </w:pPr>
     </w:pPrDefault>
   </w:docDefaults>
-  <w:latentStyles w:defLockedState="0" w:defUIPriority="99" w:defSemiHidden="0" w:defUnhideWhenUsed="0" w:defQFormat="0" w:count="371">
+  <w:latentStyles w:defLockedState="0" w:defUIPriority="99" w:defSemiHidden="0" w:defUnhideWhenUsed="0" w:defQFormat="0" w:count="376">
     <w:lsdException w:name="Normal" w:uiPriority="0" w:qFormat="1"/>
     <w:lsdException w:name="heading 1" w:uiPriority="9" w:qFormat="1"/>
     <w:lsdException w:name="heading 2" w:semiHidden="1" w:uiPriority="9" w:unhideWhenUsed="1" w:qFormat="1"/>
@@ -6117,6 +7447,11 @@
     <w:lsdException w:name="List Table 5 Dark Accent 6" w:uiPriority="50"/>
     <w:lsdException w:name="List Table 6 Colorful Accent 6" w:uiPriority="51"/>
     <w:lsdException w:name="List Table 7 Colorful Accent 6" w:uiPriority="52"/>
+    <w:lsdException w:name="Mention" w:semiHidden="1" w:unhideWhenUsed="1"/>
+    <w:lsdException w:name="Smart Hyperlink" w:semiHidden="1" w:unhideWhenUsed="1"/>
+    <w:lsdException w:name="Hashtag" w:semiHidden="1" w:unhideWhenUsed="1"/>
+    <w:lsdException w:name="Unresolved Mention" w:semiHidden="1" w:unhideWhenUsed="1"/>
+    <w:lsdException w:name="Smart Link" w:semiHidden="1" w:unhideWhenUsed="1"/>
   </w:latentStyles>
   <w:style w:type="paragraph" w:default="1" w:styleId="Normal">
     <w:name w:val="Normal"/>
@@ -6250,7 +7585,7 @@
       </w:tblCellMar>
     </w:tblPr>
   </w:style>
-  <w:style w:type="paragraph" w:styleId="Puesto">
+  <w:style w:type="paragraph" w:styleId="Ttulo">
     <w:name w:val="Title"/>
     <w:basedOn w:val="Normal"/>
     <w:next w:val="Normal"/>
@@ -6459,7 +7794,6 @@
       <w:spacing w:line="240" w:lineRule="auto"/>
     </w:pPr>
     <w:tblPr>
-      <w:tblInd w:w="0" w:type="dxa"/>
       <w:tblBorders>
         <w:top w:val="single" w:sz="4" w:space="0" w:color="auto"/>
         <w:left w:val="single" w:sz="4" w:space="0" w:color="auto"/>
@@ -6468,15 +7802,9 @@
         <w:insideH w:val="single" w:sz="4" w:space="0" w:color="auto"/>
         <w:insideV w:val="single" w:sz="4" w:space="0" w:color="auto"/>
       </w:tblBorders>
-      <w:tblCellMar>
-        <w:top w:w="0" w:type="dxa"/>
-        <w:left w:w="108" w:type="dxa"/>
-        <w:bottom w:w="0" w:type="dxa"/>
-        <w:right w:w="108" w:type="dxa"/>
-      </w:tblCellMar>
     </w:tblPr>
   </w:style>
-  <w:style w:type="table" w:styleId="Tabladecuadrcula1clara-nfasis4">
+  <w:style w:type="table" w:styleId="Tablaconcuadrcula1clara-nfasis4">
     <w:name w:val="Grid Table 1 Light Accent 4"/>
     <w:basedOn w:val="Tablanormal"/>
     <w:uiPriority w:val="46"/>
@@ -6487,7 +7815,6 @@
     <w:tblPr>
       <w:tblStyleRowBandSize w:val="1"/>
       <w:tblStyleColBandSize w:val="1"/>
-      <w:tblInd w:w="0" w:type="dxa"/>
       <w:tblBorders>
         <w:top w:val="single" w:sz="4" w:space="0" w:color="CCC0D9" w:themeColor="accent4" w:themeTint="66"/>
         <w:left w:val="single" w:sz="4" w:space="0" w:color="CCC0D9" w:themeColor="accent4" w:themeTint="66"/>
@@ -6496,12 +7823,6 @@
         <w:insideH w:val="single" w:sz="4" w:space="0" w:color="CCC0D9" w:themeColor="accent4" w:themeTint="66"/>
         <w:insideV w:val="single" w:sz="4" w:space="0" w:color="CCC0D9" w:themeColor="accent4" w:themeTint="66"/>
       </w:tblBorders>
-      <w:tblCellMar>
-        <w:top w:w="0" w:type="dxa"/>
-        <w:left w:w="108" w:type="dxa"/>
-        <w:bottom w:w="0" w:type="dxa"/>
-        <w:right w:w="108" w:type="dxa"/>
-      </w:tblCellMar>
     </w:tblPr>
     <w:tblStylePr w:type="firstRow">
       <w:rPr>
@@ -6658,9 +7979,7 @@
       <w:tblStyleRowBandSize w:val="1"/>
       <w:tblStyleColBandSize w:val="1"/>
       <w:tblCellMar>
-        <w:top w:w="0" w:type="dxa"/>
         <w:left w:w="108" w:type="dxa"/>
-        <w:bottom w:w="0" w:type="dxa"/>
         <w:right w:w="108" w:type="dxa"/>
       </w:tblCellMar>
     </w:tblPr>
@@ -6706,9 +8025,7 @@
       <w:tblStyleRowBandSize w:val="1"/>
       <w:tblStyleColBandSize w:val="1"/>
       <w:tblCellMar>
-        <w:top w:w="0" w:type="dxa"/>
         <w:left w:w="108" w:type="dxa"/>
-        <w:bottom w:w="0" w:type="dxa"/>
         <w:right w:w="108" w:type="dxa"/>
       </w:tblCellMar>
     </w:tblPr>
@@ -6795,7 +8112,7 @@
       <w:u w:val="single"/>
     </w:rPr>
   </w:style>
-  <w:style w:type="character" w:customStyle="1" w:styleId="UnresolvedMention">
+  <w:style w:type="character" w:styleId="Mencinsinresolver">
     <w:name w:val="Unresolved Mention"/>
     <w:basedOn w:val="Fuentedeprrafopredeter"/>
     <w:uiPriority w:val="99"/>
@@ -7143,28 +8460,28 @@
 </file>
 
 <file path=customXml/item1.xml><?xml version="1.0" encoding="utf-8"?>
+<b:Sources xmlns:b="http://schemas.openxmlformats.org/officeDocument/2006/bibliography" xmlns="http://schemas.openxmlformats.org/officeDocument/2006/bibliography" SelectedStyle="\APASixthEditionOfficeOnline.xsl" StyleName="APA" Version="6"/>
+</file>
+
+<file path=customXml/item2.xml><?xml version="1.0" encoding="utf-8"?>
 <go:gDocsCustomXmlDataStorage xmlns:go="http://customooxmlschemas.google.com/" xmlns:r="http://schemas.openxmlformats.org/officeDocument/2006/relationships" uri="GoogleDocsCustomDataVersion2">
   <go:docsCustomData xmlns:go="http://customooxmlschemas.google.com/" roundtripDataSignature="AMtx7mhyn3Jc7Cc/e88HUhI65YcEX/s92Q==">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</go:docsCustomData>
 </go:gDocsCustomXmlDataStorage>
 </file>
 
-<file path=customXml/item2.xml><?xml version="1.0" encoding="utf-8"?>
-<b:Sources xmlns:b="http://schemas.openxmlformats.org/officeDocument/2006/bibliography" xmlns="http://schemas.openxmlformats.org/officeDocument/2006/bibliography" SelectedStyle="\APASixthEditionOfficeOnline.xsl" StyleName="APA" Version="6"/>
+<file path=customXml/itemProps1.xml><?xml version="1.0" encoding="utf-8"?>
+<ds:datastoreItem xmlns:ds="http://schemas.openxmlformats.org/officeDocument/2006/customXml" ds:itemID="{450F0666-2E38-4880-B5A8-30D60DD943F0}">
+  <ds:schemaRefs>
+    <ds:schemaRef ds:uri="http://schemas.openxmlformats.org/officeDocument/2006/bibliography"/>
+  </ds:schemaRefs>
+</ds:datastoreItem>
 </file>
 
-<file path=customXml/itemProps1.xml><?xml version="1.0" encoding="utf-8"?>
+<file path=customXml/itemProps2.xml><?xml version="1.0" encoding="utf-8"?>
 <ds:datastoreItem xmlns:ds="http://schemas.openxmlformats.org/officeDocument/2006/customXml" ds:itemID="{11111111-1234-1234-1234-123412341234}">
   <ds:schemaRefs>
     <ds:schemaRef ds:uri="http://customooxmlschemas.google.com/"/>
     <ds:schemaRef ds:uri="http://schemas.openxmlformats.org/officeDocument/2006/relationships"/>
   </ds:schemaRefs>
 </ds:datastoreItem>
-</file>
-
-<file path=customXml/itemProps2.xml><?xml version="1.0" encoding="utf-8"?>
-<ds:datastoreItem xmlns:ds="http://schemas.openxmlformats.org/officeDocument/2006/customXml" ds:itemID="{CDACEA74-4FD9-48E9-8A3B-664C2A7278D3}">
-  <ds:schemaRefs>
-    <ds:schemaRef ds:uri="http://schemas.openxmlformats.org/officeDocument/2006/bibliography"/>
-  </ds:schemaRefs>
-</ds:datastoreItem>
 </file>
</xml_diff>